<commit_message>
Added some thoughts on discussion
</commit_message>
<xml_diff>
--- a/EvilCorpCalculator_rapport_Billy_Tommy_Malin_01.docx
+++ b/EvilCorpCalculator_rapport_Billy_Tommy_Malin_01.docx
@@ -248,6 +248,7 @@
                                           <w:dataBinding w:prefixMappings="xmlns:ns0='http://schemas.openxmlformats.org/package/2006/metadata/core-properties' xmlns:ns1='http://purl.org/dc/elements/1.1/'" w:xpath="/ns0:coreProperties[1]/ns1:title[1]" w:storeItemID="{6C3C8BC8-F283-45AE-878A-BAB7291924A1}"/>
                                           <w:text/>
                                         </w:sdtPr>
+                                        <w:sdtEndPr/>
                                         <w:sdtContent>
                                           <w:proofErr w:type="spellStart"/>
                                           <w:r>
@@ -354,14 +355,7 @@
                                               <w:sz w:val="36"/>
                                               <w:szCs w:val="36"/>
                                             </w:rPr>
-                                            <w:t>Grupp</w:t>
-                                          </w:r>
-                                          <w:r>
-                                            <w:rPr>
-                                              <w:sz w:val="36"/>
-                                              <w:szCs w:val="36"/>
-                                            </w:rPr>
-                                            <w:t>arbete</w:t>
+                                            <w:t>Grupparbete</w:t>
                                           </w:r>
                                         </w:sdtContent>
                                       </w:sdt>
@@ -472,6 +466,7 @@
                                     <w:dataBinding w:prefixMappings="xmlns:ns0='http://schemas.openxmlformats.org/package/2006/metadata/core-properties' xmlns:ns1='http://purl.org/dc/elements/1.1/'" w:xpath="/ns0:coreProperties[1]/ns1:title[1]" w:storeItemID="{6C3C8BC8-F283-45AE-878A-BAB7291924A1}"/>
                                     <w:text/>
                                   </w:sdtPr>
+                                  <w:sdtEndPr/>
                                   <w:sdtContent>
                                     <w:proofErr w:type="spellStart"/>
                                     <w:r>
@@ -578,14 +573,7 @@
                                         <w:sz w:val="36"/>
                                         <w:szCs w:val="36"/>
                                       </w:rPr>
-                                      <w:t>Grupp</w:t>
-                                    </w:r>
-                                    <w:r>
-                                      <w:rPr>
-                                        <w:sz w:val="36"/>
-                                        <w:szCs w:val="36"/>
-                                      </w:rPr>
-                                      <w:t>arbete</w:t>
+                                      <w:t>Grupparbete</w:t>
                                     </w:r>
                                   </w:sdtContent>
                                 </w:sdt>
@@ -776,10 +764,7 @@
                                   <w:sdtEndPr/>
                                   <w:sdtContent>
                                     <w:r>
-                                      <w:t xml:space="preserve">Billy Andersson, Tommy Eriksson, </w:t>
-                                    </w:r>
-                                    <w:r>
-                                      <w:t>Malin Albinsson</w:t>
+                                      <w:t>Billy Andersson, Tommy Eriksson, Malin Albinsson</w:t>
                                     </w:r>
                                   </w:sdtContent>
                                 </w:sdt>
@@ -831,7 +816,6 @@
                               <w:dataBinding w:prefixMappings="xmlns:ns0='http://schemas.openxmlformats.org/officeDocument/2006/extended-properties'" w:xpath="/ns0:Properties[1]/ns0:Company[1]" w:storeItemID="{6668398D-A668-4E3E-A5EB-62B293D839F1}"/>
                               <w:text/>
                             </w:sdtPr>
-                            <w:sdtEndPr/>
                             <w:sdtContent>
                               <w:r>
                                 <w:rPr>
@@ -886,7 +870,6 @@
                                 <w:calendar w:val="gregorian"/>
                               </w:date>
                             </w:sdtPr>
-                            <w:sdtEndPr/>
                             <w:sdtContent>
                               <w:r>
                                 <w:t>den 5 februari 2018</w:t>
@@ -906,13 +889,9 @@
                               <w:dataBinding w:prefixMappings="xmlns:ns0='http://schemas.openxmlformats.org/package/2006/metadata/core-properties' xmlns:ns1='http://purl.org/dc/elements/1.1/'" w:xpath="/ns0:coreProperties[1]/ns1:creator[1]" w:storeItemID="{6C3C8BC8-F283-45AE-878A-BAB7291924A1}"/>
                               <w:text/>
                             </w:sdtPr>
-                            <w:sdtEndPr/>
                             <w:sdtContent>
                               <w:r>
-                                <w:t xml:space="preserve">Billy Andersson, Tommy Eriksson, </w:t>
-                              </w:r>
-                              <w:r>
-                                <w:t>Malin Albinsson</w:t>
+                                <w:t>Billy Andersson, Tommy Eriksson, Malin Albinsson</w:t>
                               </w:r>
                             </w:sdtContent>
                           </w:sdt>
@@ -1014,6 +993,64 @@
     <w:p>
       <w:r>
         <w:rPr>
+          <w:noProof/>
+        </w:rPr>
+        <w:drawing>
+          <wp:anchor distT="0" distB="0" distL="114300" distR="114300" simplePos="0" relativeHeight="251663360" behindDoc="0" locked="0" layoutInCell="1" allowOverlap="1" wp14:anchorId="357805CB">
+            <wp:simplePos x="0" y="0"/>
+            <wp:positionH relativeFrom="column">
+              <wp:posOffset>3900170</wp:posOffset>
+            </wp:positionH>
+            <wp:positionV relativeFrom="paragraph">
+              <wp:posOffset>284480</wp:posOffset>
+            </wp:positionV>
+            <wp:extent cx="1798320" cy="2536190"/>
+            <wp:effectExtent l="0" t="0" r="0" b="0"/>
+            <wp:wrapSquare wrapText="bothSides"/>
+            <wp:docPr id="3" name="Bildobjekt 3"/>
+            <wp:cNvGraphicFramePr>
+              <a:graphicFrameLocks xmlns:a="http://schemas.openxmlformats.org/drawingml/2006/main" noChangeAspect="1"/>
+            </wp:cNvGraphicFramePr>
+            <a:graphic xmlns:a="http://schemas.openxmlformats.org/drawingml/2006/main">
+              <a:graphicData uri="http://schemas.openxmlformats.org/drawingml/2006/picture">
+                <pic:pic xmlns:pic="http://schemas.openxmlformats.org/drawingml/2006/picture">
+                  <pic:nvPicPr>
+                    <pic:cNvPr id="0" name="Picture 3"/>
+                    <pic:cNvPicPr>
+                      <a:picLocks noChangeAspect="1" noChangeArrowheads="1"/>
+                    </pic:cNvPicPr>
+                  </pic:nvPicPr>
+                  <pic:blipFill>
+                    <a:blip r:embed="rId11">
+                      <a:extLst>
+                        <a:ext uri="{28A0092B-C50C-407E-A947-70E740481C1C}">
+                          <a14:useLocalDpi xmlns:a14="http://schemas.microsoft.com/office/drawing/2010/main" val="0"/>
+                        </a:ext>
+                      </a:extLst>
+                    </a:blip>
+                    <a:srcRect/>
+                    <a:stretch>
+                      <a:fillRect/>
+                    </a:stretch>
+                  </pic:blipFill>
+                  <pic:spPr bwMode="auto">
+                    <a:xfrm>
+                      <a:off x="0" y="0"/>
+                      <a:ext cx="1798320" cy="2536190"/>
+                    </a:xfrm>
+                    <a:prstGeom prst="rect">
+                      <a:avLst/>
+                    </a:prstGeom>
+                    <a:noFill/>
+                  </pic:spPr>
+                </pic:pic>
+              </a:graphicData>
+            </a:graphic>
+          </wp:anchor>
+        </w:drawing>
+      </w:r>
+      <w:r>
+        <w:rPr>
           <w:color w:val="918485" w:themeColor="accent5"/>
         </w:rPr>
         <w:t>Sammanfatta kort det ni gjort, gör er läsare intresserad</w:t>
@@ -1166,13 +1203,10 @@
     </w:p>
     <w:p>
       <w:r>
-        <w:t xml:space="preserve">TODO </w:t>
-      </w:r>
-      <w:r>
-        <w:t>Uppgiften planerade vi, delade in arbetet och genomförde såhär</w:t>
-      </w:r>
-      <w:r>
-        <w:t>…</w:t>
+        <w:t>//</w:t>
+      </w:r>
+      <w:r>
+        <w:t>TODO Uppgiften planerade vi, delade in arbetet och genomförde såhär…</w:t>
       </w:r>
     </w:p>
     <w:p>
@@ -1194,34 +1228,190 @@
         <w:t xml:space="preserve">. </w:t>
       </w:r>
       <w:r>
-        <w:t>Det är inte heller något nytt, komplicerat eller innovativt så det finns anledning till större begränsningar av den anledningen. TODO …</w:t>
+        <w:t xml:space="preserve">Det är inte heller något nytt, komplicerat eller innovativt så det finns anledning till större begränsningar av den anledningen. </w:t>
+      </w:r>
+      <w:r>
+        <w:t>//</w:t>
+      </w:r>
+      <w:r>
+        <w:t>TODO …</w:t>
       </w:r>
     </w:p>
+    <w:p/>
     <w:p>
       <w:r>
-        <w:t xml:space="preserve">TODO </w:t>
-      </w:r>
-      <w:r>
-        <w:t xml:space="preserve">Kalkylatorns funktion (bilder pilar </w:t>
+        <w:t>//</w:t>
+      </w:r>
+      <w:r>
+        <w:t xml:space="preserve">TODO Kalkylatorns funktion (bilder pilar </w:t>
       </w:r>
       <w:proofErr w:type="gramStart"/>
       <w:r>
-        <w:t>förklaringar)</w:t>
-      </w:r>
-      <w:r>
-        <w:t>…</w:t>
+        <w:t>förklaringar)…</w:t>
       </w:r>
       <w:proofErr w:type="gramEnd"/>
     </w:p>
     <w:p>
       <w:r>
-        <w:t xml:space="preserve">TODO </w:t>
-      </w:r>
-      <w:r>
-        <w:t>Djupare förklaring av kod om nödvändigt</w:t>
-      </w:r>
-      <w:r>
-        <w:t>…</w:t>
+        <w:rPr>
+          <w:noProof/>
+        </w:rPr>
+        <w:drawing>
+          <wp:inline distT="0" distB="0" distL="0" distR="0" wp14:anchorId="1BC97E8D">
+            <wp:extent cx="2181600" cy="759600"/>
+            <wp:effectExtent l="0" t="0" r="0" b="2540"/>
+            <wp:docPr id="4" name="Bildobjekt 4"/>
+            <wp:cNvGraphicFramePr>
+              <a:graphicFrameLocks xmlns:a="http://schemas.openxmlformats.org/drawingml/2006/main" noChangeAspect="1"/>
+            </wp:cNvGraphicFramePr>
+            <a:graphic xmlns:a="http://schemas.openxmlformats.org/drawingml/2006/main">
+              <a:graphicData uri="http://schemas.openxmlformats.org/drawingml/2006/picture">
+                <pic:pic xmlns:pic="http://schemas.openxmlformats.org/drawingml/2006/picture">
+                  <pic:nvPicPr>
+                    <pic:cNvPr id="0" name="Picture 4"/>
+                    <pic:cNvPicPr>
+                      <a:picLocks noChangeAspect="1" noChangeArrowheads="1"/>
+                    </pic:cNvPicPr>
+                  </pic:nvPicPr>
+                  <pic:blipFill>
+                    <a:blip r:embed="rId12">
+                      <a:extLst>
+                        <a:ext uri="{28A0092B-C50C-407E-A947-70E740481C1C}">
+                          <a14:useLocalDpi xmlns:a14="http://schemas.microsoft.com/office/drawing/2010/main" val="0"/>
+                        </a:ext>
+                      </a:extLst>
+                    </a:blip>
+                    <a:srcRect/>
+                    <a:stretch>
+                      <a:fillRect/>
+                    </a:stretch>
+                  </pic:blipFill>
+                  <pic:spPr bwMode="auto">
+                    <a:xfrm>
+                      <a:off x="0" y="0"/>
+                      <a:ext cx="2181600" cy="759600"/>
+                    </a:xfrm>
+                    <a:prstGeom prst="rect">
+                      <a:avLst/>
+                    </a:prstGeom>
+                    <a:noFill/>
+                  </pic:spPr>
+                </pic:pic>
+              </a:graphicData>
+            </a:graphic>
+          </wp:inline>
+        </w:drawing>
+      </w:r>
+      <w:r>
+        <w:t xml:space="preserve"> </w:t>
+      </w:r>
+      <w:r>
+        <w:rPr>
+          <w:noProof/>
+        </w:rPr>
+        <w:t xml:space="preserve">     </w:t>
+      </w:r>
+      <w:r>
+        <w:rPr>
+          <w:noProof/>
+        </w:rPr>
+        <w:drawing>
+          <wp:inline distT="0" distB="0" distL="0" distR="0" wp14:anchorId="7B633294" wp14:editId="1C4B01A2">
+            <wp:extent cx="781050" cy="895350"/>
+            <wp:effectExtent l="0" t="0" r="0" b="0"/>
+            <wp:docPr id="1" name="Bildobjekt 1"/>
+            <wp:cNvGraphicFramePr>
+              <a:graphicFrameLocks xmlns:a="http://schemas.openxmlformats.org/drawingml/2006/main" noChangeAspect="1"/>
+            </wp:cNvGraphicFramePr>
+            <a:graphic xmlns:a="http://schemas.openxmlformats.org/drawingml/2006/main">
+              <a:graphicData uri="http://schemas.openxmlformats.org/drawingml/2006/picture">
+                <pic:pic xmlns:pic="http://schemas.openxmlformats.org/drawingml/2006/picture">
+                  <pic:nvPicPr>
+                    <pic:cNvPr id="1" name=""/>
+                    <pic:cNvPicPr/>
+                  </pic:nvPicPr>
+                  <pic:blipFill>
+                    <a:blip r:embed="rId13"/>
+                    <a:stretch>
+                      <a:fillRect/>
+                    </a:stretch>
+                  </pic:blipFill>
+                  <pic:spPr>
+                    <a:xfrm>
+                      <a:off x="0" y="0"/>
+                      <a:ext cx="781050" cy="895350"/>
+                    </a:xfrm>
+                    <a:prstGeom prst="rect">
+                      <a:avLst/>
+                    </a:prstGeom>
+                  </pic:spPr>
+                </pic:pic>
+              </a:graphicData>
+            </a:graphic>
+          </wp:inline>
+        </w:drawing>
+      </w:r>
+      <w:r>
+        <w:rPr>
+          <w:noProof/>
+        </w:rPr>
+        <w:t xml:space="preserve">         </w:t>
+      </w:r>
+      <w:r>
+        <w:rPr>
+          <w:noProof/>
+        </w:rPr>
+        <w:drawing>
+          <wp:inline distT="0" distB="0" distL="0" distR="0" wp14:anchorId="311D19FA" wp14:editId="447A5699">
+            <wp:extent cx="2156400" cy="748800"/>
+            <wp:effectExtent l="0" t="0" r="0" b="0"/>
+            <wp:docPr id="5" name="Bildobjekt 5"/>
+            <wp:cNvGraphicFramePr>
+              <a:graphicFrameLocks xmlns:a="http://schemas.openxmlformats.org/drawingml/2006/main" noChangeAspect="1"/>
+            </wp:cNvGraphicFramePr>
+            <a:graphic xmlns:a="http://schemas.openxmlformats.org/drawingml/2006/main">
+              <a:graphicData uri="http://schemas.openxmlformats.org/drawingml/2006/picture">
+                <pic:pic xmlns:pic="http://schemas.openxmlformats.org/drawingml/2006/picture">
+                  <pic:nvPicPr>
+                    <pic:cNvPr id="0" name="Picture 5"/>
+                    <pic:cNvPicPr>
+                      <a:picLocks noChangeAspect="1" noChangeArrowheads="1"/>
+                    </pic:cNvPicPr>
+                  </pic:nvPicPr>
+                  <pic:blipFill>
+                    <a:blip r:embed="rId14">
+                      <a:extLst>
+                        <a:ext uri="{28A0092B-C50C-407E-A947-70E740481C1C}">
+                          <a14:useLocalDpi xmlns:a14="http://schemas.microsoft.com/office/drawing/2010/main" val="0"/>
+                        </a:ext>
+                      </a:extLst>
+                    </a:blip>
+                    <a:srcRect/>
+                    <a:stretch>
+                      <a:fillRect/>
+                    </a:stretch>
+                  </pic:blipFill>
+                  <pic:spPr bwMode="auto">
+                    <a:xfrm>
+                      <a:off x="0" y="0"/>
+                      <a:ext cx="2156400" cy="748800"/>
+                    </a:xfrm>
+                    <a:prstGeom prst="rect">
+                      <a:avLst/>
+                    </a:prstGeom>
+                    <a:noFill/>
+                  </pic:spPr>
+                </pic:pic>
+              </a:graphicData>
+            </a:graphic>
+          </wp:inline>
+        </w:drawing>
+      </w:r>
+    </w:p>
+    <w:p/>
+    <w:p>
+      <w:r>
+        <w:t>TODO Djupare förklaring av kod om nödvändigt…</w:t>
       </w:r>
     </w:p>
     <w:p>
@@ -1247,13 +1437,42 @@
     </w:p>
     <w:p>
       <w:r>
-        <w:t xml:space="preserve">Detta är en enkel kalkylator som vid första leverans klarar att hantera de fyra räknesätten för heltal, men däremot inte kan hantera </w:t>
-      </w:r>
-      <w:r>
-        <w:t>decimaltal</w:t>
-      </w:r>
-      <w:r>
-        <w:t>, parenteser eller operatorprioritet.</w:t>
+        <w:t>Detta är en enkel kalkylator som vid första leverans klarar att hantera de fyra räknesätten för heltal, men däremot inte kan hantera decimaltal, parenteser eller operatorprioritet.</w:t>
+      </w:r>
+      <w:r>
+        <w:t xml:space="preserve"> Negativa tal hanteras inte heller. CE-knappen </w:t>
+      </w:r>
+      <w:r>
+        <w:lastRenderedPageBreak/>
+        <w:t>(</w:t>
+      </w:r>
+      <w:proofErr w:type="spellStart"/>
+      <w:r>
+        <w:t>clear</w:t>
+      </w:r>
+      <w:proofErr w:type="spellEnd"/>
+      <w:r>
+        <w:t xml:space="preserve"> </w:t>
+      </w:r>
+      <w:proofErr w:type="spellStart"/>
+      <w:r>
+        <w:t>entry</w:t>
+      </w:r>
+      <w:proofErr w:type="spellEnd"/>
+      <w:r>
+        <w:t>) är inte implementerad.</w:t>
+      </w:r>
+      <w:r>
+        <w:t xml:space="preserve"> </w:t>
+      </w:r>
+      <w:r>
+        <w:t xml:space="preserve">Knappar för icke-implementerad funktionalitet har ljusgrå text. </w:t>
+      </w:r>
+      <w:r>
+        <w:t>//</w:t>
+      </w:r>
+      <w:r>
+        <w:t>TODO ändra om något av dessa implementeras innan release.</w:t>
       </w:r>
     </w:p>
     <w:p>
@@ -1299,7 +1518,10 @@
       </w:r>
       <w:proofErr w:type="spellEnd"/>
       <w:r>
-        <w:t xml:space="preserve"> är…</w:t>
+        <w:t xml:space="preserve"> ä</w:t>
+      </w:r>
+      <w:r>
+        <w:t>r att det är lätt att ta del av vad de andra har gjort…</w:t>
       </w:r>
     </w:p>
     <w:p>
@@ -1309,27 +1531,81 @@
     </w:p>
     <w:p>
       <w:r>
-        <w:lastRenderedPageBreak/>
         <w:t>En nackdel med vårt upplägg var att vi inte alltid var tillräckligt tydliga med vem som skulle jobba med vad, så de blev en del dubbelarbete.</w:t>
+      </w:r>
+      <w:r>
+        <w:t xml:space="preserve"> </w:t>
+      </w:r>
+    </w:p>
+    <w:p>
+      <w:r>
+        <w:t>En viktig insikt är att man vid ett samarbetsprojekt där man sitter på olika ställen och dessutom arbetar på olika tider vinner mycket på att redan innan man börjar tydliggöra exakt hur den process man tänkt jobba efter ska se ut. Vi hade varsin utvecklings-</w:t>
+      </w:r>
+      <w:proofErr w:type="spellStart"/>
+      <w:r>
+        <w:t>branch</w:t>
+      </w:r>
+      <w:proofErr w:type="spellEnd"/>
+      <w:r>
+        <w:t xml:space="preserve"> och en gemensam </w:t>
+      </w:r>
+      <w:proofErr w:type="spellStart"/>
+      <w:r>
+        <w:t>testing-branch</w:t>
+      </w:r>
+      <w:proofErr w:type="spellEnd"/>
+      <w:r>
+        <w:t xml:space="preserve"> (och förstås gemensam master), men vi kunde varit tydligare i vem som skulle ta ansvar för vad, hur vi skulle ta oss mellan </w:t>
+      </w:r>
+      <w:proofErr w:type="spellStart"/>
+      <w:r>
+        <w:t>brancherna</w:t>
+      </w:r>
+      <w:proofErr w:type="spellEnd"/>
+      <w:r>
+        <w:t xml:space="preserve"> och hur besluten skulle dokumenteras. </w:t>
+      </w:r>
+      <w:proofErr w:type="spellStart"/>
+      <w:r>
+        <w:t>Issue</w:t>
+      </w:r>
+      <w:proofErr w:type="spellEnd"/>
+      <w:r>
+        <w:t xml:space="preserve">-hanteringen hade vi också kunnat definiera tydligare. Två orsaker till att vi inte lyckades få till en mer optimal arbetsprocess var att både </w:t>
+      </w:r>
+      <w:proofErr w:type="spellStart"/>
+      <w:r>
+        <w:t>git</w:t>
+      </w:r>
+      <w:proofErr w:type="spellEnd"/>
+      <w:r>
+        <w:t xml:space="preserve"> och </w:t>
+      </w:r>
+      <w:proofErr w:type="spellStart"/>
+      <w:r>
+        <w:t>github</w:t>
+      </w:r>
+      <w:proofErr w:type="spellEnd"/>
+      <w:r>
+        <w:t xml:space="preserve"> är relativt nya för oss, och </w:t>
+      </w:r>
+      <w:r>
+        <w:t>att vi inte tog oss tillräckligt med tid i början för att sätta upp en genomtänkt process. Vi var mer fokuserade på funktionalitet i applikationen.</w:t>
       </w:r>
       <w:bookmarkStart w:id="1" w:name="_GoBack"/>
       <w:bookmarkEnd w:id="1"/>
     </w:p>
     <w:p>
       <w:r>
-        <w:t xml:space="preserve">TODO </w:t>
-      </w:r>
-      <w:r>
-        <w:t>Slutresultatet blev... som</w:t>
+        <w:t>Om vi skulle göra om projektet idag skulle vi utse en projektledare som fick ha mer fokus på processen medan de andra ägnade sig åt själva koden.</w:t>
       </w:r>
       <w:r>
         <w:t xml:space="preserve"> </w:t>
       </w:r>
-      <w:r>
-        <w:t>förväntat/sämre/bättre</w:t>
-      </w:r>
-      <w:r>
-        <w:t>.</w:t>
+    </w:p>
+    <w:p>
+      <w:r>
+        <w:t>TODO Slutresultatet blev... som förväntat/sämre/bättre.</w:t>
       </w:r>
     </w:p>
     <w:p/>
@@ -1394,8 +1670,8 @@
       </w:pPr>
     </w:p>
     <w:sectPr>
-      <w:footerReference w:type="even" r:id="rId11"/>
-      <w:footerReference w:type="default" r:id="rId12"/>
+      <w:footerReference w:type="even" r:id="rId15"/>
+      <w:footerReference w:type="default" r:id="rId16"/>
       <w:pgSz w:w="11907" w:h="16839" w:code="1"/>
       <w:pgMar w:top="1418" w:right="1418" w:bottom="1418" w:left="1418" w:header="709" w:footer="709" w:gutter="0"/>
       <w:pgNumType w:start="0"/>
@@ -1624,7 +1900,6 @@
                         <w:dataBinding w:prefixMappings="xmlns:ns0='http://schemas.openxmlformats.org/package/2006/metadata/core-properties' xmlns:ns1='http://purl.org/dc/elements/1.1/'" w:xpath="/ns0:coreProperties[1]/ns1:title[1]" w:storeItemID="{6C3C8BC8-F283-45AE-878A-BAB7291924A1}"/>
                         <w:text/>
                       </w:sdtPr>
-                      <w:sdtEndPr/>
                       <w:sdtContent>
                         <w:proofErr w:type="spellStart"/>
                         <w:r>
@@ -1676,7 +1951,6 @@
                           <w:calendar w:val="gregorian"/>
                         </w:date>
                       </w:sdtPr>
-                      <w:sdtEndPr/>
                       <w:sdtContent>
                         <w:r>
                           <w:rPr>
@@ -2141,7 +2415,6 @@
                         <w:dataBinding w:prefixMappings="xmlns:ns0='http://schemas.openxmlformats.org/package/2006/metadata/core-properties' xmlns:ns1='http://purl.org/dc/elements/1.1/'" w:xpath="/ns0:coreProperties[1]/ns1:title[1]" w:storeItemID="{6C3C8BC8-F283-45AE-878A-BAB7291924A1}"/>
                         <w:text/>
                       </w:sdtPr>
-                      <w:sdtEndPr/>
                       <w:sdtContent>
                         <w:proofErr w:type="spellStart"/>
                         <w:r>
@@ -2193,7 +2466,6 @@
                           <w:calendar w:val="gregorian"/>
                         </w:date>
                       </w:sdtPr>
-                      <w:sdtEndPr/>
                       <w:sdtContent>
                         <w:r>
                           <w:rPr>
@@ -4349,6 +4621,7 @@
   <w:rsids>
     <w:rsidRoot w:val="00B77D10"/>
     <w:rsid w:val="000A4DB0"/>
+    <w:rsid w:val="001C0B51"/>
     <w:rsid w:val="003D3F6C"/>
     <w:rsid w:val="005D473E"/>
     <w:rsid w:val="00647E80"/>
@@ -4358,6 +4631,7 @@
     <w:rsid w:val="00957F11"/>
     <w:rsid w:val="009C35C9"/>
     <w:rsid w:val="00B77D10"/>
+    <w:rsid w:val="00FA7499"/>
   </w:rsids>
   <m:mathPr>
     <m:mathFont m:val="Cambria Math"/>
@@ -5405,7 +5679,7 @@
 </file>
 
 <file path=customXml/itemProps4.xml><?xml version="1.0" encoding="utf-8"?>
-<ds:datastoreItem xmlns:ds="http://schemas.openxmlformats.org/officeDocument/2006/customXml" ds:itemID="{3BFC6232-93D4-47AE-98AC-20D9582F1EB6}">
+<ds:datastoreItem xmlns:ds="http://schemas.openxmlformats.org/officeDocument/2006/customXml" ds:itemID="{BD0A6514-3A0A-4F2A-81DC-6034CAC42C97}">
   <ds:schemaRefs>
     <ds:schemaRef ds:uri="http://schemas.openxmlformats.org/officeDocument/2006/bibliography"/>
   </ds:schemaRefs>

</xml_diff>

<commit_message>
Draft of the report with outstanding questions
</commit_message>
<xml_diff>
--- a/EvilCorpCalculator_rapport_Billy_Tommy_Malin_01.docx
+++ b/EvilCorpCalculator_rapport_Billy_Tommy_Malin_01.docx
@@ -11,7 +11,6 @@
             <w:docPartUnique/>
           </w:docPartObj>
         </w:sdtPr>
-        <w:sdtEndPr/>
         <w:sdtContent>
           <w:r>
             <w:rPr>
@@ -248,9 +247,7 @@
                                           <w:dataBinding w:prefixMappings="xmlns:ns0='http://schemas.openxmlformats.org/package/2006/metadata/core-properties' xmlns:ns1='http://purl.org/dc/elements/1.1/'" w:xpath="/ns0:coreProperties[1]/ns1:title[1]" w:storeItemID="{6C3C8BC8-F283-45AE-878A-BAB7291924A1}"/>
                                           <w:text/>
                                         </w:sdtPr>
-                                        <w:sdtEndPr/>
                                         <w:sdtContent>
-                                          <w:proofErr w:type="spellStart"/>
                                           <w:r>
                                             <w:rPr>
                                               <w:rFonts w:asciiTheme="majorHAnsi" w:eastAsiaTheme="majorEastAsia" w:hAnsiTheme="majorHAnsi" w:cstheme="majorBidi"/>
@@ -258,29 +255,8 @@
                                               <w:sz w:val="72"/>
                                               <w:szCs w:val="72"/>
                                             </w:rPr>
-                                            <w:t>Evil</w:t>
+                                            <w:t>Evil Corporation Calculator</w:t>
                                           </w:r>
-                                          <w:proofErr w:type="spellEnd"/>
-                                          <w:r>
-                                            <w:rPr>
-                                              <w:rFonts w:asciiTheme="majorHAnsi" w:eastAsiaTheme="majorEastAsia" w:hAnsiTheme="majorHAnsi" w:cstheme="majorBidi"/>
-                                              <w:color w:val="FFFFFF" w:themeColor="background1"/>
-                                              <w:sz w:val="72"/>
-                                              <w:szCs w:val="72"/>
-                                            </w:rPr>
-                                            <w:t xml:space="preserve"> Corporation </w:t>
-                                          </w:r>
-                                          <w:proofErr w:type="spellStart"/>
-                                          <w:r>
-                                            <w:rPr>
-                                              <w:rFonts w:asciiTheme="majorHAnsi" w:eastAsiaTheme="majorEastAsia" w:hAnsiTheme="majorHAnsi" w:cstheme="majorBidi"/>
-                                              <w:color w:val="FFFFFF" w:themeColor="background1"/>
-                                              <w:sz w:val="72"/>
-                                              <w:szCs w:val="72"/>
-                                            </w:rPr>
-                                            <w:t>Calculator</w:t>
-                                          </w:r>
-                                          <w:proofErr w:type="spellEnd"/>
                                         </w:sdtContent>
                                       </w:sdt>
                                     </w:p>
@@ -348,7 +324,6 @@
                                           <w:dataBinding w:prefixMappings="xmlns:ns0='http://schemas.openxmlformats.org/package/2006/metadata/core-properties' xmlns:ns1='http://purl.org/dc/elements/1.1/'" w:xpath="/ns0:coreProperties[1]/ns1:subject[1]" w:storeItemID="{6C3C8BC8-F283-45AE-878A-BAB7291924A1}"/>
                                           <w:text/>
                                         </w:sdtPr>
-                                        <w:sdtEndPr/>
                                         <w:sdtContent>
                                           <w:r>
                                             <w:rPr>
@@ -466,9 +441,7 @@
                                     <w:dataBinding w:prefixMappings="xmlns:ns0='http://schemas.openxmlformats.org/package/2006/metadata/core-properties' xmlns:ns1='http://purl.org/dc/elements/1.1/'" w:xpath="/ns0:coreProperties[1]/ns1:title[1]" w:storeItemID="{6C3C8BC8-F283-45AE-878A-BAB7291924A1}"/>
                                     <w:text/>
                                   </w:sdtPr>
-                                  <w:sdtEndPr/>
                                   <w:sdtContent>
-                                    <w:proofErr w:type="spellStart"/>
                                     <w:r>
                                       <w:rPr>
                                         <w:rFonts w:asciiTheme="majorHAnsi" w:eastAsiaTheme="majorEastAsia" w:hAnsiTheme="majorHAnsi" w:cstheme="majorBidi"/>
@@ -476,29 +449,8 @@
                                         <w:sz w:val="72"/>
                                         <w:szCs w:val="72"/>
                                       </w:rPr>
-                                      <w:t>Evil</w:t>
+                                      <w:t>Evil Corporation Calculator</w:t>
                                     </w:r>
-                                    <w:proofErr w:type="spellEnd"/>
-                                    <w:r>
-                                      <w:rPr>
-                                        <w:rFonts w:asciiTheme="majorHAnsi" w:eastAsiaTheme="majorEastAsia" w:hAnsiTheme="majorHAnsi" w:cstheme="majorBidi"/>
-                                        <w:color w:val="FFFFFF" w:themeColor="background1"/>
-                                        <w:sz w:val="72"/>
-                                        <w:szCs w:val="72"/>
-                                      </w:rPr>
-                                      <w:t xml:space="preserve"> Corporation </w:t>
-                                    </w:r>
-                                    <w:proofErr w:type="spellStart"/>
-                                    <w:r>
-                                      <w:rPr>
-                                        <w:rFonts w:asciiTheme="majorHAnsi" w:eastAsiaTheme="majorEastAsia" w:hAnsiTheme="majorHAnsi" w:cstheme="majorBidi"/>
-                                        <w:color w:val="FFFFFF" w:themeColor="background1"/>
-                                        <w:sz w:val="72"/>
-                                        <w:szCs w:val="72"/>
-                                      </w:rPr>
-                                      <w:t>Calculator</w:t>
-                                    </w:r>
-                                    <w:proofErr w:type="spellEnd"/>
                                   </w:sdtContent>
                                 </w:sdt>
                               </w:p>
@@ -566,7 +518,6 @@
                                     <w:dataBinding w:prefixMappings="xmlns:ns0='http://schemas.openxmlformats.org/package/2006/metadata/core-properties' xmlns:ns1='http://purl.org/dc/elements/1.1/'" w:xpath="/ns0:coreProperties[1]/ns1:subject[1]" w:storeItemID="{6C3C8BC8-F283-45AE-878A-BAB7291924A1}"/>
                                     <w:text/>
                                   </w:sdtPr>
-                                  <w:sdtEndPr/>
                                   <w:sdtContent>
                                     <w:r>
                                       <w:rPr>
@@ -686,7 +637,6 @@
                                     <w:dataBinding w:prefixMappings="xmlns:ns0='http://schemas.openxmlformats.org/officeDocument/2006/extended-properties'" w:xpath="/ns0:Properties[1]/ns0:Company[1]" w:storeItemID="{6668398D-A668-4E3E-A5EB-62B293D839F1}"/>
                                     <w:text/>
                                   </w:sdtPr>
-                                  <w:sdtEndPr/>
                                   <w:sdtContent>
                                     <w:r>
                                       <w:rPr>
@@ -734,17 +684,22 @@
                                   <w:sdtPr>
                                     <w:id w:val="1551723"/>
                                     <w:dataBinding w:prefixMappings="xmlns:ns0='http://schemas.microsoft.com/office/2006/coverPageProps'" w:xpath="/ns0:CoverPageProperties[1]/ns0:PublishDate[1]" w:storeItemID="{55AF091B-3C7A-41E3-B477-F2FDAA23CFDA}"/>
-                                    <w:date w:fullDate="2018-02-05T00:00:00Z">
+                                    <w:date w:fullDate="2018-02-08T00:00:00Z">
                                       <w:dateFormat w:val="'den 'd MMMM yyyy"/>
                                       <w:lid w:val="sv-SE"/>
                                       <w:storeMappedDataAs w:val="dateTime"/>
                                       <w:calendar w:val="gregorian"/>
                                     </w:date>
                                   </w:sdtPr>
-                                  <w:sdtEndPr/>
                                   <w:sdtContent>
                                     <w:r>
-                                      <w:t>den 5 februari 2018</w:t>
+                                      <w:t xml:space="preserve">den </w:t>
+                                    </w:r>
+                                    <w:r>
+                                      <w:t>8</w:t>
+                                    </w:r>
+                                    <w:r>
+                                      <w:t xml:space="preserve"> februari 2018</w:t>
                                     </w:r>
                                   </w:sdtContent>
                                 </w:sdt>
@@ -761,7 +716,6 @@
                                     <w:dataBinding w:prefixMappings="xmlns:ns0='http://schemas.openxmlformats.org/package/2006/metadata/core-properties' xmlns:ns1='http://purl.org/dc/elements/1.1/'" w:xpath="/ns0:coreProperties[1]/ns1:creator[1]" w:storeItemID="{6C3C8BC8-F283-45AE-878A-BAB7291924A1}"/>
                                     <w:text/>
                                   </w:sdtPr>
-                                  <w:sdtEndPr/>
                                   <w:sdtContent>
                                     <w:r>
                                       <w:t>Billy Andersson, Tommy Eriksson, Malin Albinsson</w:t>
@@ -863,7 +817,7 @@
                             <w:sdtPr>
                               <w:id w:val="1551723"/>
                               <w:dataBinding w:prefixMappings="xmlns:ns0='http://schemas.microsoft.com/office/2006/coverPageProps'" w:xpath="/ns0:CoverPageProperties[1]/ns0:PublishDate[1]" w:storeItemID="{55AF091B-3C7A-41E3-B477-F2FDAA23CFDA}"/>
-                              <w:date w:fullDate="2018-02-05T00:00:00Z">
+                              <w:date w:fullDate="2018-02-08T00:00:00Z">
                                 <w:dateFormat w:val="'den 'd MMMM yyyy"/>
                                 <w:lid w:val="sv-SE"/>
                                 <w:storeMappedDataAs w:val="dateTime"/>
@@ -872,7 +826,13 @@
                             </w:sdtPr>
                             <w:sdtContent>
                               <w:r>
-                                <w:t>den 5 februari 2018</w:t>
+                                <w:t xml:space="preserve">den </w:t>
+                              </w:r>
+                              <w:r>
+                                <w:t>8</w:t>
+                              </w:r>
+                              <w:r>
+                                <w:t xml:space="preserve"> februari 2018</w:t>
                               </w:r>
                             </w:sdtContent>
                           </w:sdt>
@@ -931,30 +891,13 @@
           <w:dataBinding w:prefixMappings="xmlns:ns0='http://schemas.openxmlformats.org/package/2006/metadata/core-properties' xmlns:ns1='http://purl.org/dc/elements/1.1/'" w:xpath="/ns0:coreProperties[1]/ns1:title[1]" w:storeItemID="{6C3C8BC8-F283-45AE-878A-BAB7291924A1}"/>
           <w:text/>
         </w:sdtPr>
-        <w:sdtEndPr/>
         <w:sdtContent>
-          <w:proofErr w:type="spellStart"/>
           <w:r>
             <w:rPr>
               <w:smallCaps w:val="0"/>
             </w:rPr>
-            <w:t>Evil</w:t>
+            <w:t>Evil Corporation Calculator</w:t>
           </w:r>
-          <w:proofErr w:type="spellEnd"/>
-          <w:r>
-            <w:rPr>
-              <w:smallCaps w:val="0"/>
-            </w:rPr>
-            <w:t xml:space="preserve"> Corporation </w:t>
-          </w:r>
-          <w:proofErr w:type="spellStart"/>
-          <w:r>
-            <w:rPr>
-              <w:smallCaps w:val="0"/>
-            </w:rPr>
-            <w:t>Calculator</w:t>
-          </w:r>
-          <w:proofErr w:type="spellEnd"/>
         </w:sdtContent>
       </w:sdt>
     </w:p>
@@ -973,7 +916,6 @@
           <w:dataBinding w:prefixMappings="xmlns:ns0='http://schemas.openxmlformats.org/package/2006/metadata/core-properties' xmlns:ns1='http://purl.org/dc/elements/1.1/'" w:xpath="/ns0:coreProperties[1]/ns1:subject[1]" w:storeItemID="{6C3C8BC8-F283-45AE-878A-BAB7291924A1}"/>
           <w:text/>
         </w:sdtPr>
-        <w:sdtEndPr/>
         <w:sdtContent>
           <w:r>
             <w:t>Grupparbete</w:t>
@@ -987,7 +929,221 @@
       </w:pPr>
       <w:bookmarkStart w:id="0" w:name="_Hlk499544590"/>
       <w:r>
+        <w:rPr>
+          <w:noProof/>
+        </w:rPr>
+        <w:drawing>
+          <wp:anchor distT="0" distB="0" distL="114300" distR="114300" simplePos="0" relativeHeight="251664384" behindDoc="0" locked="0" layoutInCell="1" allowOverlap="1" wp14:anchorId="61F696B6">
+            <wp:simplePos x="0" y="0"/>
+            <wp:positionH relativeFrom="margin">
+              <wp:align>right</wp:align>
+            </wp:positionH>
+            <wp:positionV relativeFrom="paragraph">
+              <wp:posOffset>10795</wp:posOffset>
+            </wp:positionV>
+            <wp:extent cx="2158365" cy="3042285"/>
+            <wp:effectExtent l="0" t="0" r="0" b="5715"/>
+            <wp:wrapSquare wrapText="bothSides"/>
+            <wp:docPr id="6" name="Bildobjekt 6"/>
+            <wp:cNvGraphicFramePr>
+              <a:graphicFrameLocks xmlns:a="http://schemas.openxmlformats.org/drawingml/2006/main" noChangeAspect="1"/>
+            </wp:cNvGraphicFramePr>
+            <a:graphic xmlns:a="http://schemas.openxmlformats.org/drawingml/2006/main">
+              <a:graphicData uri="http://schemas.openxmlformats.org/drawingml/2006/picture">
+                <pic:pic xmlns:pic="http://schemas.openxmlformats.org/drawingml/2006/picture">
+                  <pic:nvPicPr>
+                    <pic:cNvPr id="0" name="Picture 2"/>
+                    <pic:cNvPicPr>
+                      <a:picLocks noChangeAspect="1" noChangeArrowheads="1"/>
+                    </pic:cNvPicPr>
+                  </pic:nvPicPr>
+                  <pic:blipFill>
+                    <a:blip r:embed="rId11">
+                      <a:extLst>
+                        <a:ext uri="{28A0092B-C50C-407E-A947-70E740481C1C}">
+                          <a14:useLocalDpi xmlns:a14="http://schemas.microsoft.com/office/drawing/2010/main" val="0"/>
+                        </a:ext>
+                      </a:extLst>
+                    </a:blip>
+                    <a:srcRect/>
+                    <a:stretch>
+                      <a:fillRect/>
+                    </a:stretch>
+                  </pic:blipFill>
+                  <pic:spPr bwMode="auto">
+                    <a:xfrm>
+                      <a:off x="0" y="0"/>
+                      <a:ext cx="2158365" cy="3042285"/>
+                    </a:xfrm>
+                    <a:prstGeom prst="rect">
+                      <a:avLst/>
+                    </a:prstGeom>
+                    <a:noFill/>
+                  </pic:spPr>
+                </pic:pic>
+              </a:graphicData>
+            </a:graphic>
+          </wp:anchor>
+        </w:drawing>
+      </w:r>
+      <w:r>
         <w:t>Sammanfattning</w:t>
+      </w:r>
+    </w:p>
+    <w:p>
+      <w:r>
+        <w:rPr>
+          <w:color w:val="918485" w:themeColor="accent5"/>
+        </w:rPr>
+        <w:t>Sammanfatta kort det ni gjort, gör er läsare intresserad</w:t>
+      </w:r>
+    </w:p>
+    <w:p>
+      <w:r>
+        <w:t>Detta är en enkel miniräknare byggd i Javafx som klarar att hantera de fyra räknesätten för heltal.</w:t>
+      </w:r>
+    </w:p>
+    <w:p>
+      <w:r>
+        <w:rPr>
+          <w:highlight w:val="yellow"/>
+        </w:rPr>
+        <w:t>//</w:t>
+      </w:r>
+      <w:r>
+        <w:rPr>
+          <w:highlight w:val="yellow"/>
+        </w:rPr>
+        <w:t>TODO</w:t>
+      </w:r>
+      <w:r>
+        <w:rPr>
+          <w:highlight w:val="yellow"/>
+        </w:rPr>
+        <w:t xml:space="preserve"> Mer flashigt sätt att sälja in den?</w:t>
+      </w:r>
+      <w:r>
+        <w:rPr>
+          <w:highlight w:val="yellow"/>
+        </w:rPr>
+        <w:t xml:space="preserve"> Skriva något om licens, öppen källkod?</w:t>
+      </w:r>
+    </w:p>
+    <w:p>
+      <w:pPr>
+        <w:pStyle w:val="Rubrik1"/>
+      </w:pPr>
+      <w:r>
+        <w:t>Inledning/Syfte</w:t>
+      </w:r>
+    </w:p>
+    <w:p>
+      <w:r>
+        <w:rPr>
+          <w:color w:val="918485" w:themeColor="accent5"/>
+        </w:rPr>
+        <w:t>Presentera frågeställningar eller mål som besvaras i arbetet</w:t>
+      </w:r>
+    </w:p>
+    <w:p>
+      <w:r>
+        <w:t>Vår</w:t>
+      </w:r>
+      <w:r>
+        <w:t xml:space="preserve"> uppgift </w:t>
+      </w:r>
+      <w:r>
+        <w:t>var att</w:t>
+      </w:r>
+      <w:r>
+        <w:t xml:space="preserve"> leverera källkod och ett färdigbyggt applikationspaket till uppdragsgivaren Evil Corporation</w:t>
+      </w:r>
+      <w:r>
+        <w:t xml:space="preserve"> som behövde en miniräknare som minst klarade av de fyra räknesätten</w:t>
+      </w:r>
+      <w:r>
+        <w:t>. Källkoden s</w:t>
+      </w:r>
+      <w:r>
+        <w:t xml:space="preserve">kulle </w:t>
+      </w:r>
+      <w:r>
+        <w:t xml:space="preserve">versionshanteras med git och </w:t>
+      </w:r>
+      <w:r>
+        <w:t>vi behövde ska</w:t>
+      </w:r>
+      <w:r>
+        <w:t>pa ett repository för detta på github.com.</w:t>
+      </w:r>
+    </w:p>
+    <w:p>
+      <w:r>
+        <w:rPr>
+          <w:highlight w:val="yellow"/>
+        </w:rPr>
+        <w:t>//</w:t>
+      </w:r>
+      <w:r>
+        <w:rPr>
+          <w:highlight w:val="yellow"/>
+        </w:rPr>
+        <w:t>TODO</w:t>
+      </w:r>
+      <w:r>
+        <w:rPr>
+          <w:highlight w:val="yellow"/>
+        </w:rPr>
+        <w:t xml:space="preserve"> Något mer?</w:t>
+      </w:r>
+    </w:p>
+    <w:p>
+      <w:r>
+        <w:rPr>
+          <w:rStyle w:val="Rubrik1Char"/>
+        </w:rPr>
+        <w:t>Genomförande</w:t>
+      </w:r>
+      <w:r>
+        <w:br/>
+      </w:r>
+      <w:r>
+        <w:rPr>
+          <w:color w:val="918485" w:themeColor="accent5"/>
+        </w:rPr>
+        <w:t>Här hamnar det mesta kring ert genomförande, det ni arbetat fram helt enkelt. Presentera tabeller,illustr</w:t>
+      </w:r>
+      <w:r>
+        <w:rPr>
+          <w:color w:val="918485" w:themeColor="accent5"/>
+        </w:rPr>
+        <w:t xml:space="preserve">ationer </w:t>
+      </w:r>
+      <w:r>
+        <w:rPr>
+          <w:color w:val="918485" w:themeColor="accent5"/>
+        </w:rPr>
+        <w:t>här.</w:t>
+      </w:r>
+    </w:p>
+    <w:p>
+      <w:pPr>
+        <w:pStyle w:val="Rubrik2"/>
+        <w:keepNext/>
+      </w:pPr>
+      <w:r>
+        <w:t>Arbetsmetodik</w:t>
+      </w:r>
+    </w:p>
+    <w:p>
+      <w:r>
+        <w:t xml:space="preserve">Vi </w:t>
+      </w:r>
+      <w:r>
+        <w:t xml:space="preserve">använde ett repository på github.com där vi alla hade skrivrättigheter. Vi </w:t>
+      </w:r>
+      <w:r>
+        <w:t xml:space="preserve">förde det mesta av diskussionerna via Slack. </w:t>
       </w:r>
     </w:p>
     <w:p>
@@ -999,10 +1155,10 @@
           <wp:anchor distT="0" distB="0" distL="114300" distR="114300" simplePos="0" relativeHeight="251663360" behindDoc="0" locked="0" layoutInCell="1" allowOverlap="1" wp14:anchorId="357805CB">
             <wp:simplePos x="0" y="0"/>
             <wp:positionH relativeFrom="column">
-              <wp:posOffset>3900170</wp:posOffset>
+              <wp:posOffset>3642995</wp:posOffset>
             </wp:positionH>
             <wp:positionV relativeFrom="paragraph">
-              <wp:posOffset>284480</wp:posOffset>
+              <wp:posOffset>335915</wp:posOffset>
             </wp:positionV>
             <wp:extent cx="1798320" cy="2536190"/>
             <wp:effectExtent l="0" t="0" r="0" b="0"/>
@@ -1021,7 +1177,7 @@
                     </pic:cNvPicPr>
                   </pic:nvPicPr>
                   <pic:blipFill>
-                    <a:blip r:embed="rId11">
+                    <a:blip r:embed="rId12">
                       <a:extLst>
                         <a:ext uri="{28A0092B-C50C-407E-A947-70E740481C1C}">
                           <a14:useLocalDpi xmlns:a14="http://schemas.microsoft.com/office/drawing/2010/main" val="0"/>
@@ -1050,206 +1206,85 @@
         </w:drawing>
       </w:r>
       <w:r>
-        <w:rPr>
-          <w:color w:val="918485" w:themeColor="accent5"/>
-        </w:rPr>
-        <w:t>Sammanfatta kort det ni gjort, gör er läsare intresserad</w:t>
+        <w:t xml:space="preserve">Vi valde en MIT-licens </w:t>
+      </w:r>
+      <w:r>
+        <w:t>därför att</w:t>
+      </w:r>
+      <w:r>
+        <w:t xml:space="preserve"> detta är en enkel applikation där källkoden kommer vara åtkomlig för alla via github. </w:t>
+      </w:r>
+      <w:r>
+        <w:t xml:space="preserve">Det är inte heller något nytt, komplicerat eller innovativt så det finns anledning till större begränsningar av den anledningen. </w:t>
       </w:r>
     </w:p>
     <w:p>
       <w:r>
-        <w:t xml:space="preserve">Detta är en enkel miniräknare byggd i </w:t>
-      </w:r>
-      <w:proofErr w:type="spellStart"/>
-      <w:r>
-        <w:t>Javafx</w:t>
-      </w:r>
-      <w:proofErr w:type="spellEnd"/>
-      <w:r>
-        <w:t xml:space="preserve"> som klarar att hantera de fyra räknesätten för heltal.</w:t>
+        <w:t xml:space="preserve">Då vi såg olika möjligheter till att lösa </w:t>
+      </w:r>
+      <w:r>
+        <w:t xml:space="preserve">den kodmässiga delen av </w:t>
+      </w:r>
+      <w:r>
+        <w:t xml:space="preserve">uppgiften skapade vi varsin dev-branch att arbeta i. Därefter skulle vi välja approach att gå vidare med, och den skulle då </w:t>
+      </w:r>
+      <w:r>
+        <w:t>lyftas till</w:t>
+      </w:r>
+      <w:r>
+        <w:t xml:space="preserve"> testing-branchen. Godkänd och körbar version från testing skulle sedan läggas ut i master tillsammans med JAR-filen</w:t>
+      </w:r>
+      <w:r>
+        <w:t>.</w:t>
       </w:r>
     </w:p>
     <w:p>
       <w:r>
-        <w:t>TODO</w:t>
+        <w:t xml:space="preserve">Under arbetets gång blev flödet kanske inte fullt så prydligt, </w:t>
+      </w:r>
+      <w:r>
+        <w:t>men efterhand närmade vi oss en lite mer genomarbetad arbetsprocess. Mot projektets slut såg den ut ungefär så här:</w:t>
+      </w:r>
+    </w:p>
+    <w:p>
+      <w:r>
+        <w:t>För att</w:t>
+      </w:r>
+      <w:r>
+        <w:t xml:space="preserve"> göra en ändring hämtade man hem den senaste versionen från testing-branchen till sin develop-branch, implementerade ändringen, skapade en pull-request till testing, någon/övriga granskade den och </w:t>
+      </w:r>
+      <w:r>
+        <w:lastRenderedPageBreak/>
+        <w:t>var den ok så mergade vi med testing (annars stängdes pull-requesten och ändringen förkastades eller modifierades)</w:t>
+      </w:r>
+      <w:r>
+        <w:t>.</w:t>
+      </w:r>
+    </w:p>
+    <w:p>
+      <w:r>
+        <w:t>Såsmåningom började vi skapa issues, vilket gjorde problemen som skulle lösas mer avgränsade och förenklade arbetet.</w:t>
+      </w:r>
+    </w:p>
+    <w:p>
+      <w:r>
+        <w:t xml:space="preserve">För att släppa en ny relase mergade vi testing med master. Stora ändringar – version 1.0, 2.0 etc, mindre – version 1.1, 1.2 </w:t>
+      </w:r>
+      <w:r>
+        <w:t>och så vidare</w:t>
+      </w:r>
+      <w:r>
+        <w:t>.</w:t>
       </w:r>
     </w:p>
     <w:p>
       <w:pPr>
-        <w:pStyle w:val="Rubrik1"/>
+        <w:pStyle w:val="Rubrik2"/>
+        <w:keepNext/>
       </w:pPr>
       <w:r>
-        <w:t>Inledning/Syfte</w:t>
-      </w:r>
-    </w:p>
-    <w:p>
-      <w:r>
-        <w:rPr>
-          <w:color w:val="918485" w:themeColor="accent5"/>
-        </w:rPr>
-        <w:t>Presentera frågeställningar eller mål som besvaras i arbetet</w:t>
-      </w:r>
-    </w:p>
-    <w:p>
-      <w:r>
-        <w:t>Vår</w:t>
-      </w:r>
-      <w:r>
-        <w:t xml:space="preserve"> uppgift </w:t>
-      </w:r>
-      <w:r>
-        <w:t>var att</w:t>
-      </w:r>
-      <w:r>
-        <w:t xml:space="preserve"> leverera källkod och ett färdigbyggt applikationspaket till uppdragsgivaren </w:t>
-      </w:r>
-      <w:proofErr w:type="spellStart"/>
-      <w:r>
-        <w:t>Evil</w:t>
-      </w:r>
-      <w:proofErr w:type="spellEnd"/>
-      <w:r>
-        <w:t xml:space="preserve"> Corporation</w:t>
-      </w:r>
-      <w:r>
-        <w:t xml:space="preserve"> som behövde en miniräknare som minst klarade av de fyra räknesätten</w:t>
-      </w:r>
-      <w:r>
-        <w:t>. Källkoden s</w:t>
-      </w:r>
-      <w:r>
-        <w:t xml:space="preserve">kulle </w:t>
-      </w:r>
-      <w:proofErr w:type="spellStart"/>
-      <w:r>
-        <w:t>versionshanteras</w:t>
-      </w:r>
-      <w:proofErr w:type="spellEnd"/>
-      <w:r>
-        <w:t xml:space="preserve"> med </w:t>
-      </w:r>
-      <w:proofErr w:type="spellStart"/>
-      <w:r>
-        <w:t>git</w:t>
-      </w:r>
-      <w:proofErr w:type="spellEnd"/>
-      <w:r>
-        <w:t xml:space="preserve"> och </w:t>
-      </w:r>
-      <w:r>
-        <w:t>vi behövde ska</w:t>
-      </w:r>
-      <w:r>
-        <w:t xml:space="preserve">pa ett </w:t>
-      </w:r>
-      <w:proofErr w:type="spellStart"/>
-      <w:r>
-        <w:t>repository</w:t>
-      </w:r>
-      <w:proofErr w:type="spellEnd"/>
-      <w:r>
-        <w:t xml:space="preserve"> för detta på github.com.</w:t>
-      </w:r>
-    </w:p>
-    <w:p>
-      <w:r>
-        <w:t>TODO</w:t>
-      </w:r>
-    </w:p>
-    <w:p>
-      <w:r>
-        <w:rPr>
-          <w:rStyle w:val="Rubrik1Char"/>
-        </w:rPr>
-        <w:t>Genomförande</w:t>
-      </w:r>
-      <w:r>
-        <w:br/>
-      </w:r>
-      <w:r>
-        <w:rPr>
-          <w:color w:val="918485" w:themeColor="accent5"/>
-        </w:rPr>
-        <w:t xml:space="preserve">Här hamnar det mesta kring ert genomförande, det ni arbetat fram helt enkelt. Presentera </w:t>
-      </w:r>
-      <w:proofErr w:type="spellStart"/>
-      <w:proofErr w:type="gramStart"/>
-      <w:r>
-        <w:rPr>
-          <w:color w:val="918485" w:themeColor="accent5"/>
-        </w:rPr>
-        <w:t>tabeller,illustr</w:t>
-      </w:r>
-      <w:r>
-        <w:rPr>
-          <w:color w:val="918485" w:themeColor="accent5"/>
-        </w:rPr>
-        <w:t>ationer</w:t>
-      </w:r>
-      <w:proofErr w:type="spellEnd"/>
-      <w:proofErr w:type="gramEnd"/>
-      <w:r>
-        <w:rPr>
-          <w:color w:val="918485" w:themeColor="accent5"/>
-        </w:rPr>
-        <w:t xml:space="preserve"> </w:t>
-      </w:r>
-      <w:r>
-        <w:rPr>
-          <w:color w:val="918485" w:themeColor="accent5"/>
-        </w:rPr>
-        <w:t>här.</w:t>
-      </w:r>
-    </w:p>
-    <w:p>
-      <w:r>
-        <w:t>//</w:t>
-      </w:r>
-      <w:r>
-        <w:t>TODO Uppgiften planerade vi, delade in arbetet och genomförde såhär…</w:t>
-      </w:r>
-    </w:p>
-    <w:p>
-      <w:r>
-        <w:t xml:space="preserve">Vi valde en MIT-licens </w:t>
-      </w:r>
-      <w:r>
-        <w:t>därför att</w:t>
-      </w:r>
-      <w:r>
-        <w:t xml:space="preserve"> detta är en enkel applikation där källkoden kommer vara åtkomlig för alla via </w:t>
-      </w:r>
-      <w:proofErr w:type="spellStart"/>
-      <w:r>
-        <w:t>github</w:t>
-      </w:r>
-      <w:proofErr w:type="spellEnd"/>
-      <w:r>
-        <w:t xml:space="preserve">. </w:t>
-      </w:r>
-      <w:r>
-        <w:t xml:space="preserve">Det är inte heller något nytt, komplicerat eller innovativt så det finns anledning till större begränsningar av den anledningen. </w:t>
-      </w:r>
-      <w:r>
-        <w:t>//</w:t>
-      </w:r>
-      <w:r>
-        <w:t>TODO …</w:t>
-      </w:r>
-    </w:p>
-    <w:p/>
-    <w:p>
-      <w:r>
-        <w:t>//</w:t>
-      </w:r>
-      <w:r>
-        <w:t xml:space="preserve">TODO Kalkylatorns funktion (bilder pilar </w:t>
-      </w:r>
-      <w:proofErr w:type="gramStart"/>
-      <w:r>
-        <w:t>förklaringar)…</w:t>
-      </w:r>
-      <w:proofErr w:type="gramEnd"/>
+        <w:t>Kalkylatorn</w:t>
+      </w:r>
     </w:p>
     <w:p>
       <w:r>
@@ -1257,7 +1292,91 @@
           <w:noProof/>
         </w:rPr>
         <w:drawing>
-          <wp:inline distT="0" distB="0" distL="0" distR="0" wp14:anchorId="1BC97E8D">
+          <wp:anchor distT="0" distB="0" distL="114300" distR="114300" simplePos="0" relativeHeight="251667456" behindDoc="0" locked="0" layoutInCell="1" allowOverlap="1" wp14:anchorId="5389805F" wp14:editId="5D0E97C3">
+            <wp:simplePos x="0" y="0"/>
+            <wp:positionH relativeFrom="margin">
+              <wp:align>right</wp:align>
+            </wp:positionH>
+            <wp:positionV relativeFrom="paragraph">
+              <wp:posOffset>8890</wp:posOffset>
+            </wp:positionV>
+            <wp:extent cx="2158365" cy="3042285"/>
+            <wp:effectExtent l="0" t="0" r="0" b="5715"/>
+            <wp:wrapSquare wrapText="bothSides"/>
+            <wp:docPr id="8" name="Bildobjekt 8"/>
+            <wp:cNvGraphicFramePr>
+              <a:graphicFrameLocks xmlns:a="http://schemas.openxmlformats.org/drawingml/2006/main" noChangeAspect="1"/>
+            </wp:cNvGraphicFramePr>
+            <a:graphic xmlns:a="http://schemas.openxmlformats.org/drawingml/2006/main">
+              <a:graphicData uri="http://schemas.openxmlformats.org/drawingml/2006/picture">
+                <pic:pic xmlns:pic="http://schemas.openxmlformats.org/drawingml/2006/picture">
+                  <pic:nvPicPr>
+                    <pic:cNvPr id="0" name="Picture 2"/>
+                    <pic:cNvPicPr>
+                      <a:picLocks noChangeAspect="1" noChangeArrowheads="1"/>
+                    </pic:cNvPicPr>
+                  </pic:nvPicPr>
+                  <pic:blipFill>
+                    <a:blip r:embed="rId11">
+                      <a:extLst>
+                        <a:ext uri="{28A0092B-C50C-407E-A947-70E740481C1C}">
+                          <a14:useLocalDpi xmlns:a14="http://schemas.microsoft.com/office/drawing/2010/main" val="0"/>
+                        </a:ext>
+                      </a:extLst>
+                    </a:blip>
+                    <a:srcRect/>
+                    <a:stretch>
+                      <a:fillRect/>
+                    </a:stretch>
+                  </pic:blipFill>
+                  <pic:spPr bwMode="auto">
+                    <a:xfrm>
+                      <a:off x="0" y="0"/>
+                      <a:ext cx="2158365" cy="3042285"/>
+                    </a:xfrm>
+                    <a:prstGeom prst="rect">
+                      <a:avLst/>
+                    </a:prstGeom>
+                    <a:noFill/>
+                  </pic:spPr>
+                </pic:pic>
+              </a:graphicData>
+            </a:graphic>
+          </wp:anchor>
+        </w:drawing>
+      </w:r>
+      <w:r>
+        <w:t>Vi valde att arbeta i Javafx och att implementera ett grafiskt gränssnitt</w:t>
+      </w:r>
+      <w:r>
+        <w:t xml:space="preserve"> för en enkel miniräknare som kan hantera de fyra räknesätten för heltal.</w:t>
+      </w:r>
+      <w:r>
+        <w:t xml:space="preserve"> </w:t>
+      </w:r>
+    </w:p>
+    <w:p>
+      <w:pPr>
+        <w:spacing w:before="240"/>
+      </w:pPr>
+      <w:r>
+        <w:t xml:space="preserve">Inmatning sker genom att klicka på knapparna i GUI:t, men kalkylatorn klarar </w:t>
+      </w:r>
+      <w:r>
+        <w:t>också att hantera</w:t>
+      </w:r>
+      <w:r>
+        <w:t xml:space="preserve"> tangentbordsinmatningar</w:t>
+      </w:r>
+      <w:r>
+        <w:t xml:space="preserve">. Inmatade värden visas i displayen </w:t>
+      </w:r>
+      <w:r>
+        <w:rPr>
+          <w:noProof/>
+        </w:rPr>
+        <w:drawing>
+          <wp:inline distT="0" distB="0" distL="0" distR="0" wp14:anchorId="5CE96A2A" wp14:editId="019AA946">
             <wp:extent cx="2181600" cy="759600"/>
             <wp:effectExtent l="0" t="0" r="0" b="2540"/>
             <wp:docPr id="4" name="Bildobjekt 4"/>
@@ -1274,7 +1393,7 @@
                     </pic:cNvPicPr>
                   </pic:nvPicPr>
                   <pic:blipFill>
-                    <a:blip r:embed="rId12">
+                    <a:blip r:embed="rId13">
                       <a:extLst>
                         <a:ext uri="{28A0092B-C50C-407E-A947-70E740481C1C}">
                           <a14:useLocalDpi xmlns:a14="http://schemas.microsoft.com/office/drawing/2010/main" val="0"/>
@@ -1302,23 +1421,24 @@
           </wp:inline>
         </w:drawing>
       </w:r>
-      <w:r>
-        <w:t xml:space="preserve"> </w:t>
-      </w:r>
-      <w:r>
-        <w:rPr>
-          <w:noProof/>
-        </w:rPr>
-        <w:t xml:space="preserve">     </w:t>
-      </w:r>
+    </w:p>
+    <w:p>
       <w:r>
         <w:rPr>
           <w:noProof/>
         </w:rPr>
         <w:drawing>
-          <wp:inline distT="0" distB="0" distL="0" distR="0" wp14:anchorId="7B633294" wp14:editId="1C4B01A2">
+          <wp:anchor distT="0" distB="0" distL="114300" distR="114300" simplePos="0" relativeHeight="251665408" behindDoc="0" locked="0" layoutInCell="1" allowOverlap="1" wp14:anchorId="0272C096">
+            <wp:simplePos x="0" y="0"/>
+            <wp:positionH relativeFrom="margin">
+              <wp:align>left</wp:align>
+            </wp:positionH>
+            <wp:positionV relativeFrom="paragraph">
+              <wp:posOffset>560705</wp:posOffset>
+            </wp:positionV>
             <wp:extent cx="781050" cy="895350"/>
             <wp:effectExtent l="0" t="0" r="0" b="0"/>
+            <wp:wrapSquare wrapText="bothSides"/>
             <wp:docPr id="1" name="Bildobjekt 1"/>
             <wp:cNvGraphicFramePr>
               <a:graphicFrameLocks xmlns:a="http://schemas.openxmlformats.org/drawingml/2006/main" noChangeAspect="1"/>
@@ -1331,7 +1451,13 @@
                     <pic:cNvPicPr/>
                   </pic:nvPicPr>
                   <pic:blipFill>
-                    <a:blip r:embed="rId13"/>
+                    <a:blip r:embed="rId14">
+                      <a:extLst>
+                        <a:ext uri="{28A0092B-C50C-407E-A947-70E740481C1C}">
+                          <a14:useLocalDpi xmlns:a14="http://schemas.microsoft.com/office/drawing/2010/main" val="0"/>
+                        </a:ext>
+                      </a:extLst>
+                    </a:blip>
                     <a:stretch>
                       <a:fillRect/>
                     </a:stretch>
@@ -1348,21 +1474,20 @@
                 </pic:pic>
               </a:graphicData>
             </a:graphic>
-          </wp:inline>
+          </wp:anchor>
         </w:drawing>
       </w:r>
       <w:r>
-        <w:rPr>
-          <w:noProof/>
-        </w:rPr>
-        <w:t xml:space="preserve">         </w:t>
-      </w:r>
+        <w:t>och när man väljer likhetstecknet visar displayen resultatet och ekvationsfältet ovanför visar vilken ekvation som gett resultatet ifråga.</w:t>
+      </w:r>
+    </w:p>
+    <w:p>
       <w:r>
         <w:rPr>
           <w:noProof/>
         </w:rPr>
         <w:drawing>
-          <wp:inline distT="0" distB="0" distL="0" distR="0" wp14:anchorId="311D19FA" wp14:editId="447A5699">
+          <wp:inline distT="0" distB="0" distL="0" distR="0" wp14:anchorId="138642D4" wp14:editId="20BE76D7">
             <wp:extent cx="2156400" cy="748800"/>
             <wp:effectExtent l="0" t="0" r="0" b="0"/>
             <wp:docPr id="5" name="Bildobjekt 5"/>
@@ -1379,7 +1504,7 @@
                     </pic:cNvPicPr>
                   </pic:nvPicPr>
                   <pic:blipFill>
-                    <a:blip r:embed="rId14">
+                    <a:blip r:embed="rId15">
                       <a:extLst>
                         <a:ext uri="{28A0092B-C50C-407E-A947-70E740481C1C}">
                           <a14:useLocalDpi xmlns:a14="http://schemas.microsoft.com/office/drawing/2010/main" val="0"/>
@@ -1408,10 +1533,95 @@
         </w:drawing>
       </w:r>
     </w:p>
-    <w:p/>
     <w:p>
       <w:r>
-        <w:t>TODO Djupare förklaring av kod om nödvändigt…</w:t>
+        <w:t>Funktionerna addExact, substractExact, multiplyExact och floorDiv från klassen Math har använts för de matematiska beräkningarna.</w:t>
+      </w:r>
+    </w:p>
+    <w:p>
+      <w:r>
+        <w:t>De knappar som är ljusgrå i gränssnittet står för funktionalitet som inte är implementerad.</w:t>
+      </w:r>
+    </w:p>
+    <w:p>
+      <w:pPr>
+        <w:rPr>
+          <w:highlight w:val="yellow"/>
+        </w:rPr>
+      </w:pPr>
+      <w:r>
+        <w:rPr>
+          <w:highlight w:val="yellow"/>
+        </w:rPr>
+        <w:t>//</w:t>
+      </w:r>
+      <w:r>
+        <w:rPr>
+          <w:highlight w:val="yellow"/>
+        </w:rPr>
+        <w:t xml:space="preserve">TODO </w:t>
+      </w:r>
+      <w:r>
+        <w:rPr>
+          <w:highlight w:val="yellow"/>
+        </w:rPr>
+        <w:t>Något mer vi ska ta upp om k</w:t>
+      </w:r>
+      <w:r>
+        <w:rPr>
+          <w:highlight w:val="yellow"/>
+        </w:rPr>
+        <w:t>alkylatorns funktion</w:t>
+      </w:r>
+      <w:r>
+        <w:rPr>
+          <w:highlight w:val="yellow"/>
+        </w:rPr>
+        <w:t>?</w:t>
+      </w:r>
+      <w:r>
+        <w:rPr>
+          <w:highlight w:val="yellow"/>
+        </w:rPr>
+        <w:t xml:space="preserve"> (bilder pilar förklaringar)…</w:t>
+      </w:r>
+      <w:r>
+        <w:rPr>
+          <w:highlight w:val="yellow"/>
+        </w:rPr>
+        <w:t>?</w:t>
+      </w:r>
+    </w:p>
+    <w:p>
+      <w:r>
+        <w:rPr>
+          <w:highlight w:val="yellow"/>
+        </w:rPr>
+        <w:t>//</w:t>
+      </w:r>
+      <w:r>
+        <w:rPr>
+          <w:highlight w:val="yellow"/>
+        </w:rPr>
+        <w:t xml:space="preserve">TODO </w:t>
+      </w:r>
+      <w:r>
+        <w:rPr>
+          <w:highlight w:val="yellow"/>
+        </w:rPr>
+        <w:t>Är det någon del av koden som kräver d</w:t>
+      </w:r>
+      <w:r>
+        <w:rPr>
+          <w:highlight w:val="yellow"/>
+        </w:rPr>
+        <w:t>jupare förklaring</w:t>
+      </w:r>
+      <w:r>
+        <w:rPr>
+          <w:highlight w:val="yellow"/>
+        </w:rPr>
+        <w:t>?</w:t>
       </w:r>
     </w:p>
     <w:p>
@@ -1440,44 +1650,39 @@
         <w:t>Detta är en enkel kalkylator som vid första leverans klarar att hantera de fyra räknesätten för heltal, men däremot inte kan hantera decimaltal, parenteser eller operatorprioritet.</w:t>
       </w:r>
       <w:r>
-        <w:t xml:space="preserve"> Negativa tal hanteras inte heller. CE-knappen </w:t>
-      </w:r>
-      <w:r>
-        <w:lastRenderedPageBreak/>
-        <w:t>(</w:t>
-      </w:r>
-      <w:proofErr w:type="spellStart"/>
-      <w:r>
-        <w:t>clear</w:t>
-      </w:r>
-      <w:proofErr w:type="spellEnd"/>
+        <w:t xml:space="preserve"> Negativa tal hanteras inte heller. CE-knappen (clear entry) är inte implementerad.</w:t>
+      </w:r>
       <w:r>
         <w:t xml:space="preserve"> </w:t>
       </w:r>
-      <w:proofErr w:type="spellStart"/>
-      <w:r>
-        <w:t>entry</w:t>
-      </w:r>
-      <w:proofErr w:type="spellEnd"/>
-      <w:r>
-        <w:t>) är inte implementerad.</w:t>
-      </w:r>
-      <w:r>
-        <w:t xml:space="preserve"> </w:t>
-      </w:r>
       <w:r>
         <w:t xml:space="preserve">Knappar för icke-implementerad funktionalitet har ljusgrå text. </w:t>
       </w:r>
       <w:r>
+        <w:rPr>
+          <w:highlight w:val="yellow"/>
+        </w:rPr>
         <w:t>//</w:t>
       </w:r>
       <w:r>
+        <w:rPr>
+          <w:highlight w:val="yellow"/>
+        </w:rPr>
         <w:t>TODO ändra om något av dessa implementeras innan release.</w:t>
       </w:r>
     </w:p>
     <w:p>
       <w:r>
-        <w:t>TODO Fortsätt här</w:t>
+        <w:rPr>
+          <w:highlight w:val="yellow"/>
+        </w:rPr>
+        <w:t xml:space="preserve">TODO </w:t>
+      </w:r>
+      <w:r>
+        <w:rPr>
+          <w:highlight w:val="yellow"/>
+        </w:rPr>
+        <w:t>Har vi fler avgränsningar?</w:t>
       </w:r>
     </w:p>
     <w:p>
@@ -1499,116 +1704,168 @@
         <w:rPr>
           <w:color w:val="918485" w:themeColor="accent5"/>
         </w:rPr>
+        <w:lastRenderedPageBreak/>
         <w:t>Ta upp fördelar och nackdelar med er implementation. Diskutera era nya insikter om själva projektet och inte era personliga förkunskaper.</w:t>
       </w:r>
     </w:p>
     <w:p>
-      <w:r>
-        <w:t>TODO</w:t>
-      </w:r>
-      <w:r>
-        <w:t xml:space="preserve"> Fördelar med vår implementering är…</w:t>
-      </w:r>
-      <w:r>
-        <w:t xml:space="preserve"> En fördel med att arbeta med </w:t>
-      </w:r>
-      <w:proofErr w:type="spellStart"/>
-      <w:r>
-        <w:t>github</w:t>
-      </w:r>
-      <w:proofErr w:type="spellEnd"/>
-      <w:r>
-        <w:t xml:space="preserve"> ä</w:t>
-      </w:r>
-      <w:r>
-        <w:t>r att det är lätt att ta del av vad de andra har gjort…</w:t>
+      <w:pPr>
+        <w:pStyle w:val="Rubrik2"/>
+      </w:pPr>
+      <w:r>
+        <w:t>Kalkylatorns implementering</w:t>
       </w:r>
     </w:p>
     <w:p>
-      <w:r>
-        <w:t>TODO En nackdel med vår implementering är att det kan uppfattas förvirrande när ekvationen visar t ex 6+4*2 och resultatet blir 20 (eftersom operatorprioritet inte hanteras) då man är van att multiplikation går före addition.</w:t>
+      <w:pPr>
+        <w:rPr>
+          <w:highlight w:val="yellow"/>
+        </w:rPr>
+      </w:pPr>
+      <w:r>
+        <w:t xml:space="preserve">Uppdraget var att göra en enkel kalkylator som klarar att hantera de fyra räknesätten för heltal, och det </w:t>
+      </w:r>
+      <w:r>
+        <w:t>har</w:t>
+      </w:r>
+      <w:r>
+        <w:t xml:space="preserve"> vi lever</w:t>
+      </w:r>
+      <w:r>
+        <w:t>erat.</w:t>
       </w:r>
     </w:p>
     <w:p>
       <w:r>
-        <w:t>En nackdel med vårt upplägg var att vi inte alltid var tillräckligt tydliga med vem som skulle jobba med vad, så de blev en del dubbelarbete.</w:t>
-      </w:r>
-      <w:r>
-        <w:t xml:space="preserve"> </w:t>
+        <w:t xml:space="preserve">En fördel </w:t>
+      </w:r>
+      <w:r>
+        <w:t>med vår implementering är</w:t>
+      </w:r>
+      <w:r>
+        <w:t xml:space="preserve"> att kalkylatorn kan hantera inmatningar både via tangentbordet och genom att man klickar på knapparna i GUI:t. Det gör den mer användarvänlig. En annan fördel är att den visar ekvationen som ligger bakom resultatet som visas på displayen.</w:t>
       </w:r>
     </w:p>
     <w:p>
       <w:r>
-        <w:t>En viktig insikt är att man vid ett samarbetsprojekt där man sitter på olika ställen och dessutom arbetar på olika tider vinner mycket på att redan innan man börjar tydliggöra exakt hur den process man tänkt jobba efter ska se ut. Vi hade varsin utvecklings-</w:t>
-      </w:r>
-      <w:proofErr w:type="spellStart"/>
-      <w:r>
-        <w:t>branch</w:t>
-      </w:r>
-      <w:proofErr w:type="spellEnd"/>
-      <w:r>
-        <w:t xml:space="preserve"> och en gemensam </w:t>
-      </w:r>
-      <w:proofErr w:type="spellStart"/>
-      <w:r>
-        <w:t>testing-branch</w:t>
-      </w:r>
-      <w:proofErr w:type="spellEnd"/>
-      <w:r>
-        <w:t xml:space="preserve"> (och förstås gemensam master), men vi kunde varit tydligare i vem som skulle ta ansvar för vad, hur vi skulle ta oss mellan </w:t>
-      </w:r>
-      <w:proofErr w:type="spellStart"/>
-      <w:r>
-        <w:t>brancherna</w:t>
-      </w:r>
-      <w:proofErr w:type="spellEnd"/>
-      <w:r>
-        <w:t xml:space="preserve"> och hur besluten skulle dokumenteras. </w:t>
-      </w:r>
-      <w:proofErr w:type="spellStart"/>
-      <w:r>
-        <w:t>Issue</w:t>
-      </w:r>
-      <w:proofErr w:type="spellEnd"/>
-      <w:r>
-        <w:t xml:space="preserve">-hanteringen hade vi också kunnat definiera tydligare. Två orsaker till att vi inte lyckades få till en mer optimal arbetsprocess var att både </w:t>
-      </w:r>
-      <w:proofErr w:type="spellStart"/>
-      <w:r>
-        <w:t>git</w:t>
-      </w:r>
-      <w:proofErr w:type="spellEnd"/>
-      <w:r>
-        <w:t xml:space="preserve"> och </w:t>
-      </w:r>
-      <w:proofErr w:type="spellStart"/>
-      <w:r>
-        <w:t>github</w:t>
-      </w:r>
-      <w:proofErr w:type="spellEnd"/>
-      <w:r>
-        <w:t xml:space="preserve"> är relativt nya för oss, och </w:t>
-      </w:r>
-      <w:r>
-        <w:t>att vi inte tog oss tillräckligt med tid i början för att sätta upp en genomtänkt process. Vi var mer fokuserade på funktionalitet i applikationen.</w:t>
-      </w:r>
-      <w:bookmarkStart w:id="1" w:name="_GoBack"/>
-      <w:bookmarkEnd w:id="1"/>
+        <w:rPr>
+          <w:highlight w:val="yellow"/>
+        </w:rPr>
+        <w:t>//TODO fler fördelar?</w:t>
+      </w:r>
     </w:p>
     <w:p>
       <w:r>
-        <w:t>Om vi skulle göra om projektet idag skulle vi utse en projektledare som fick ha mer fokus på processen medan de andra ägnade sig åt själva koden.</w:t>
-      </w:r>
-      <w:r>
-        <w:t xml:space="preserve"> </w:t>
+        <w:t xml:space="preserve">Samtidigt kan ekvationsvisningen i vissa lägen </w:t>
+      </w:r>
+      <w:r>
+        <w:t>uppfattas förvirrande när ekvationen visar t ex 6+4*2 och resultatet blir 20 (eftersom operatorprioritet inte hanteras) då man är van att multiplikation går före addition.</w:t>
+      </w:r>
+      <w:r>
+        <w:t xml:space="preserve"> Detta är en nackdel.</w:t>
       </w:r>
     </w:p>
     <w:p>
-      <w:r>
+      <w:pPr>
+        <w:rPr>
+          <w:highlight w:val="yellow"/>
+        </w:rPr>
+      </w:pPr>
+      <w:r>
+        <w:rPr>
+          <w:highlight w:val="yellow"/>
+        </w:rPr>
+        <w:t>TODO Fler nackdelar?</w:t>
+      </w:r>
+    </w:p>
+    <w:p>
+      <w:pPr>
+        <w:pStyle w:val="Rubrik2"/>
+      </w:pPr>
+      <w:r>
+        <w:t>Arbetsmetodik</w:t>
+      </w:r>
+    </w:p>
+    <w:p>
+      <w:r>
+        <w:t>En fördel med att arbeta med github är att det är lätt att ta del av vad de andra har gjort.</w:t>
+      </w:r>
+    </w:p>
+    <w:p>
+      <w:r>
+        <w:rPr>
+          <w:highlight w:val="yellow"/>
+        </w:rPr>
+        <w:t>TODO Fler fördelar?</w:t>
+      </w:r>
+    </w:p>
+    <w:p>
+      <w:r>
+        <w:t xml:space="preserve">En nackdel med vårt upplägg var att vi inte alltid var tillräckligt tydliga med vem som skulle jobba med vad, så de blev en del dubbelarbete. </w:t>
+      </w:r>
+    </w:p>
+    <w:p>
+      <w:pPr>
+        <w:rPr>
+          <w:highlight w:val="yellow"/>
+        </w:rPr>
+      </w:pPr>
+      <w:r>
+        <w:rPr>
+          <w:highlight w:val="yellow"/>
+        </w:rPr>
+        <w:t>TODO Fler nackdelar?</w:t>
+      </w:r>
+    </w:p>
+    <w:p>
+      <w:r>
+        <w:t xml:space="preserve">En viktig insikt är att man vid ett samarbetsprojekt där man sitter på olika ställen och dessutom arbetar på olika tider vinner mycket på att redan innan man börjar tydliggöra exakt hur den process man tänkt jobba efter ska se ut. Vi hade varsin utvecklings-branch och en gemensam testing-branch (och förstås gemensam master), men vi kunde varit tydligare </w:t>
+      </w:r>
+      <w:r>
+        <w:t xml:space="preserve">från start </w:t>
+      </w:r>
+      <w:r>
+        <w:t xml:space="preserve">i vem som skulle ta ansvar för vad, hur vi skulle ta oss mellan brancherna och hur besluten skulle dokumenteras. Issue-hanteringen hade vi också kunnat definiera tydligare. Två orsaker till att vi inte lyckades få till en mer optimal arbetsprocess var att både git och github är relativt nya för oss, och </w:t>
+      </w:r>
+      <w:r>
+        <w:t>att vi inte tog oss tillräckligt med tid i början för att sätta upp en genomtänkt process. Vi var mer fokuserade på funktionalitet i applikationen.</w:t>
+      </w:r>
+    </w:p>
+    <w:p>
+      <w:r>
+        <w:t>Om vi skulle göra om projektet idag skulle vi utse en projektledare som fick ha mer fokus på processen medan de andra ägnade sig åt själva koden.</w:t>
+      </w:r>
+      <w:r>
+        <w:t xml:space="preserve"> </w:t>
+      </w:r>
+    </w:p>
+    <w:p>
+      <w:pPr>
+        <w:pStyle w:val="Rubrik2"/>
+      </w:pPr>
+      <w:r>
+        <w:t>Resultat</w:t>
+      </w:r>
+    </w:p>
+    <w:p>
+      <w:r>
+        <w:t>Slutresultatet blev att vi levererade en applikation som uppfyllde kraven, att vi lärde oss en del om Javafx samt en hel del om versionshantering och hur det är att arbeta tillsammans med kod.</w:t>
+      </w:r>
+    </w:p>
+    <w:p>
+      <w:r>
+        <w:rPr>
+          <w:highlight w:val="yellow"/>
+        </w:rPr>
         <w:t>TODO Slutresultatet blev... som förväntat/sämre/bättre.</w:t>
       </w:r>
+      <w:r>
+        <w:rPr>
+          <w:highlight w:val="yellow"/>
+        </w:rPr>
+        <w:t xml:space="preserve"> Behöver vi skriva något mer/annat än ovanstående?</w:t>
+      </w:r>
     </w:p>
-    <w:p/>
     <w:sdt>
       <w:sdtPr>
         <w:rPr>
@@ -1625,7 +1882,6 @@
           <w:docPartUnique/>
         </w:docPartObj>
       </w:sdtPr>
-      <w:sdtEndPr/>
       <w:sdtContent>
         <w:p>
           <w:pPr>
@@ -1640,7 +1896,6 @@
             <w:id w:val="-573587230"/>
             <w:bibliography/>
           </w:sdtPr>
-          <w:sdtEndPr/>
           <w:sdtContent>
             <w:p>
               <w:pPr>
@@ -1648,7 +1903,16 @@
                 <w:ind w:left="720" w:hanging="720"/>
               </w:pPr>
               <w:r>
+                <w:rPr>
+                  <w:highlight w:val="yellow"/>
+                </w:rPr>
                 <w:t xml:space="preserve">TODO </w:t>
+              </w:r>
+              <w:r>
+                <w:rPr>
+                  <w:highlight w:val="yellow"/>
+                </w:rPr>
+                <w:t>Har vi några referenser? Javafx documentationen? Något annat?</w:t>
               </w:r>
             </w:p>
             <w:p/>
@@ -1670,8 +1934,8 @@
       </w:pPr>
     </w:p>
     <w:sectPr>
-      <w:footerReference w:type="even" r:id="rId15"/>
-      <w:footerReference w:type="default" r:id="rId16"/>
+      <w:footerReference w:type="even" r:id="rId16"/>
+      <w:footerReference w:type="default" r:id="rId17"/>
       <w:pgSz w:w="11907" w:h="16839" w:code="1"/>
       <w:pgMar w:top="1418" w:right="1418" w:bottom="1418" w:left="1418" w:header="709" w:footer="709" w:gutter="0"/>
       <w:pgNumType w:start="0"/>
@@ -1795,33 +2059,14 @@
                               <w:dataBinding w:prefixMappings="xmlns:ns0='http://schemas.openxmlformats.org/package/2006/metadata/core-properties' xmlns:ns1='http://purl.org/dc/elements/1.1/'" w:xpath="/ns0:coreProperties[1]/ns1:title[1]" w:storeItemID="{6C3C8BC8-F283-45AE-878A-BAB7291924A1}"/>
                               <w:text/>
                             </w:sdtPr>
-                            <w:sdtEndPr/>
                             <w:sdtContent>
-                              <w:proofErr w:type="spellStart"/>
                               <w:r>
                                 <w:rPr>
                                   <w:rFonts w:asciiTheme="majorHAnsi" w:eastAsiaTheme="majorEastAsia" w:hAnsiTheme="majorHAnsi" w:cstheme="majorBidi"/>
                                   <w:sz w:val="20"/>
                                 </w:rPr>
-                                <w:t>Evil</w:t>
+                                <w:t>Evil Corporation Calculator</w:t>
                               </w:r>
-                              <w:proofErr w:type="spellEnd"/>
-                              <w:r>
-                                <w:rPr>
-                                  <w:rFonts w:asciiTheme="majorHAnsi" w:eastAsiaTheme="majorEastAsia" w:hAnsiTheme="majorHAnsi" w:cstheme="majorBidi"/>
-                                  <w:sz w:val="20"/>
-                                </w:rPr>
-                                <w:t xml:space="preserve"> Corporation </w:t>
-                              </w:r>
-                              <w:proofErr w:type="spellStart"/>
-                              <w:r>
-                                <w:rPr>
-                                  <w:rFonts w:asciiTheme="majorHAnsi" w:eastAsiaTheme="majorEastAsia" w:hAnsiTheme="majorHAnsi" w:cstheme="majorBidi"/>
-                                  <w:sz w:val="20"/>
-                                </w:rPr>
-                                <w:t>Calculator</w:t>
-                              </w:r>
-                              <w:proofErr w:type="spellEnd"/>
                             </w:sdtContent>
                           </w:sdt>
                           <w:r>
@@ -1840,21 +2085,20 @@
                               <w:alias w:val="Datum"/>
                               <w:id w:val="201965362"/>
                               <w:dataBinding w:prefixMappings="xmlns:ns0='http://schemas.microsoft.com/office/2006/coverPageProps'" w:xpath="/ns0:CoverPageProperties[1]/ns0:PublishDate[1]" w:storeItemID="{55AF091B-3C7A-41E3-B477-F2FDAA23CFDA}"/>
-                              <w:date w:fullDate="2018-02-05T00:00:00Z">
+                              <w:date w:fullDate="2018-02-08T00:00:00Z">
                                 <w:dateFormat w:val="yyyy-MM-dd"/>
                                 <w:lid w:val="sv-SE"/>
                                 <w:storeMappedDataAs w:val="dateTime"/>
                                 <w:calendar w:val="gregorian"/>
                               </w:date>
                             </w:sdtPr>
-                            <w:sdtEndPr/>
                             <w:sdtContent>
                               <w:r>
                                 <w:rPr>
                                   <w:rFonts w:asciiTheme="majorHAnsi" w:eastAsiaTheme="majorEastAsia" w:hAnsiTheme="majorHAnsi" w:cstheme="majorBidi"/>
                                   <w:sz w:val="20"/>
                                 </w:rPr>
-                                <w:t>2018-02-05</w:t>
+                                <w:t>2018-02-08</w:t>
                               </w:r>
                             </w:sdtContent>
                           </w:sdt>
@@ -1901,31 +2145,13 @@
                         <w:text/>
                       </w:sdtPr>
                       <w:sdtContent>
-                        <w:proofErr w:type="spellStart"/>
                         <w:r>
                           <w:rPr>
                             <w:rFonts w:asciiTheme="majorHAnsi" w:eastAsiaTheme="majorEastAsia" w:hAnsiTheme="majorHAnsi" w:cstheme="majorBidi"/>
                             <w:sz w:val="20"/>
                           </w:rPr>
-                          <w:t>Evil</w:t>
+                          <w:t>Evil Corporation Calculator</w:t>
                         </w:r>
-                        <w:proofErr w:type="spellEnd"/>
-                        <w:r>
-                          <w:rPr>
-                            <w:rFonts w:asciiTheme="majorHAnsi" w:eastAsiaTheme="majorEastAsia" w:hAnsiTheme="majorHAnsi" w:cstheme="majorBidi"/>
-                            <w:sz w:val="20"/>
-                          </w:rPr>
-                          <w:t xml:space="preserve"> Corporation </w:t>
-                        </w:r>
-                        <w:proofErr w:type="spellStart"/>
-                        <w:r>
-                          <w:rPr>
-                            <w:rFonts w:asciiTheme="majorHAnsi" w:eastAsiaTheme="majorEastAsia" w:hAnsiTheme="majorHAnsi" w:cstheme="majorBidi"/>
-                            <w:sz w:val="20"/>
-                          </w:rPr>
-                          <w:t>Calculator</w:t>
-                        </w:r>
-                        <w:proofErr w:type="spellEnd"/>
                       </w:sdtContent>
                     </w:sdt>
                     <w:r>
@@ -1944,7 +2170,7 @@
                         <w:alias w:val="Datum"/>
                         <w:id w:val="201965362"/>
                         <w:dataBinding w:prefixMappings="xmlns:ns0='http://schemas.microsoft.com/office/2006/coverPageProps'" w:xpath="/ns0:CoverPageProperties[1]/ns0:PublishDate[1]" w:storeItemID="{55AF091B-3C7A-41E3-B477-F2FDAA23CFDA}"/>
-                        <w:date w:fullDate="2018-02-05T00:00:00Z">
+                        <w:date w:fullDate="2018-02-08T00:00:00Z">
                           <w:dateFormat w:val="yyyy-MM-dd"/>
                           <w:lid w:val="sv-SE"/>
                           <w:storeMappedDataAs w:val="dateTime"/>
@@ -1957,7 +2183,7 @@
                             <w:rFonts w:asciiTheme="majorHAnsi" w:eastAsiaTheme="majorEastAsia" w:hAnsiTheme="majorHAnsi" w:cstheme="majorBidi"/>
                             <w:sz w:val="20"/>
                           </w:rPr>
-                          <w:t>2018-02-05</w:t>
+                          <w:t>2018-02-08</w:t>
                         </w:r>
                       </w:sdtContent>
                     </w:sdt>
@@ -2310,33 +2536,14 @@
                               <w:dataBinding w:prefixMappings="xmlns:ns0='http://schemas.openxmlformats.org/package/2006/metadata/core-properties' xmlns:ns1='http://purl.org/dc/elements/1.1/'" w:xpath="/ns0:coreProperties[1]/ns1:title[1]" w:storeItemID="{6C3C8BC8-F283-45AE-878A-BAB7291924A1}"/>
                               <w:text/>
                             </w:sdtPr>
-                            <w:sdtEndPr/>
                             <w:sdtContent>
-                              <w:proofErr w:type="spellStart"/>
                               <w:r>
                                 <w:rPr>
                                   <w:rFonts w:asciiTheme="majorHAnsi" w:eastAsiaTheme="majorEastAsia" w:hAnsiTheme="majorHAnsi" w:cstheme="majorBidi"/>
                                   <w:sz w:val="20"/>
                                 </w:rPr>
-                                <w:t>Evil</w:t>
+                                <w:t>Evil Corporation Calculator</w:t>
                               </w:r>
-                              <w:proofErr w:type="spellEnd"/>
-                              <w:r>
-                                <w:rPr>
-                                  <w:rFonts w:asciiTheme="majorHAnsi" w:eastAsiaTheme="majorEastAsia" w:hAnsiTheme="majorHAnsi" w:cstheme="majorBidi"/>
-                                  <w:sz w:val="20"/>
-                                </w:rPr>
-                                <w:t xml:space="preserve"> Corporation </w:t>
-                              </w:r>
-                              <w:proofErr w:type="spellStart"/>
-                              <w:r>
-                                <w:rPr>
-                                  <w:rFonts w:asciiTheme="majorHAnsi" w:eastAsiaTheme="majorEastAsia" w:hAnsiTheme="majorHAnsi" w:cstheme="majorBidi"/>
-                                  <w:sz w:val="20"/>
-                                </w:rPr>
-                                <w:t>Calculator</w:t>
-                              </w:r>
-                              <w:proofErr w:type="spellEnd"/>
                             </w:sdtContent>
                           </w:sdt>
                           <w:r>
@@ -2355,21 +2562,20 @@
                               <w:alias w:val="Datum"/>
                               <w:id w:val="62384371"/>
                               <w:dataBinding w:prefixMappings="xmlns:ns0='http://schemas.microsoft.com/office/2006/coverPageProps'" w:xpath="/ns0:CoverPageProperties[1]/ns0:PublishDate[1]" w:storeItemID="{55AF091B-3C7A-41E3-B477-F2FDAA23CFDA}"/>
-                              <w:date w:fullDate="2018-02-05T00:00:00Z">
+                              <w:date w:fullDate="2018-02-08T00:00:00Z">
                                 <w:dateFormat w:val="yyyy-MM-dd"/>
                                 <w:lid w:val="sv-SE"/>
                                 <w:storeMappedDataAs w:val="dateTime"/>
                                 <w:calendar w:val="gregorian"/>
                               </w:date>
                             </w:sdtPr>
-                            <w:sdtEndPr/>
                             <w:sdtContent>
                               <w:r>
                                 <w:rPr>
                                   <w:rFonts w:asciiTheme="majorHAnsi" w:eastAsiaTheme="majorEastAsia" w:hAnsiTheme="majorHAnsi" w:cstheme="majorBidi"/>
                                   <w:sz w:val="20"/>
                                 </w:rPr>
-                                <w:t>2018-02-05</w:t>
+                                <w:t>2018-02-08</w:t>
                               </w:r>
                             </w:sdtContent>
                           </w:sdt>
@@ -2416,31 +2622,13 @@
                         <w:text/>
                       </w:sdtPr>
                       <w:sdtContent>
-                        <w:proofErr w:type="spellStart"/>
                         <w:r>
                           <w:rPr>
                             <w:rFonts w:asciiTheme="majorHAnsi" w:eastAsiaTheme="majorEastAsia" w:hAnsiTheme="majorHAnsi" w:cstheme="majorBidi"/>
                             <w:sz w:val="20"/>
                           </w:rPr>
-                          <w:t>Evil</w:t>
+                          <w:t>Evil Corporation Calculator</w:t>
                         </w:r>
-                        <w:proofErr w:type="spellEnd"/>
-                        <w:r>
-                          <w:rPr>
-                            <w:rFonts w:asciiTheme="majorHAnsi" w:eastAsiaTheme="majorEastAsia" w:hAnsiTheme="majorHAnsi" w:cstheme="majorBidi"/>
-                            <w:sz w:val="20"/>
-                          </w:rPr>
-                          <w:t xml:space="preserve"> Corporation </w:t>
-                        </w:r>
-                        <w:proofErr w:type="spellStart"/>
-                        <w:r>
-                          <w:rPr>
-                            <w:rFonts w:asciiTheme="majorHAnsi" w:eastAsiaTheme="majorEastAsia" w:hAnsiTheme="majorHAnsi" w:cstheme="majorBidi"/>
-                            <w:sz w:val="20"/>
-                          </w:rPr>
-                          <w:t>Calculator</w:t>
-                        </w:r>
-                        <w:proofErr w:type="spellEnd"/>
                       </w:sdtContent>
                     </w:sdt>
                     <w:r>
@@ -2459,7 +2647,7 @@
                         <w:alias w:val="Datum"/>
                         <w:id w:val="62384371"/>
                         <w:dataBinding w:prefixMappings="xmlns:ns0='http://schemas.microsoft.com/office/2006/coverPageProps'" w:xpath="/ns0:CoverPageProperties[1]/ns0:PublishDate[1]" w:storeItemID="{55AF091B-3C7A-41E3-B477-F2FDAA23CFDA}"/>
-                        <w:date w:fullDate="2018-02-05T00:00:00Z">
+                        <w:date w:fullDate="2018-02-08T00:00:00Z">
                           <w:dateFormat w:val="yyyy-MM-dd"/>
                           <w:lid w:val="sv-SE"/>
                           <w:storeMappedDataAs w:val="dateTime"/>
@@ -2472,7 +2660,7 @@
                             <w:rFonts w:asciiTheme="majorHAnsi" w:eastAsiaTheme="majorEastAsia" w:hAnsiTheme="majorHAnsi" w:cstheme="majorBidi"/>
                             <w:sz w:val="20"/>
                           </w:rPr>
-                          <w:t>2018-02-05</w:t>
+                          <w:t>2018-02-08</w:t>
                         </w:r>
                       </w:sdtContent>
                     </w:sdt>
@@ -4624,6 +4812,7 @@
     <w:rsid w:val="001C0B51"/>
     <w:rsid w:val="003D3F6C"/>
     <w:rsid w:val="005D473E"/>
+    <w:rsid w:val="00612A13"/>
     <w:rsid w:val="00647E80"/>
     <w:rsid w:val="006669AD"/>
     <w:rsid w:val="006F6E2A"/>
@@ -5484,7 +5673,7 @@
 
 <file path=customXml/item1.xml><?xml version="1.0" encoding="utf-8"?>
 <CoverPageProperties xmlns="http://schemas.microsoft.com/office/2006/coverPageProps">
-  <PublishDate>2018-02-05T00:00:00</PublishDate>
+  <PublishDate>2018-02-08T00:00:00</PublishDate>
   <Abstract/>
   <CompanyAddress/>
   <CompanyPhone/>
@@ -5494,15 +5683,6 @@
 </file>
 
 <file path=customXml/item2.xml><?xml version="1.0" encoding="utf-8"?>
-<?mso-contentType ?>
-<FormTemplates xmlns="http://schemas.microsoft.com/sharepoint/v3/contenttype/forms">
-  <Display>DocumentLibraryForm</Display>
-  <Edit>AssetEditForm</Edit>
-  <New>DocumentLibraryForm</New>
-</FormTemplates>
-</file>
-
-<file path=customXml/item3.xml><?xml version="1.0" encoding="utf-8"?>
 <outs:outSpaceData xmlns:outs="http://schemas.microsoft.com/office/2009/outspace/metadata">
   <outs:relatedDates/>
   <outs:relatedDocuments/>
@@ -5510,6 +5690,15 @@
   <outs:propertyMetadataList/>
   <outs:corruptMetadataWasLost/>
 </outs:outSpaceData>
+</file>
+
+<file path=customXml/item3.xml><?xml version="1.0" encoding="utf-8"?>
+<?mso-contentType ?>
+<FormTemplates xmlns="http://schemas.microsoft.com/sharepoint/v3/contenttype/forms">
+  <Display>DocumentLibraryForm</Display>
+  <Edit>AssetEditForm</Edit>
+  <New>DocumentLibraryForm</New>
+</FormTemplates>
 </file>
 
 <file path=customXml/item4.xml><?xml version="1.0" encoding="utf-8"?>
@@ -5663,6 +5852,14 @@
 </file>
 
 <file path=customXml/itemProps2.xml><?xml version="1.0" encoding="utf-8"?>
+<ds:datastoreItem xmlns:ds="http://schemas.openxmlformats.org/officeDocument/2006/customXml" ds:itemID="{800B806B-C3C7-4EFE-A57F-81DC87A14EE1}">
+  <ds:schemaRefs>
+    <ds:schemaRef ds:uri="http://schemas.microsoft.com/office/2009/outspace/metadata"/>
+  </ds:schemaRefs>
+</ds:datastoreItem>
+</file>
+
+<file path=customXml/itemProps3.xml><?xml version="1.0" encoding="utf-8"?>
 <ds:datastoreItem xmlns:ds="http://schemas.openxmlformats.org/officeDocument/2006/customXml" ds:itemID="{4B820453-3CF0-4EAE-81BE-B400E0BB8F14}">
   <ds:schemaRefs>
     <ds:schemaRef ds:uri="http://schemas.microsoft.com/sharepoint/v3/contenttype/forms"/>
@@ -5670,16 +5867,8 @@
 </ds:datastoreItem>
 </file>
 
-<file path=customXml/itemProps3.xml><?xml version="1.0" encoding="utf-8"?>
-<ds:datastoreItem xmlns:ds="http://schemas.openxmlformats.org/officeDocument/2006/customXml" ds:itemID="{800B806B-C3C7-4EFE-A57F-81DC87A14EE1}">
-  <ds:schemaRefs>
-    <ds:schemaRef ds:uri="http://schemas.microsoft.com/office/2009/outspace/metadata"/>
-  </ds:schemaRefs>
-</ds:datastoreItem>
-</file>
-
 <file path=customXml/itemProps4.xml><?xml version="1.0" encoding="utf-8"?>
-<ds:datastoreItem xmlns:ds="http://schemas.openxmlformats.org/officeDocument/2006/customXml" ds:itemID="{BD0A6514-3A0A-4F2A-81DC-6034CAC42C97}">
+<ds:datastoreItem xmlns:ds="http://schemas.openxmlformats.org/officeDocument/2006/customXml" ds:itemID="{AB475065-DA97-40F0-B28B-89EF04623CC0}">
   <ds:schemaRefs>
     <ds:schemaRef ds:uri="http://schemas.openxmlformats.org/officeDocument/2006/bibliography"/>
   </ds:schemaRefs>

</xml_diff>

<commit_message>
Updated report with outstanding questions (1 more)
</commit_message>
<xml_diff>
--- a/EvilCorpCalculator_rapport_Billy_Tommy_Malin_01.docx
+++ b/EvilCorpCalculator_rapport_Billy_Tommy_Malin_01.docx
@@ -11,6 +11,7 @@
             <w:docPartUnique/>
           </w:docPartObj>
         </w:sdtPr>
+        <w:sdtEndPr/>
         <w:sdtContent>
           <w:r>
             <w:rPr>
@@ -247,7 +248,9 @@
                                           <w:dataBinding w:prefixMappings="xmlns:ns0='http://schemas.openxmlformats.org/package/2006/metadata/core-properties' xmlns:ns1='http://purl.org/dc/elements/1.1/'" w:xpath="/ns0:coreProperties[1]/ns1:title[1]" w:storeItemID="{6C3C8BC8-F283-45AE-878A-BAB7291924A1}"/>
                                           <w:text/>
                                         </w:sdtPr>
+                                        <w:sdtEndPr/>
                                         <w:sdtContent>
+                                          <w:proofErr w:type="spellStart"/>
                                           <w:r>
                                             <w:rPr>
                                               <w:rFonts w:asciiTheme="majorHAnsi" w:eastAsiaTheme="majorEastAsia" w:hAnsiTheme="majorHAnsi" w:cstheme="majorBidi"/>
@@ -255,8 +258,29 @@
                                               <w:sz w:val="72"/>
                                               <w:szCs w:val="72"/>
                                             </w:rPr>
-                                            <w:t>Evil Corporation Calculator</w:t>
+                                            <w:t>Evil</w:t>
                                           </w:r>
+                                          <w:proofErr w:type="spellEnd"/>
+                                          <w:r>
+                                            <w:rPr>
+                                              <w:rFonts w:asciiTheme="majorHAnsi" w:eastAsiaTheme="majorEastAsia" w:hAnsiTheme="majorHAnsi" w:cstheme="majorBidi"/>
+                                              <w:color w:val="FFFFFF" w:themeColor="background1"/>
+                                              <w:sz w:val="72"/>
+                                              <w:szCs w:val="72"/>
+                                            </w:rPr>
+                                            <w:t xml:space="preserve"> Corporation </w:t>
+                                          </w:r>
+                                          <w:proofErr w:type="spellStart"/>
+                                          <w:r>
+                                            <w:rPr>
+                                              <w:rFonts w:asciiTheme="majorHAnsi" w:eastAsiaTheme="majorEastAsia" w:hAnsiTheme="majorHAnsi" w:cstheme="majorBidi"/>
+                                              <w:color w:val="FFFFFF" w:themeColor="background1"/>
+                                              <w:sz w:val="72"/>
+                                              <w:szCs w:val="72"/>
+                                            </w:rPr>
+                                            <w:t>Calculator</w:t>
+                                          </w:r>
+                                          <w:proofErr w:type="spellEnd"/>
                                         </w:sdtContent>
                                       </w:sdt>
                                     </w:p>
@@ -324,6 +348,7 @@
                                           <w:dataBinding w:prefixMappings="xmlns:ns0='http://schemas.openxmlformats.org/package/2006/metadata/core-properties' xmlns:ns1='http://purl.org/dc/elements/1.1/'" w:xpath="/ns0:coreProperties[1]/ns1:subject[1]" w:storeItemID="{6C3C8BC8-F283-45AE-878A-BAB7291924A1}"/>
                                           <w:text/>
                                         </w:sdtPr>
+                                        <w:sdtEndPr/>
                                         <w:sdtContent>
                                           <w:r>
                                             <w:rPr>
@@ -441,7 +466,9 @@
                                     <w:dataBinding w:prefixMappings="xmlns:ns0='http://schemas.openxmlformats.org/package/2006/metadata/core-properties' xmlns:ns1='http://purl.org/dc/elements/1.1/'" w:xpath="/ns0:coreProperties[1]/ns1:title[1]" w:storeItemID="{6C3C8BC8-F283-45AE-878A-BAB7291924A1}"/>
                                     <w:text/>
                                   </w:sdtPr>
+                                  <w:sdtEndPr/>
                                   <w:sdtContent>
+                                    <w:proofErr w:type="spellStart"/>
                                     <w:r>
                                       <w:rPr>
                                         <w:rFonts w:asciiTheme="majorHAnsi" w:eastAsiaTheme="majorEastAsia" w:hAnsiTheme="majorHAnsi" w:cstheme="majorBidi"/>
@@ -449,8 +476,29 @@
                                         <w:sz w:val="72"/>
                                         <w:szCs w:val="72"/>
                                       </w:rPr>
-                                      <w:t>Evil Corporation Calculator</w:t>
+                                      <w:t>Evil</w:t>
                                     </w:r>
+                                    <w:proofErr w:type="spellEnd"/>
+                                    <w:r>
+                                      <w:rPr>
+                                        <w:rFonts w:asciiTheme="majorHAnsi" w:eastAsiaTheme="majorEastAsia" w:hAnsiTheme="majorHAnsi" w:cstheme="majorBidi"/>
+                                        <w:color w:val="FFFFFF" w:themeColor="background1"/>
+                                        <w:sz w:val="72"/>
+                                        <w:szCs w:val="72"/>
+                                      </w:rPr>
+                                      <w:t xml:space="preserve"> Corporation </w:t>
+                                    </w:r>
+                                    <w:proofErr w:type="spellStart"/>
+                                    <w:r>
+                                      <w:rPr>
+                                        <w:rFonts w:asciiTheme="majorHAnsi" w:eastAsiaTheme="majorEastAsia" w:hAnsiTheme="majorHAnsi" w:cstheme="majorBidi"/>
+                                        <w:color w:val="FFFFFF" w:themeColor="background1"/>
+                                        <w:sz w:val="72"/>
+                                        <w:szCs w:val="72"/>
+                                      </w:rPr>
+                                      <w:t>Calculator</w:t>
+                                    </w:r>
+                                    <w:proofErr w:type="spellEnd"/>
                                   </w:sdtContent>
                                 </w:sdt>
                               </w:p>
@@ -518,6 +566,7 @@
                                     <w:dataBinding w:prefixMappings="xmlns:ns0='http://schemas.openxmlformats.org/package/2006/metadata/core-properties' xmlns:ns1='http://purl.org/dc/elements/1.1/'" w:xpath="/ns0:coreProperties[1]/ns1:subject[1]" w:storeItemID="{6C3C8BC8-F283-45AE-878A-BAB7291924A1}"/>
                                     <w:text/>
                                   </w:sdtPr>
+                                  <w:sdtEndPr/>
                                   <w:sdtContent>
                                     <w:r>
                                       <w:rPr>
@@ -637,6 +686,7 @@
                                     <w:dataBinding w:prefixMappings="xmlns:ns0='http://schemas.openxmlformats.org/officeDocument/2006/extended-properties'" w:xpath="/ns0:Properties[1]/ns0:Company[1]" w:storeItemID="{6668398D-A668-4E3E-A5EB-62B293D839F1}"/>
                                     <w:text/>
                                   </w:sdtPr>
+                                  <w:sdtEndPr/>
                                   <w:sdtContent>
                                     <w:r>
                                       <w:rPr>
@@ -691,6 +741,7 @@
                                       <w:calendar w:val="gregorian"/>
                                     </w:date>
                                   </w:sdtPr>
+                                  <w:sdtEndPr/>
                                   <w:sdtContent>
                                     <w:r>
                                       <w:t xml:space="preserve">den </w:t>
@@ -716,6 +767,7 @@
                                     <w:dataBinding w:prefixMappings="xmlns:ns0='http://schemas.openxmlformats.org/package/2006/metadata/core-properties' xmlns:ns1='http://purl.org/dc/elements/1.1/'" w:xpath="/ns0:coreProperties[1]/ns1:creator[1]" w:storeItemID="{6C3C8BC8-F283-45AE-878A-BAB7291924A1}"/>
                                     <w:text/>
                                   </w:sdtPr>
+                                  <w:sdtEndPr/>
                                   <w:sdtContent>
                                     <w:r>
                                       <w:t>Billy Andersson, Tommy Eriksson, Malin Albinsson</w:t>
@@ -891,13 +943,30 @@
           <w:dataBinding w:prefixMappings="xmlns:ns0='http://schemas.openxmlformats.org/package/2006/metadata/core-properties' xmlns:ns1='http://purl.org/dc/elements/1.1/'" w:xpath="/ns0:coreProperties[1]/ns1:title[1]" w:storeItemID="{6C3C8BC8-F283-45AE-878A-BAB7291924A1}"/>
           <w:text/>
         </w:sdtPr>
+        <w:sdtEndPr/>
         <w:sdtContent>
+          <w:proofErr w:type="spellStart"/>
           <w:r>
             <w:rPr>
               <w:smallCaps w:val="0"/>
             </w:rPr>
-            <w:t>Evil Corporation Calculator</w:t>
+            <w:t>Evil</w:t>
           </w:r>
+          <w:proofErr w:type="spellEnd"/>
+          <w:r>
+            <w:rPr>
+              <w:smallCaps w:val="0"/>
+            </w:rPr>
+            <w:t xml:space="preserve"> Corporation </w:t>
+          </w:r>
+          <w:proofErr w:type="spellStart"/>
+          <w:r>
+            <w:rPr>
+              <w:smallCaps w:val="0"/>
+            </w:rPr>
+            <w:t>Calculator</w:t>
+          </w:r>
+          <w:proofErr w:type="spellEnd"/>
         </w:sdtContent>
       </w:sdt>
     </w:p>
@@ -916,6 +985,7 @@
           <w:dataBinding w:prefixMappings="xmlns:ns0='http://schemas.openxmlformats.org/package/2006/metadata/core-properties' xmlns:ns1='http://purl.org/dc/elements/1.1/'" w:xpath="/ns0:coreProperties[1]/ns1:subject[1]" w:storeItemID="{6C3C8BC8-F283-45AE-878A-BAB7291924A1}"/>
           <w:text/>
         </w:sdtPr>
+        <w:sdtEndPr/>
         <w:sdtContent>
           <w:r>
             <w:t>Grupparbete</w:t>
@@ -1000,7 +1070,15 @@
     </w:p>
     <w:p>
       <w:r>
-        <w:t>Detta är en enkel miniräknare byggd i Javafx som klarar att hantera de fyra räknesätten för heltal.</w:t>
+        <w:t xml:space="preserve">Detta är en enkel miniräknare byggd i </w:t>
+      </w:r>
+      <w:proofErr w:type="spellStart"/>
+      <w:r>
+        <w:t>Javafx</w:t>
+      </w:r>
+      <w:proofErr w:type="spellEnd"/>
+      <w:r>
+        <w:t xml:space="preserve"> som klarar att hantera de fyra räknesätten för heltal.</w:t>
       </w:r>
     </w:p>
     <w:p>
@@ -1056,7 +1134,15 @@
         <w:t>var att</w:t>
       </w:r>
       <w:r>
-        <w:t xml:space="preserve"> leverera källkod och ett färdigbyggt applikationspaket till uppdragsgivaren Evil Corporation</w:t>
+        <w:t xml:space="preserve"> leverera källkod och ett färdigbyggt applikationspaket till uppdragsgivaren </w:t>
+      </w:r>
+      <w:proofErr w:type="spellStart"/>
+      <w:r>
+        <w:t>Evil</w:t>
+      </w:r>
+      <w:proofErr w:type="spellEnd"/>
+      <w:r>
+        <w:t xml:space="preserve"> Corporation</w:t>
       </w:r>
       <w:r>
         <w:t xml:space="preserve"> som behövde en miniräknare som minst klarade av de fyra räknesätten</w:t>
@@ -1067,14 +1153,35 @@
       <w:r>
         <w:t xml:space="preserve">kulle </w:t>
       </w:r>
-      <w:r>
-        <w:t xml:space="preserve">versionshanteras med git och </w:t>
+      <w:proofErr w:type="spellStart"/>
+      <w:r>
+        <w:t>versionshanteras</w:t>
+      </w:r>
+      <w:proofErr w:type="spellEnd"/>
+      <w:r>
+        <w:t xml:space="preserve"> med </w:t>
+      </w:r>
+      <w:proofErr w:type="spellStart"/>
+      <w:r>
+        <w:t>git</w:t>
+      </w:r>
+      <w:proofErr w:type="spellEnd"/>
+      <w:r>
+        <w:t xml:space="preserve"> och </w:t>
       </w:r>
       <w:r>
         <w:t>vi behövde ska</w:t>
       </w:r>
       <w:r>
-        <w:t>pa ett repository för detta på github.com.</w:t>
+        <w:t xml:space="preserve">pa ett </w:t>
+      </w:r>
+      <w:proofErr w:type="spellStart"/>
+      <w:r>
+        <w:t>repository</w:t>
+      </w:r>
+      <w:proofErr w:type="spellEnd"/>
+      <w:r>
+        <w:t xml:space="preserve"> för detta på github.com.</w:t>
       </w:r>
     </w:p>
     <w:p>
@@ -1111,13 +1218,29 @@
         <w:rPr>
           <w:color w:val="918485" w:themeColor="accent5"/>
         </w:rPr>
-        <w:t>Här hamnar det mesta kring ert genomförande, det ni arbetat fram helt enkelt. Presentera tabeller,illustr</w:t>
-      </w:r>
+        <w:t xml:space="preserve">Här hamnar det mesta kring ert genomförande, det ni arbetat fram helt enkelt. Presentera </w:t>
+      </w:r>
+      <w:proofErr w:type="spellStart"/>
+      <w:proofErr w:type="gramStart"/>
       <w:r>
         <w:rPr>
           <w:color w:val="918485" w:themeColor="accent5"/>
         </w:rPr>
-        <w:t xml:space="preserve">ationer </w:t>
+        <w:t>tabeller,illustr</w:t>
+      </w:r>
+      <w:r>
+        <w:rPr>
+          <w:color w:val="918485" w:themeColor="accent5"/>
+        </w:rPr>
+        <w:t>ationer</w:t>
+      </w:r>
+      <w:proofErr w:type="spellEnd"/>
+      <w:proofErr w:type="gramEnd"/>
+      <w:r>
+        <w:rPr>
+          <w:color w:val="918485" w:themeColor="accent5"/>
+        </w:rPr>
+        <w:t xml:space="preserve"> </w:t>
       </w:r>
       <w:r>
         <w:rPr>
@@ -1140,7 +1263,15 @@
         <w:t xml:space="preserve">Vi </w:t>
       </w:r>
       <w:r>
-        <w:t xml:space="preserve">använde ett repository på github.com där vi alla hade skrivrättigheter. Vi </w:t>
+        <w:t xml:space="preserve">använde ett </w:t>
+      </w:r>
+      <w:proofErr w:type="spellStart"/>
+      <w:r>
+        <w:t>repository</w:t>
+      </w:r>
+      <w:proofErr w:type="spellEnd"/>
+      <w:r>
+        <w:t xml:space="preserve"> på github.com där vi alla hade skrivrättigheter. Vi </w:t>
       </w:r>
       <w:r>
         <w:t xml:space="preserve">förde det mesta av diskussionerna via Slack. </w:t>
@@ -1212,7 +1343,15 @@
         <w:t>därför att</w:t>
       </w:r>
       <w:r>
-        <w:t xml:space="preserve"> detta är en enkel applikation där källkoden kommer vara åtkomlig för alla via github. </w:t>
+        <w:t xml:space="preserve"> detta är en enkel applikation där källkoden kommer vara åtkomlig för alla via </w:t>
+      </w:r>
+      <w:proofErr w:type="spellStart"/>
+      <w:r>
+        <w:t>github</w:t>
+      </w:r>
+      <w:proofErr w:type="spellEnd"/>
+      <w:r>
+        <w:t xml:space="preserve">. </w:t>
       </w:r>
       <w:r>
         <w:t xml:space="preserve">Det är inte heller något nytt, komplicerat eller innovativt så det finns anledning till större begränsningar av den anledningen. </w:t>
@@ -1226,13 +1365,37 @@
         <w:t xml:space="preserve">den kodmässiga delen av </w:t>
       </w:r>
       <w:r>
-        <w:t xml:space="preserve">uppgiften skapade vi varsin dev-branch att arbeta i. Därefter skulle vi välja approach att gå vidare med, och den skulle då </w:t>
+        <w:t xml:space="preserve">uppgiften skapade vi varsin </w:t>
+      </w:r>
+      <w:proofErr w:type="spellStart"/>
+      <w:r>
+        <w:t>dev-branch</w:t>
+      </w:r>
+      <w:proofErr w:type="spellEnd"/>
+      <w:r>
+        <w:t xml:space="preserve"> att arbeta i. Därefter skulle vi välja approach att gå vidare med, och den skulle då </w:t>
       </w:r>
       <w:r>
         <w:t>lyftas till</w:t>
       </w:r>
       <w:r>
-        <w:t xml:space="preserve"> testing-branchen. Godkänd och körbar version från testing skulle sedan läggas ut i master tillsammans med JAR-filen</w:t>
+        <w:t xml:space="preserve"> </w:t>
+      </w:r>
+      <w:proofErr w:type="spellStart"/>
+      <w:r>
+        <w:t>testing-branchen</w:t>
+      </w:r>
+      <w:proofErr w:type="spellEnd"/>
+      <w:r>
+        <w:t xml:space="preserve">. Godkänd och körbar version från </w:t>
+      </w:r>
+      <w:proofErr w:type="spellStart"/>
+      <w:r>
+        <w:t>testing</w:t>
+      </w:r>
+      <w:proofErr w:type="spellEnd"/>
+      <w:r>
+        <w:t xml:space="preserve"> skulle sedan läggas ut i master tillsammans med JAR-filen</w:t>
       </w:r>
       <w:r>
         <w:t>.</w:t>
@@ -1251,24 +1414,125 @@
         <w:t>För att</w:t>
       </w:r>
       <w:r>
-        <w:t xml:space="preserve"> göra en ändring hämtade man hem den senaste versionen från testing-branchen till sin develop-branch, implementerade ändringen, skapade en pull-request till testing, någon/övriga granskade den och </w:t>
+        <w:t xml:space="preserve"> göra en ändring hämtade man hem den senaste versionen från </w:t>
+      </w:r>
+      <w:proofErr w:type="spellStart"/>
+      <w:r>
+        <w:t>testing-branchen</w:t>
+      </w:r>
+      <w:proofErr w:type="spellEnd"/>
+      <w:r>
+        <w:t xml:space="preserve"> till sin </w:t>
+      </w:r>
+      <w:proofErr w:type="spellStart"/>
+      <w:r>
+        <w:t>develop-branch</w:t>
+      </w:r>
+      <w:proofErr w:type="spellEnd"/>
+      <w:r>
+        <w:t>, implementerade ändringen, skapade en pull-</w:t>
+      </w:r>
+      <w:proofErr w:type="spellStart"/>
+      <w:r>
+        <w:t>request</w:t>
+      </w:r>
+      <w:proofErr w:type="spellEnd"/>
+      <w:r>
+        <w:t xml:space="preserve"> till </w:t>
+      </w:r>
+      <w:proofErr w:type="spellStart"/>
+      <w:r>
+        <w:t>testing</w:t>
+      </w:r>
+      <w:proofErr w:type="spellEnd"/>
+      <w:r>
+        <w:t xml:space="preserve">, någon/övriga granskade den och </w:t>
       </w:r>
       <w:r>
         <w:lastRenderedPageBreak/>
-        <w:t>var den ok så mergade vi med testing (annars stängdes pull-requesten och ändringen förkastades eller modifierades)</w:t>
+        <w:t xml:space="preserve">var den ok så </w:t>
+      </w:r>
+      <w:proofErr w:type="spellStart"/>
+      <w:r>
+        <w:t>mergade</w:t>
+      </w:r>
+      <w:proofErr w:type="spellEnd"/>
+      <w:r>
+        <w:t xml:space="preserve"> vi med </w:t>
+      </w:r>
+      <w:proofErr w:type="spellStart"/>
+      <w:r>
+        <w:t>testing</w:t>
+      </w:r>
+      <w:proofErr w:type="spellEnd"/>
+      <w:r>
+        <w:t xml:space="preserve"> (annars stängdes pull-</w:t>
+      </w:r>
+      <w:proofErr w:type="spellStart"/>
+      <w:r>
+        <w:t>requesten</w:t>
+      </w:r>
+      <w:proofErr w:type="spellEnd"/>
+      <w:r>
+        <w:t xml:space="preserve"> och ändringen förkastades eller modifierades)</w:t>
       </w:r>
       <w:r>
         <w:t>.</w:t>
       </w:r>
     </w:p>
     <w:p>
-      <w:r>
-        <w:t>Såsmåningom började vi skapa issues, vilket gjorde problemen som skulle lösas mer avgränsade och förenklade arbetet.</w:t>
+      <w:proofErr w:type="spellStart"/>
+      <w:r>
+        <w:t>Såsmåningom</w:t>
+      </w:r>
+      <w:proofErr w:type="spellEnd"/>
+      <w:r>
+        <w:t xml:space="preserve"> började vi skapa </w:t>
+      </w:r>
+      <w:proofErr w:type="spellStart"/>
+      <w:r>
+        <w:t>issues</w:t>
+      </w:r>
+      <w:proofErr w:type="spellEnd"/>
+      <w:r>
+        <w:t>, vilket gjorde problemen som skulle lösas mer avgränsade och förenklade arbetet.</w:t>
       </w:r>
     </w:p>
     <w:p>
       <w:r>
-        <w:t xml:space="preserve">För att släppa en ny relase mergade vi testing med master. Stora ändringar – version 1.0, 2.0 etc, mindre – version 1.1, 1.2 </w:t>
+        <w:t xml:space="preserve">För att släppa en ny </w:t>
+      </w:r>
+      <w:proofErr w:type="spellStart"/>
+      <w:r>
+        <w:t>relase</w:t>
+      </w:r>
+      <w:proofErr w:type="spellEnd"/>
+      <w:r>
+        <w:t xml:space="preserve"> </w:t>
+      </w:r>
+      <w:proofErr w:type="spellStart"/>
+      <w:r>
+        <w:t>mergade</w:t>
+      </w:r>
+      <w:proofErr w:type="spellEnd"/>
+      <w:r>
+        <w:t xml:space="preserve"> vi </w:t>
+      </w:r>
+      <w:proofErr w:type="spellStart"/>
+      <w:r>
+        <w:t>testing</w:t>
+      </w:r>
+      <w:proofErr w:type="spellEnd"/>
+      <w:r>
+        <w:t xml:space="preserve"> med master. Stora ändringar – version 1.0, 2.0 </w:t>
+      </w:r>
+      <w:proofErr w:type="spellStart"/>
+      <w:r>
+        <w:t>etc</w:t>
+      </w:r>
+      <w:proofErr w:type="spellEnd"/>
+      <w:r>
+        <w:t xml:space="preserve">, mindre – version 1.1, 1.2 </w:t>
       </w:r>
       <w:r>
         <w:t>och så vidare</w:t>
@@ -1346,7 +1610,15 @@
         </w:drawing>
       </w:r>
       <w:r>
-        <w:t>Vi valde att arbeta i Javafx och att implementera ett grafiskt gränssnitt</w:t>
+        <w:t xml:space="preserve">Vi valde att arbeta i </w:t>
+      </w:r>
+      <w:proofErr w:type="spellStart"/>
+      <w:r>
+        <w:t>Javafx</w:t>
+      </w:r>
+      <w:proofErr w:type="spellEnd"/>
+      <w:r>
+        <w:t xml:space="preserve"> och att implementera ett grafiskt gränssnitt</w:t>
       </w:r>
       <w:r>
         <w:t xml:space="preserve"> för en enkel miniräknare som kan hantera de fyra räknesätten för heltal.</w:t>
@@ -1360,7 +1632,15 @@
         <w:spacing w:before="240"/>
       </w:pPr>
       <w:r>
-        <w:t xml:space="preserve">Inmatning sker genom att klicka på knapparna i GUI:t, men kalkylatorn klarar </w:t>
+        <w:t xml:space="preserve">Inmatning sker genom att klicka på knapparna i </w:t>
+      </w:r>
+      <w:proofErr w:type="spellStart"/>
+      <w:r>
+        <w:t>GUI:t</w:t>
+      </w:r>
+      <w:proofErr w:type="spellEnd"/>
+      <w:r>
+        <w:t xml:space="preserve">, men kalkylatorn klarar </w:t>
       </w:r>
       <w:r>
         <w:t>också att hantera</w:t>
@@ -1535,7 +1815,68 @@
     </w:p>
     <w:p>
       <w:r>
-        <w:t>Funktionerna addExact, substractExact, multiplyExact och floorDiv från klassen Math har använts för de matematiska beräkningarna.</w:t>
+        <w:t xml:space="preserve">För att påbörja en ny beräkning efter att man tryckt på likhetstecknet måste man först nollställa displayen med C-knappen. Det är inte i linje med hur exempelvis Windows miniräknare fungerar och bör åtgärdas i en framtida </w:t>
+      </w:r>
+      <w:proofErr w:type="spellStart"/>
+      <w:r>
+        <w:t>relaese</w:t>
+      </w:r>
+      <w:proofErr w:type="spellEnd"/>
+      <w:r>
+        <w:t xml:space="preserve">. </w:t>
+      </w:r>
+      <w:bookmarkStart w:id="1" w:name="_GoBack"/>
+      <w:bookmarkEnd w:id="1"/>
+      <w:r>
+        <w:rPr>
+          <w:highlight w:val="yellow"/>
+        </w:rPr>
+        <w:t>//TODO här eller under Avgränsning?</w:t>
+      </w:r>
+    </w:p>
+    <w:p>
+      <w:r>
+        <w:t xml:space="preserve">Funktionerna </w:t>
+      </w:r>
+      <w:proofErr w:type="spellStart"/>
+      <w:r>
+        <w:t>addExact</w:t>
+      </w:r>
+      <w:proofErr w:type="spellEnd"/>
+      <w:r>
+        <w:t xml:space="preserve">, </w:t>
+      </w:r>
+      <w:proofErr w:type="spellStart"/>
+      <w:r>
+        <w:t>substractExact</w:t>
+      </w:r>
+      <w:proofErr w:type="spellEnd"/>
+      <w:r>
+        <w:t xml:space="preserve">, </w:t>
+      </w:r>
+      <w:proofErr w:type="spellStart"/>
+      <w:r>
+        <w:t>multiplyExact</w:t>
+      </w:r>
+      <w:proofErr w:type="spellEnd"/>
+      <w:r>
+        <w:t xml:space="preserve"> och </w:t>
+      </w:r>
+      <w:proofErr w:type="spellStart"/>
+      <w:r>
+        <w:t>floorDiv</w:t>
+      </w:r>
+      <w:proofErr w:type="spellEnd"/>
+      <w:r>
+        <w:t xml:space="preserve"> från klassen </w:t>
+      </w:r>
+      <w:proofErr w:type="spellStart"/>
+      <w:r>
+        <w:t>Math</w:t>
+      </w:r>
+      <w:proofErr w:type="spellEnd"/>
+      <w:r>
+        <w:t xml:space="preserve"> har använts för de matematiska beräkningarna.</w:t>
       </w:r>
     </w:p>
     <w:p>
@@ -1583,8 +1924,16 @@
         <w:rPr>
           <w:highlight w:val="yellow"/>
         </w:rPr>
-        <w:t xml:space="preserve"> (bilder pilar förklaringar)…</w:t>
-      </w:r>
+        <w:t xml:space="preserve"> (bilder pilar </w:t>
+      </w:r>
+      <w:proofErr w:type="gramStart"/>
+      <w:r>
+        <w:rPr>
+          <w:highlight w:val="yellow"/>
+        </w:rPr>
+        <w:t>förklaringar)…</w:t>
+      </w:r>
+      <w:proofErr w:type="gramEnd"/>
       <w:r>
         <w:rPr>
           <w:highlight w:val="yellow"/>
@@ -1646,11 +1995,32 @@
       </w:r>
     </w:p>
     <w:p>
+      <w:pPr>
+        <w:rPr>
+          <w:highlight w:val="yellow"/>
+        </w:rPr>
+      </w:pPr>
       <w:r>
         <w:t>Detta är en enkel kalkylator som vid första leverans klarar att hantera de fyra räknesätten för heltal, men däremot inte kan hantera decimaltal, parenteser eller operatorprioritet.</w:t>
       </w:r>
       <w:r>
-        <w:t xml:space="preserve"> Negativa tal hanteras inte heller. CE-knappen (clear entry) är inte implementerad.</w:t>
+        <w:t xml:space="preserve"> Negativa tal hanteras inte heller. CE-knappen (</w:t>
+      </w:r>
+      <w:proofErr w:type="spellStart"/>
+      <w:r>
+        <w:t>clear</w:t>
+      </w:r>
+      <w:proofErr w:type="spellEnd"/>
+      <w:r>
+        <w:t xml:space="preserve"> </w:t>
+      </w:r>
+      <w:proofErr w:type="spellStart"/>
+      <w:r>
+        <w:t>entry</w:t>
+      </w:r>
+      <w:proofErr w:type="spellEnd"/>
+      <w:r>
+        <w:t>) är inte implementerad.</w:t>
       </w:r>
       <w:r>
         <w:t xml:space="preserve"> </w:t>
@@ -1676,6 +2046,7 @@
         <w:rPr>
           <w:highlight w:val="yellow"/>
         </w:rPr>
+        <w:lastRenderedPageBreak/>
         <w:t xml:space="preserve">TODO </w:t>
       </w:r>
       <w:r>
@@ -1704,7 +2075,6 @@
         <w:rPr>
           <w:color w:val="918485" w:themeColor="accent5"/>
         </w:rPr>
-        <w:lastRenderedPageBreak/>
         <w:t>Ta upp fördelar och nackdelar med er implementation. Diskutera era nya insikter om själva projektet och inte era personliga förkunskaper.</w:t>
       </w:r>
     </w:p>
@@ -1723,7 +2093,15 @@
         </w:rPr>
       </w:pPr>
       <w:r>
-        <w:t xml:space="preserve">Uppdraget var att göra en enkel kalkylator som klarar att hantera de fyra räknesätten för heltal, och det </w:t>
+        <w:t xml:space="preserve">Uppdraget var att göra en </w:t>
+      </w:r>
+      <w:proofErr w:type="gramStart"/>
+      <w:r>
+        <w:t>enkel kalkylator</w:t>
+      </w:r>
+      <w:proofErr w:type="gramEnd"/>
+      <w:r>
+        <w:t xml:space="preserve"> som klarar att hantera de fyra räknesätten för heltal, och det </w:t>
       </w:r>
       <w:r>
         <w:t>har</w:t>
@@ -1743,7 +2121,20 @@
         <w:t>med vår implementering är</w:t>
       </w:r>
       <w:r>
-        <w:t xml:space="preserve"> att kalkylatorn kan hantera inmatningar både via tangentbordet och genom att man klickar på knapparna i GUI:t. Det gör den mer användarvänlig. En annan fördel är att den visar ekvationen som ligger bakom resultatet som visas på displayen.</w:t>
+        <w:t xml:space="preserve"> att kalkylatorn kan hantera inmatningar både via tangentbordet och genom att man klickar på knapparna i </w:t>
+      </w:r>
+      <w:proofErr w:type="spellStart"/>
+      <w:proofErr w:type="gramStart"/>
+      <w:r>
+        <w:t>GUI:t</w:t>
+      </w:r>
+      <w:proofErr w:type="spellEnd"/>
+      <w:r>
+        <w:t>.</w:t>
+      </w:r>
+      <w:proofErr w:type="gramEnd"/>
+      <w:r>
+        <w:t xml:space="preserve"> Det gör den mer användarvänlig. En annan fördel är att den visar ekvationen som ligger bakom resultatet som visas på displayen.</w:t>
       </w:r>
     </w:p>
     <w:p>
@@ -1788,7 +2179,15 @@
     </w:p>
     <w:p>
       <w:r>
-        <w:t>En fördel med att arbeta med github är att det är lätt att ta del av vad de andra har gjort.</w:t>
+        <w:t xml:space="preserve">En fördel med att arbeta med </w:t>
+      </w:r>
+      <w:proofErr w:type="spellStart"/>
+      <w:r>
+        <w:t>github</w:t>
+      </w:r>
+      <w:proofErr w:type="spellEnd"/>
+      <w:r>
+        <w:t xml:space="preserve"> är att det är lätt att ta del av vad de andra har gjort.</w:t>
       </w:r>
     </w:p>
     <w:p>
@@ -1819,13 +2218,61 @@
     </w:p>
     <w:p>
       <w:r>
-        <w:t xml:space="preserve">En viktig insikt är att man vid ett samarbetsprojekt där man sitter på olika ställen och dessutom arbetar på olika tider vinner mycket på att redan innan man börjar tydliggöra exakt hur den process man tänkt jobba efter ska se ut. Vi hade varsin utvecklings-branch och en gemensam testing-branch (och förstås gemensam master), men vi kunde varit tydligare </w:t>
+        <w:t>En viktig insikt är att man vid ett samarbetsprojekt där man sitter på olika ställen och dessutom arbetar på olika tider vinner mycket på att redan innan man börjar tydliggöra exakt hur den process man tänkt jobba efter ska se ut. Vi hade varsin utvecklings-</w:t>
+      </w:r>
+      <w:proofErr w:type="spellStart"/>
+      <w:r>
+        <w:t>branch</w:t>
+      </w:r>
+      <w:proofErr w:type="spellEnd"/>
+      <w:r>
+        <w:t xml:space="preserve"> och en gemensam </w:t>
+      </w:r>
+      <w:proofErr w:type="spellStart"/>
+      <w:r>
+        <w:t>testing-branch</w:t>
+      </w:r>
+      <w:proofErr w:type="spellEnd"/>
+      <w:r>
+        <w:t xml:space="preserve"> (och förstås gemensam master), men vi kunde varit tydligare </w:t>
       </w:r>
       <w:r>
         <w:t xml:space="preserve">från start </w:t>
       </w:r>
       <w:r>
-        <w:t xml:space="preserve">i vem som skulle ta ansvar för vad, hur vi skulle ta oss mellan brancherna och hur besluten skulle dokumenteras. Issue-hanteringen hade vi också kunnat definiera tydligare. Två orsaker till att vi inte lyckades få till en mer optimal arbetsprocess var att både git och github är relativt nya för oss, och </w:t>
+        <w:t xml:space="preserve">i vem som skulle ta ansvar för vad, hur vi skulle ta oss mellan </w:t>
+      </w:r>
+      <w:proofErr w:type="spellStart"/>
+      <w:r>
+        <w:t>brancherna</w:t>
+      </w:r>
+      <w:proofErr w:type="spellEnd"/>
+      <w:r>
+        <w:t xml:space="preserve"> och hur besluten skulle dokumenteras. </w:t>
+      </w:r>
+      <w:proofErr w:type="spellStart"/>
+      <w:r>
+        <w:t>Issue</w:t>
+      </w:r>
+      <w:proofErr w:type="spellEnd"/>
+      <w:r>
+        <w:t xml:space="preserve">-hanteringen hade vi också kunnat definiera tydligare. Två orsaker till att vi inte lyckades få till en mer optimal arbetsprocess var att både </w:t>
+      </w:r>
+      <w:proofErr w:type="spellStart"/>
+      <w:r>
+        <w:t>git</w:t>
+      </w:r>
+      <w:proofErr w:type="spellEnd"/>
+      <w:r>
+        <w:t xml:space="preserve"> och </w:t>
+      </w:r>
+      <w:proofErr w:type="spellStart"/>
+      <w:r>
+        <w:t>github</w:t>
+      </w:r>
+      <w:proofErr w:type="spellEnd"/>
+      <w:r>
+        <w:t xml:space="preserve"> är relativt nya för oss, och </w:t>
       </w:r>
       <w:r>
         <w:t>att vi inte tog oss tillräckligt med tid i början för att sätta upp en genomtänkt process. Vi var mer fokuserade på funktionalitet i applikationen.</w:t>
@@ -1849,7 +2296,15 @@
     </w:p>
     <w:p>
       <w:r>
-        <w:t>Slutresultatet blev att vi levererade en applikation som uppfyllde kraven, att vi lärde oss en del om Javafx samt en hel del om versionshantering och hur det är att arbeta tillsammans med kod.</w:t>
+        <w:t xml:space="preserve">Slutresultatet blev att vi levererade en applikation som uppfyllde kraven, att vi lärde oss en del om </w:t>
+      </w:r>
+      <w:proofErr w:type="spellStart"/>
+      <w:r>
+        <w:t>Javafx</w:t>
+      </w:r>
+      <w:proofErr w:type="spellEnd"/>
+      <w:r>
+        <w:t xml:space="preserve"> samt en hel del om versionshantering och hur det är att arbeta tillsammans med kod.</w:t>
       </w:r>
     </w:p>
     <w:p>
@@ -1882,6 +2337,7 @@
           <w:docPartUnique/>
         </w:docPartObj>
       </w:sdtPr>
+      <w:sdtEndPr/>
       <w:sdtContent>
         <w:p>
           <w:pPr>
@@ -1896,6 +2352,7 @@
             <w:id w:val="-573587230"/>
             <w:bibliography/>
           </w:sdtPr>
+          <w:sdtEndPr/>
           <w:sdtContent>
             <w:p>
               <w:pPr>
@@ -1912,7 +2369,35 @@
                 <w:rPr>
                   <w:highlight w:val="yellow"/>
                 </w:rPr>
-                <w:t>Har vi några referenser? Javafx documentationen? Något annat?</w:t>
+                <w:t xml:space="preserve">Har vi några referenser? </w:t>
+              </w:r>
+              <w:proofErr w:type="spellStart"/>
+              <w:r>
+                <w:rPr>
+                  <w:highlight w:val="yellow"/>
+                </w:rPr>
+                <w:t>Javafx</w:t>
+              </w:r>
+              <w:proofErr w:type="spellEnd"/>
+              <w:r>
+                <w:rPr>
+                  <w:highlight w:val="yellow"/>
+                </w:rPr>
+                <w:t xml:space="preserve"> </w:t>
+              </w:r>
+              <w:proofErr w:type="spellStart"/>
+              <w:r>
+                <w:rPr>
+                  <w:highlight w:val="yellow"/>
+                </w:rPr>
+                <w:t>documentationen</w:t>
+              </w:r>
+              <w:proofErr w:type="spellEnd"/>
+              <w:r>
+                <w:rPr>
+                  <w:highlight w:val="yellow"/>
+                </w:rPr>
+                <w:t>? Något annat?</w:t>
               </w:r>
             </w:p>
             <w:p/>
@@ -2059,14 +2544,33 @@
                               <w:dataBinding w:prefixMappings="xmlns:ns0='http://schemas.openxmlformats.org/package/2006/metadata/core-properties' xmlns:ns1='http://purl.org/dc/elements/1.1/'" w:xpath="/ns0:coreProperties[1]/ns1:title[1]" w:storeItemID="{6C3C8BC8-F283-45AE-878A-BAB7291924A1}"/>
                               <w:text/>
                             </w:sdtPr>
+                            <w:sdtEndPr/>
                             <w:sdtContent>
+                              <w:proofErr w:type="spellStart"/>
                               <w:r>
                                 <w:rPr>
                                   <w:rFonts w:asciiTheme="majorHAnsi" w:eastAsiaTheme="majorEastAsia" w:hAnsiTheme="majorHAnsi" w:cstheme="majorBidi"/>
                                   <w:sz w:val="20"/>
                                 </w:rPr>
-                                <w:t>Evil Corporation Calculator</w:t>
+                                <w:t>Evil</w:t>
                               </w:r>
+                              <w:proofErr w:type="spellEnd"/>
+                              <w:r>
+                                <w:rPr>
+                                  <w:rFonts w:asciiTheme="majorHAnsi" w:eastAsiaTheme="majorEastAsia" w:hAnsiTheme="majorHAnsi" w:cstheme="majorBidi"/>
+                                  <w:sz w:val="20"/>
+                                </w:rPr>
+                                <w:t xml:space="preserve"> Corporation </w:t>
+                              </w:r>
+                              <w:proofErr w:type="spellStart"/>
+                              <w:r>
+                                <w:rPr>
+                                  <w:rFonts w:asciiTheme="majorHAnsi" w:eastAsiaTheme="majorEastAsia" w:hAnsiTheme="majorHAnsi" w:cstheme="majorBidi"/>
+                                  <w:sz w:val="20"/>
+                                </w:rPr>
+                                <w:t>Calculator</w:t>
+                              </w:r>
+                              <w:proofErr w:type="spellEnd"/>
                             </w:sdtContent>
                           </w:sdt>
                           <w:r>
@@ -2092,6 +2596,7 @@
                                 <w:calendar w:val="gregorian"/>
                               </w:date>
                             </w:sdtPr>
+                            <w:sdtEndPr/>
                             <w:sdtContent>
                               <w:r>
                                 <w:rPr>
@@ -2363,7 +2868,7 @@
                               <w:sz w:val="40"/>
                               <w:szCs w:val="40"/>
                             </w:rPr>
-                            <w:t>2</w:t>
+                            <w:t>4</w:t>
                           </w:r>
                           <w:r>
                             <w:rPr>
@@ -2422,7 +2927,7 @@
                         <w:sz w:val="40"/>
                         <w:szCs w:val="40"/>
                       </w:rPr>
-                      <w:t>2</w:t>
+                      <w:t>4</w:t>
                     </w:r>
                     <w:r>
                       <w:rPr>
@@ -2536,14 +3041,33 @@
                               <w:dataBinding w:prefixMappings="xmlns:ns0='http://schemas.openxmlformats.org/package/2006/metadata/core-properties' xmlns:ns1='http://purl.org/dc/elements/1.1/'" w:xpath="/ns0:coreProperties[1]/ns1:title[1]" w:storeItemID="{6C3C8BC8-F283-45AE-878A-BAB7291924A1}"/>
                               <w:text/>
                             </w:sdtPr>
+                            <w:sdtEndPr/>
                             <w:sdtContent>
+                              <w:proofErr w:type="spellStart"/>
                               <w:r>
                                 <w:rPr>
                                   <w:rFonts w:asciiTheme="majorHAnsi" w:eastAsiaTheme="majorEastAsia" w:hAnsiTheme="majorHAnsi" w:cstheme="majorBidi"/>
                                   <w:sz w:val="20"/>
                                 </w:rPr>
-                                <w:t>Evil Corporation Calculator</w:t>
+                                <w:t>Evil</w:t>
                               </w:r>
+                              <w:proofErr w:type="spellEnd"/>
+                              <w:r>
+                                <w:rPr>
+                                  <w:rFonts w:asciiTheme="majorHAnsi" w:eastAsiaTheme="majorEastAsia" w:hAnsiTheme="majorHAnsi" w:cstheme="majorBidi"/>
+                                  <w:sz w:val="20"/>
+                                </w:rPr>
+                                <w:t xml:space="preserve"> Corporation </w:t>
+                              </w:r>
+                              <w:proofErr w:type="spellStart"/>
+                              <w:r>
+                                <w:rPr>
+                                  <w:rFonts w:asciiTheme="majorHAnsi" w:eastAsiaTheme="majorEastAsia" w:hAnsiTheme="majorHAnsi" w:cstheme="majorBidi"/>
+                                  <w:sz w:val="20"/>
+                                </w:rPr>
+                                <w:t>Calculator</w:t>
+                              </w:r>
+                              <w:proofErr w:type="spellEnd"/>
                             </w:sdtContent>
                           </w:sdt>
                           <w:r>
@@ -2569,6 +3093,7 @@
                                 <w:calendar w:val="gregorian"/>
                               </w:date>
                             </w:sdtPr>
+                            <w:sdtEndPr/>
                             <w:sdtContent>
                               <w:r>
                                 <w:rPr>
@@ -4820,6 +5345,7 @@
     <w:rsid w:val="00957F11"/>
     <w:rsid w:val="009C35C9"/>
     <w:rsid w:val="00B77D10"/>
+    <w:rsid w:val="00E06051"/>
     <w:rsid w:val="00FA7499"/>
   </w:rsids>
   <m:mathPr>
@@ -5683,6 +6209,15 @@
 </file>
 
 <file path=customXml/item2.xml><?xml version="1.0" encoding="utf-8"?>
+<?mso-contentType ?>
+<FormTemplates xmlns="http://schemas.microsoft.com/sharepoint/v3/contenttype/forms">
+  <Display>DocumentLibraryForm</Display>
+  <Edit>AssetEditForm</Edit>
+  <New>DocumentLibraryForm</New>
+</FormTemplates>
+</file>
+
+<file path=customXml/item3.xml><?xml version="1.0" encoding="utf-8"?>
 <outs:outSpaceData xmlns:outs="http://schemas.microsoft.com/office/2009/outspace/metadata">
   <outs:relatedDates/>
   <outs:relatedDocuments/>
@@ -5690,15 +6225,6 @@
   <outs:propertyMetadataList/>
   <outs:corruptMetadataWasLost/>
 </outs:outSpaceData>
-</file>
-
-<file path=customXml/item3.xml><?xml version="1.0" encoding="utf-8"?>
-<?mso-contentType ?>
-<FormTemplates xmlns="http://schemas.microsoft.com/sharepoint/v3/contenttype/forms">
-  <Display>DocumentLibraryForm</Display>
-  <Edit>AssetEditForm</Edit>
-  <New>DocumentLibraryForm</New>
-</FormTemplates>
 </file>
 
 <file path=customXml/item4.xml><?xml version="1.0" encoding="utf-8"?>
@@ -5852,6 +6378,14 @@
 </file>
 
 <file path=customXml/itemProps2.xml><?xml version="1.0" encoding="utf-8"?>
+<ds:datastoreItem xmlns:ds="http://schemas.openxmlformats.org/officeDocument/2006/customXml" ds:itemID="{4B820453-3CF0-4EAE-81BE-B400E0BB8F14}">
+  <ds:schemaRefs>
+    <ds:schemaRef ds:uri="http://schemas.microsoft.com/sharepoint/v3/contenttype/forms"/>
+  </ds:schemaRefs>
+</ds:datastoreItem>
+</file>
+
+<file path=customXml/itemProps3.xml><?xml version="1.0" encoding="utf-8"?>
 <ds:datastoreItem xmlns:ds="http://schemas.openxmlformats.org/officeDocument/2006/customXml" ds:itemID="{800B806B-C3C7-4EFE-A57F-81DC87A14EE1}">
   <ds:schemaRefs>
     <ds:schemaRef ds:uri="http://schemas.microsoft.com/office/2009/outspace/metadata"/>
@@ -5859,16 +6393,8 @@
 </ds:datastoreItem>
 </file>
 
-<file path=customXml/itemProps3.xml><?xml version="1.0" encoding="utf-8"?>
-<ds:datastoreItem xmlns:ds="http://schemas.openxmlformats.org/officeDocument/2006/customXml" ds:itemID="{4B820453-3CF0-4EAE-81BE-B400E0BB8F14}">
-  <ds:schemaRefs>
-    <ds:schemaRef ds:uri="http://schemas.microsoft.com/sharepoint/v3/contenttype/forms"/>
-  </ds:schemaRefs>
-</ds:datastoreItem>
-</file>
-
 <file path=customXml/itemProps4.xml><?xml version="1.0" encoding="utf-8"?>
-<ds:datastoreItem xmlns:ds="http://schemas.openxmlformats.org/officeDocument/2006/customXml" ds:itemID="{AB475065-DA97-40F0-B28B-89EF04623CC0}">
+<ds:datastoreItem xmlns:ds="http://schemas.openxmlformats.org/officeDocument/2006/customXml" ds:itemID="{81520FD9-72F5-4EEC-9B1E-8E1AC3754942}">
   <ds:schemaRefs>
     <ds:schemaRef ds:uri="http://schemas.openxmlformats.org/officeDocument/2006/bibliography"/>
   </ds:schemaRefs>

</xml_diff>

<commit_message>
Final version of the report for approval
</commit_message>
<xml_diff>
--- a/EvilCorpCalculator_rapport_Billy_Tommy_Malin_01.docx
+++ b/EvilCorpCalculator_rapport_Billy_Tommy_Malin_01.docx
@@ -734,7 +734,7 @@
                                   <w:sdtPr>
                                     <w:id w:val="1551723"/>
                                     <w:dataBinding w:prefixMappings="xmlns:ns0='http://schemas.microsoft.com/office/2006/coverPageProps'" w:xpath="/ns0:CoverPageProperties[1]/ns0:PublishDate[1]" w:storeItemID="{55AF091B-3C7A-41E3-B477-F2FDAA23CFDA}"/>
-                                    <w:date w:fullDate="2018-02-08T00:00:00Z">
+                                    <w:date w:fullDate="2018-02-09T00:00:00Z">
                                       <w:dateFormat w:val="'den 'd MMMM yyyy"/>
                                       <w:lid w:val="sv-SE"/>
                                       <w:storeMappedDataAs w:val="dateTime"/>
@@ -747,7 +747,7 @@
                                       <w:t xml:space="preserve">den </w:t>
                                     </w:r>
                                     <w:r>
-                                      <w:t>8</w:t>
+                                      <w:t>9</w:t>
                                     </w:r>
                                     <w:r>
                                       <w:t xml:space="preserve"> februari 2018</w:t>
@@ -767,10 +767,9 @@
                                     <w:dataBinding w:prefixMappings="xmlns:ns0='http://schemas.openxmlformats.org/package/2006/metadata/core-properties' xmlns:ns1='http://purl.org/dc/elements/1.1/'" w:xpath="/ns0:coreProperties[1]/ns1:creator[1]" w:storeItemID="{6C3C8BC8-F283-45AE-878A-BAB7291924A1}"/>
                                     <w:text/>
                                   </w:sdtPr>
-                                  <w:sdtEndPr/>
                                   <w:sdtContent>
                                     <w:r>
-                                      <w:t>Billy Andersson, Tommy Eriksson, Malin Albinsson</w:t>
+                                      <w:t>Billy Andersson, Malin Albinsson, Tommy Eriksson</w:t>
                                     </w:r>
                                   </w:sdtContent>
                                 </w:sdt>
@@ -822,6 +821,7 @@
                               <w:dataBinding w:prefixMappings="xmlns:ns0='http://schemas.openxmlformats.org/officeDocument/2006/extended-properties'" w:xpath="/ns0:Properties[1]/ns0:Company[1]" w:storeItemID="{6668398D-A668-4E3E-A5EB-62B293D839F1}"/>
                               <w:text/>
                             </w:sdtPr>
+                            <w:sdtEndPr/>
                             <w:sdtContent>
                               <w:r>
                                 <w:rPr>
@@ -869,19 +869,20 @@
                             <w:sdtPr>
                               <w:id w:val="1551723"/>
                               <w:dataBinding w:prefixMappings="xmlns:ns0='http://schemas.microsoft.com/office/2006/coverPageProps'" w:xpath="/ns0:CoverPageProperties[1]/ns0:PublishDate[1]" w:storeItemID="{55AF091B-3C7A-41E3-B477-F2FDAA23CFDA}"/>
-                              <w:date w:fullDate="2018-02-08T00:00:00Z">
+                              <w:date w:fullDate="2018-02-09T00:00:00Z">
                                 <w:dateFormat w:val="'den 'd MMMM yyyy"/>
                                 <w:lid w:val="sv-SE"/>
                                 <w:storeMappedDataAs w:val="dateTime"/>
                                 <w:calendar w:val="gregorian"/>
                               </w:date>
                             </w:sdtPr>
+                            <w:sdtEndPr/>
                             <w:sdtContent>
                               <w:r>
                                 <w:t xml:space="preserve">den </w:t>
                               </w:r>
                               <w:r>
-                                <w:t>8</w:t>
+                                <w:t>9</w:t>
                               </w:r>
                               <w:r>
                                 <w:t xml:space="preserve"> februari 2018</w:t>
@@ -903,7 +904,7 @@
                             </w:sdtPr>
                             <w:sdtContent>
                               <w:r>
-                                <w:t>Billy Andersson, Tommy Eriksson, Malin Albinsson</w:t>
+                                <w:t>Billy Andersson, Malin Albinsson, Tommy Eriksson</w:t>
                               </w:r>
                             </w:sdtContent>
                           </w:sdt>
@@ -1062,14 +1063,6 @@
     </w:p>
     <w:p>
       <w:r>
-        <w:rPr>
-          <w:color w:val="918485" w:themeColor="accent5"/>
-        </w:rPr>
-        <w:t>Sammanfatta kort det ni gjort, gör er läsare intresserad</w:t>
-      </w:r>
-    </w:p>
-    <w:p>
-      <w:r>
         <w:t xml:space="preserve">Detta är en enkel miniräknare byggd i </w:t>
       </w:r>
       <w:proofErr w:type="spellStart"/>
@@ -1080,31 +1073,11 @@
       <w:r>
         <w:t xml:space="preserve"> som klarar att hantera de fyra räknesätten för heltal.</w:t>
       </w:r>
-    </w:p>
-    <w:p>
-      <w:r>
-        <w:rPr>
-          <w:highlight w:val="yellow"/>
-        </w:rPr>
-        <w:t>//</w:t>
-      </w:r>
-      <w:r>
-        <w:rPr>
-          <w:highlight w:val="yellow"/>
-        </w:rPr>
-        <w:t>TODO</w:t>
-      </w:r>
-      <w:r>
-        <w:rPr>
-          <w:highlight w:val="yellow"/>
-        </w:rPr>
-        <w:t xml:space="preserve"> Mer flashigt sätt att sälja in den?</w:t>
-      </w:r>
-      <w:r>
-        <w:rPr>
-          <w:highlight w:val="yellow"/>
-        </w:rPr>
-        <w:t xml:space="preserve"> Skriva något om licens, öppen källkod?</w:t>
+      <w:r>
+        <w:t xml:space="preserve"> Som en bonus-feature ingår operatorprioritet i denna release</w:t>
+      </w:r>
+      <w:r>
+        <w:t>, vilket möjliggör beräkning även av något mer komplicerade ekvationer än de allra enklaste.</w:t>
       </w:r>
     </w:p>
     <w:p>
@@ -1117,136 +1090,303 @@
     </w:p>
     <w:p>
       <w:r>
-        <w:rPr>
-          <w:color w:val="918485" w:themeColor="accent5"/>
-        </w:rPr>
-        <w:t>Presentera frågeställningar eller mål som besvaras i arbetet</w:t>
+        <w:t>Vår</w:t>
+      </w:r>
+      <w:r>
+        <w:t xml:space="preserve"> uppgift </w:t>
+      </w:r>
+      <w:r>
+        <w:t>var att</w:t>
+      </w:r>
+      <w:r>
+        <w:t xml:space="preserve"> leverera källkod och ett färdigbyggt applikationspaket till uppdragsgivaren </w:t>
+      </w:r>
+      <w:proofErr w:type="spellStart"/>
+      <w:r>
+        <w:t>Evil</w:t>
+      </w:r>
+      <w:proofErr w:type="spellEnd"/>
+      <w:r>
+        <w:t xml:space="preserve"> Corporation</w:t>
+      </w:r>
+      <w:r>
+        <w:t xml:space="preserve"> som behövde en miniräknare som minst klarade av de fyra räknesätten</w:t>
+      </w:r>
+      <w:r>
+        <w:t>. Källkoden s</w:t>
+      </w:r>
+      <w:r>
+        <w:t xml:space="preserve">kulle </w:t>
+      </w:r>
+      <w:proofErr w:type="spellStart"/>
+      <w:r>
+        <w:t>versionshanteras</w:t>
+      </w:r>
+      <w:proofErr w:type="spellEnd"/>
+      <w:r>
+        <w:t xml:space="preserve"> med </w:t>
+      </w:r>
+      <w:proofErr w:type="spellStart"/>
+      <w:r>
+        <w:t>git</w:t>
+      </w:r>
+      <w:proofErr w:type="spellEnd"/>
+      <w:r>
+        <w:t xml:space="preserve"> och </w:t>
+      </w:r>
+      <w:r>
+        <w:t>vi behövde ska</w:t>
+      </w:r>
+      <w:r>
+        <w:t xml:space="preserve">pa ett </w:t>
+      </w:r>
+      <w:proofErr w:type="spellStart"/>
+      <w:r>
+        <w:t>repository</w:t>
+      </w:r>
+      <w:proofErr w:type="spellEnd"/>
+      <w:r>
+        <w:t xml:space="preserve"> för detta på github.com.</w:t>
       </w:r>
     </w:p>
     <w:p>
-      <w:r>
-        <w:t>Vår</w:t>
-      </w:r>
-      <w:r>
-        <w:t xml:space="preserve"> uppgift </w:t>
-      </w:r>
-      <w:r>
-        <w:t>var att</w:t>
-      </w:r>
-      <w:r>
-        <w:t xml:space="preserve"> leverera källkod och ett färdigbyggt applikationspaket till uppdragsgivaren </w:t>
-      </w:r>
-      <w:proofErr w:type="spellStart"/>
-      <w:r>
-        <w:t>Evil</w:t>
-      </w:r>
-      <w:proofErr w:type="spellEnd"/>
-      <w:r>
-        <w:t xml:space="preserve"> Corporation</w:t>
-      </w:r>
-      <w:r>
-        <w:t xml:space="preserve"> som behövde en miniräknare som minst klarade av de fyra räknesätten</w:t>
-      </w:r>
-      <w:r>
-        <w:t>. Källkoden s</w:t>
-      </w:r>
-      <w:r>
-        <w:t xml:space="preserve">kulle </w:t>
-      </w:r>
-      <w:proofErr w:type="spellStart"/>
-      <w:r>
-        <w:t>versionshanteras</w:t>
-      </w:r>
-      <w:proofErr w:type="spellEnd"/>
-      <w:r>
-        <w:t xml:space="preserve"> med </w:t>
-      </w:r>
-      <w:proofErr w:type="spellStart"/>
-      <w:r>
-        <w:t>git</w:t>
-      </w:r>
-      <w:proofErr w:type="spellEnd"/>
-      <w:r>
-        <w:t xml:space="preserve"> och </w:t>
-      </w:r>
-      <w:r>
-        <w:t>vi behövde ska</w:t>
-      </w:r>
-      <w:r>
-        <w:t xml:space="preserve">pa ett </w:t>
-      </w:r>
-      <w:proofErr w:type="spellStart"/>
-      <w:r>
-        <w:t>repository</w:t>
-      </w:r>
-      <w:proofErr w:type="spellEnd"/>
-      <w:r>
-        <w:t xml:space="preserve"> för detta på github.com.</w:t>
+      <w:pPr>
+        <w:pStyle w:val="Rubrik1"/>
+      </w:pPr>
+      <w:r>
+        <w:t>Genomförande</w:t>
       </w:r>
     </w:p>
     <w:p>
-      <w:r>
-        <w:rPr>
-          <w:highlight w:val="yellow"/>
-        </w:rPr>
-        <w:t>//</w:t>
-      </w:r>
-      <w:r>
-        <w:rPr>
-          <w:highlight w:val="yellow"/>
-        </w:rPr>
-        <w:t>TODO</w:t>
-      </w:r>
-      <w:r>
-        <w:rPr>
-          <w:highlight w:val="yellow"/>
-        </w:rPr>
-        <w:t xml:space="preserve"> Något mer?</w:t>
+      <w:pPr>
+        <w:pStyle w:val="Rubrik2"/>
+      </w:pPr>
+      <w:r>
+        <w:t>Arbetsmetodik</w:t>
       </w:r>
     </w:p>
     <w:p>
       <w:r>
-        <w:rPr>
-          <w:rStyle w:val="Rubrik1Char"/>
-        </w:rPr>
-        <w:t>Genomförande</w:t>
-      </w:r>
-      <w:r>
-        <w:br/>
-      </w:r>
-      <w:r>
-        <w:rPr>
-          <w:color w:val="918485" w:themeColor="accent5"/>
-        </w:rPr>
-        <w:t xml:space="preserve">Här hamnar det mesta kring ert genomförande, det ni arbetat fram helt enkelt. Presentera </w:t>
+        <w:t xml:space="preserve">Vi </w:t>
+      </w:r>
+      <w:r>
+        <w:t xml:space="preserve">använde ett </w:t>
       </w:r>
       <w:proofErr w:type="spellStart"/>
-      <w:proofErr w:type="gramStart"/>
-      <w:r>
-        <w:rPr>
-          <w:color w:val="918485" w:themeColor="accent5"/>
-        </w:rPr>
-        <w:t>tabeller,illustr</w:t>
-      </w:r>
-      <w:r>
-        <w:rPr>
-          <w:color w:val="918485" w:themeColor="accent5"/>
-        </w:rPr>
-        <w:t>ationer</w:t>
+      <w:r>
+        <w:t>repository</w:t>
       </w:r>
       <w:proofErr w:type="spellEnd"/>
-      <w:proofErr w:type="gramEnd"/>
-      <w:r>
-        <w:rPr>
-          <w:color w:val="918485" w:themeColor="accent5"/>
-        </w:rPr>
+      <w:r>
+        <w:t xml:space="preserve"> på github.com där vi alla hade skrivrättigheter. Vi </w:t>
+      </w:r>
+      <w:r>
+        <w:t xml:space="preserve">förde det mesta av diskussionerna via Slack. </w:t>
+      </w:r>
+    </w:p>
+    <w:p>
+      <w:r>
+        <w:t xml:space="preserve">Vi valde en MIT-licens </w:t>
+      </w:r>
+      <w:r>
+        <w:t>därför att</w:t>
+      </w:r>
+      <w:r>
+        <w:t xml:space="preserve"> detta är en enkel applikation där källkoden kommer vara åtkomlig för alla via </w:t>
+      </w:r>
+      <w:proofErr w:type="spellStart"/>
+      <w:r>
+        <w:t>github</w:t>
+      </w:r>
+      <w:proofErr w:type="spellEnd"/>
+      <w:r>
+        <w:t xml:space="preserve">. </w:t>
+      </w:r>
+      <w:r>
+        <w:t xml:space="preserve">Det är inte heller något nytt, komplicerat eller innovativt så det finns anledning till större begränsningar av den anledningen. </w:t>
+      </w:r>
+    </w:p>
+    <w:p>
+      <w:r>
+        <w:t xml:space="preserve">Då vi såg olika möjligheter till att lösa </w:t>
+      </w:r>
+      <w:r>
+        <w:t xml:space="preserve">den kodmässiga delen av </w:t>
+      </w:r>
+      <w:r>
+        <w:t xml:space="preserve">uppgiften skapade vi varsin </w:t>
+      </w:r>
+      <w:proofErr w:type="spellStart"/>
+      <w:r>
+        <w:t>dev-branch</w:t>
+      </w:r>
+      <w:proofErr w:type="spellEnd"/>
+      <w:r>
+        <w:t xml:space="preserve"> att arbeta i. Därefter skulle vi välja approach att gå vidare med, och den skulle då </w:t>
+      </w:r>
+      <w:r>
+        <w:t>lyftas till</w:t>
+      </w:r>
+      <w:r>
         <w:t xml:space="preserve"> </w:t>
       </w:r>
-      <w:r>
-        <w:rPr>
-          <w:color w:val="918485" w:themeColor="accent5"/>
-        </w:rPr>
-        <w:t>här.</w:t>
+      <w:proofErr w:type="spellStart"/>
+      <w:r>
+        <w:t>testing-branchen</w:t>
+      </w:r>
+      <w:proofErr w:type="spellEnd"/>
+      <w:r>
+        <w:t xml:space="preserve">. Godkänd och körbar version från </w:t>
+      </w:r>
+      <w:proofErr w:type="spellStart"/>
+      <w:r>
+        <w:t>testing</w:t>
+      </w:r>
+      <w:proofErr w:type="spellEnd"/>
+      <w:r>
+        <w:t xml:space="preserve"> skulle sedan läggas ut i master tillsammans med JAR-filen</w:t>
+      </w:r>
+      <w:r>
+        <w:t>.</w:t>
+      </w:r>
+    </w:p>
+    <w:p>
+      <w:r>
+        <w:t xml:space="preserve">Under arbetets gång blev flödet kanske inte fullt så prydligt, </w:t>
+      </w:r>
+      <w:r>
+        <w:t>men efterhand närmade vi oss en lite mer genomarbetad arbetsprocess. Mot projektets slut såg den ut ungefär så här:</w:t>
+      </w:r>
+    </w:p>
+    <w:p>
+      <w:r>
+        <w:t>För att</w:t>
+      </w:r>
+      <w:r>
+        <w:t xml:space="preserve"> göra en ändring hämtade man hem den senaste versionen från </w:t>
+      </w:r>
+      <w:proofErr w:type="spellStart"/>
+      <w:r>
+        <w:t>testing-branchen</w:t>
+      </w:r>
+      <w:proofErr w:type="spellEnd"/>
+      <w:r>
+        <w:t xml:space="preserve"> till sin </w:t>
+      </w:r>
+      <w:proofErr w:type="spellStart"/>
+      <w:r>
+        <w:t>develop-branch</w:t>
+      </w:r>
+      <w:proofErr w:type="spellEnd"/>
+      <w:r>
+        <w:t>, implementerade ändringen, skapade en pull-</w:t>
+      </w:r>
+      <w:proofErr w:type="spellStart"/>
+      <w:r>
+        <w:t>request</w:t>
+      </w:r>
+      <w:proofErr w:type="spellEnd"/>
+      <w:r>
+        <w:t xml:space="preserve"> till </w:t>
+      </w:r>
+      <w:proofErr w:type="spellStart"/>
+      <w:r>
+        <w:t>testing</w:t>
+      </w:r>
+      <w:proofErr w:type="spellEnd"/>
+      <w:r>
+        <w:t xml:space="preserve">, någon/övriga granskade den och </w:t>
+      </w:r>
+      <w:r>
+        <w:t xml:space="preserve">var den ok så </w:t>
+      </w:r>
+      <w:proofErr w:type="spellStart"/>
+      <w:r>
+        <w:t>mergade</w:t>
+      </w:r>
+      <w:proofErr w:type="spellEnd"/>
+      <w:r>
+        <w:t xml:space="preserve"> vi med </w:t>
+      </w:r>
+      <w:proofErr w:type="spellStart"/>
+      <w:r>
+        <w:t>testing</w:t>
+      </w:r>
+      <w:proofErr w:type="spellEnd"/>
+      <w:r>
+        <w:t xml:space="preserve"> (annars stängdes pull-</w:t>
+      </w:r>
+      <w:proofErr w:type="spellStart"/>
+      <w:r>
+        <w:t>requesten</w:t>
+      </w:r>
+      <w:proofErr w:type="spellEnd"/>
+      <w:r>
+        <w:t xml:space="preserve"> och ändringen förkastades eller modifierades)</w:t>
+      </w:r>
+      <w:r>
+        <w:t>.</w:t>
+      </w:r>
+    </w:p>
+    <w:p>
+      <w:proofErr w:type="spellStart"/>
+      <w:r>
+        <w:t>Såsmåningom</w:t>
+      </w:r>
+      <w:proofErr w:type="spellEnd"/>
+      <w:r>
+        <w:t xml:space="preserve"> började vi skapa </w:t>
+      </w:r>
+      <w:proofErr w:type="spellStart"/>
+      <w:r>
+        <w:t>issues</w:t>
+      </w:r>
+      <w:proofErr w:type="spellEnd"/>
+      <w:r>
+        <w:t>, vilket gjorde problemen som skulle lösas mer avgränsade och förenklade arbetet.</w:t>
+      </w:r>
+    </w:p>
+    <w:p>
+      <w:r>
+        <w:t xml:space="preserve">För att släppa en ny </w:t>
+      </w:r>
+      <w:proofErr w:type="spellStart"/>
+      <w:r>
+        <w:t>relase</w:t>
+      </w:r>
+      <w:proofErr w:type="spellEnd"/>
+      <w:r>
+        <w:t xml:space="preserve"> </w:t>
+      </w:r>
+      <w:proofErr w:type="spellStart"/>
+      <w:r>
+        <w:t>mergade</w:t>
+      </w:r>
+      <w:proofErr w:type="spellEnd"/>
+      <w:r>
+        <w:t xml:space="preserve"> vi </w:t>
+      </w:r>
+      <w:proofErr w:type="spellStart"/>
+      <w:r>
+        <w:t>testing</w:t>
+      </w:r>
+      <w:proofErr w:type="spellEnd"/>
+      <w:r>
+        <w:t xml:space="preserve"> med master. Stora ändringar – version 1.0, 2.0 </w:t>
+      </w:r>
+      <w:proofErr w:type="spellStart"/>
+      <w:r>
+        <w:t>etc</w:t>
+      </w:r>
+      <w:proofErr w:type="spellEnd"/>
+      <w:r>
+        <w:t xml:space="preserve">, mindre – version 1.1, 1.2 </w:t>
+      </w:r>
+      <w:r>
+        <w:t>och så vidare</w:t>
+      </w:r>
+      <w:r>
+        <w:t>.</w:t>
       </w:r>
     </w:p>
     <w:p>
@@ -1255,298 +1395,7 @@
         <w:keepNext/>
       </w:pPr>
       <w:r>
-        <w:t>Arbetsmetodik</w:t>
-      </w:r>
-    </w:p>
-    <w:p>
-      <w:r>
-        <w:t xml:space="preserve">Vi </w:t>
-      </w:r>
-      <w:r>
-        <w:t xml:space="preserve">använde ett </w:t>
-      </w:r>
-      <w:proofErr w:type="spellStart"/>
-      <w:r>
-        <w:t>repository</w:t>
-      </w:r>
-      <w:proofErr w:type="spellEnd"/>
-      <w:r>
-        <w:t xml:space="preserve"> på github.com där vi alla hade skrivrättigheter. Vi </w:t>
-      </w:r>
-      <w:r>
-        <w:t xml:space="preserve">förde det mesta av diskussionerna via Slack. </w:t>
-      </w:r>
-    </w:p>
-    <w:p>
-      <w:r>
-        <w:rPr>
-          <w:noProof/>
-        </w:rPr>
-        <w:drawing>
-          <wp:anchor distT="0" distB="0" distL="114300" distR="114300" simplePos="0" relativeHeight="251663360" behindDoc="0" locked="0" layoutInCell="1" allowOverlap="1" wp14:anchorId="357805CB">
-            <wp:simplePos x="0" y="0"/>
-            <wp:positionH relativeFrom="column">
-              <wp:posOffset>3642995</wp:posOffset>
-            </wp:positionH>
-            <wp:positionV relativeFrom="paragraph">
-              <wp:posOffset>335915</wp:posOffset>
-            </wp:positionV>
-            <wp:extent cx="1798320" cy="2536190"/>
-            <wp:effectExtent l="0" t="0" r="0" b="0"/>
-            <wp:wrapSquare wrapText="bothSides"/>
-            <wp:docPr id="3" name="Bildobjekt 3"/>
-            <wp:cNvGraphicFramePr>
-              <a:graphicFrameLocks xmlns:a="http://schemas.openxmlformats.org/drawingml/2006/main" noChangeAspect="1"/>
-            </wp:cNvGraphicFramePr>
-            <a:graphic xmlns:a="http://schemas.openxmlformats.org/drawingml/2006/main">
-              <a:graphicData uri="http://schemas.openxmlformats.org/drawingml/2006/picture">
-                <pic:pic xmlns:pic="http://schemas.openxmlformats.org/drawingml/2006/picture">
-                  <pic:nvPicPr>
-                    <pic:cNvPr id="0" name="Picture 3"/>
-                    <pic:cNvPicPr>
-                      <a:picLocks noChangeAspect="1" noChangeArrowheads="1"/>
-                    </pic:cNvPicPr>
-                  </pic:nvPicPr>
-                  <pic:blipFill>
-                    <a:blip r:embed="rId12">
-                      <a:extLst>
-                        <a:ext uri="{28A0092B-C50C-407E-A947-70E740481C1C}">
-                          <a14:useLocalDpi xmlns:a14="http://schemas.microsoft.com/office/drawing/2010/main" val="0"/>
-                        </a:ext>
-                      </a:extLst>
-                    </a:blip>
-                    <a:srcRect/>
-                    <a:stretch>
-                      <a:fillRect/>
-                    </a:stretch>
-                  </pic:blipFill>
-                  <pic:spPr bwMode="auto">
-                    <a:xfrm>
-                      <a:off x="0" y="0"/>
-                      <a:ext cx="1798320" cy="2536190"/>
-                    </a:xfrm>
-                    <a:prstGeom prst="rect">
-                      <a:avLst/>
-                    </a:prstGeom>
-                    <a:noFill/>
-                  </pic:spPr>
-                </pic:pic>
-              </a:graphicData>
-            </a:graphic>
-          </wp:anchor>
-        </w:drawing>
-      </w:r>
-      <w:r>
-        <w:t xml:space="preserve">Vi valde en MIT-licens </w:t>
-      </w:r>
-      <w:r>
-        <w:t>därför att</w:t>
-      </w:r>
-      <w:r>
-        <w:t xml:space="preserve"> detta är en enkel applikation där källkoden kommer vara åtkomlig för alla via </w:t>
-      </w:r>
-      <w:proofErr w:type="spellStart"/>
-      <w:r>
-        <w:t>github</w:t>
-      </w:r>
-      <w:proofErr w:type="spellEnd"/>
-      <w:r>
-        <w:t xml:space="preserve">. </w:t>
-      </w:r>
-      <w:r>
-        <w:t xml:space="preserve">Det är inte heller något nytt, komplicerat eller innovativt så det finns anledning till större begränsningar av den anledningen. </w:t>
-      </w:r>
-    </w:p>
-    <w:p>
-      <w:r>
-        <w:t xml:space="preserve">Då vi såg olika möjligheter till att lösa </w:t>
-      </w:r>
-      <w:r>
-        <w:t xml:space="preserve">den kodmässiga delen av </w:t>
-      </w:r>
-      <w:r>
-        <w:t xml:space="preserve">uppgiften skapade vi varsin </w:t>
-      </w:r>
-      <w:proofErr w:type="spellStart"/>
-      <w:r>
-        <w:t>dev-branch</w:t>
-      </w:r>
-      <w:proofErr w:type="spellEnd"/>
-      <w:r>
-        <w:t xml:space="preserve"> att arbeta i. Därefter skulle vi välja approach att gå vidare med, och den skulle då </w:t>
-      </w:r>
-      <w:r>
-        <w:t>lyftas till</w:t>
-      </w:r>
-      <w:r>
-        <w:t xml:space="preserve"> </w:t>
-      </w:r>
-      <w:proofErr w:type="spellStart"/>
-      <w:r>
-        <w:t>testing-branchen</w:t>
-      </w:r>
-      <w:proofErr w:type="spellEnd"/>
-      <w:r>
-        <w:t xml:space="preserve">. Godkänd och körbar version från </w:t>
-      </w:r>
-      <w:proofErr w:type="spellStart"/>
-      <w:r>
-        <w:t>testing</w:t>
-      </w:r>
-      <w:proofErr w:type="spellEnd"/>
-      <w:r>
-        <w:t xml:space="preserve"> skulle sedan läggas ut i master tillsammans med JAR-filen</w:t>
-      </w:r>
-      <w:r>
-        <w:t>.</w:t>
-      </w:r>
-    </w:p>
-    <w:p>
-      <w:r>
-        <w:t xml:space="preserve">Under arbetets gång blev flödet kanske inte fullt så prydligt, </w:t>
-      </w:r>
-      <w:r>
-        <w:t>men efterhand närmade vi oss en lite mer genomarbetad arbetsprocess. Mot projektets slut såg den ut ungefär så här:</w:t>
-      </w:r>
-    </w:p>
-    <w:p>
-      <w:r>
-        <w:t>För att</w:t>
-      </w:r>
-      <w:r>
-        <w:t xml:space="preserve"> göra en ändring hämtade man hem den senaste versionen från </w:t>
-      </w:r>
-      <w:proofErr w:type="spellStart"/>
-      <w:r>
-        <w:t>testing-branchen</w:t>
-      </w:r>
-      <w:proofErr w:type="spellEnd"/>
-      <w:r>
-        <w:t xml:space="preserve"> till sin </w:t>
-      </w:r>
-      <w:proofErr w:type="spellStart"/>
-      <w:r>
-        <w:t>develop-branch</w:t>
-      </w:r>
-      <w:proofErr w:type="spellEnd"/>
-      <w:r>
-        <w:t>, implementerade ändringen, skapade en pull-</w:t>
-      </w:r>
-      <w:proofErr w:type="spellStart"/>
-      <w:r>
-        <w:t>request</w:t>
-      </w:r>
-      <w:proofErr w:type="spellEnd"/>
-      <w:r>
-        <w:t xml:space="preserve"> till </w:t>
-      </w:r>
-      <w:proofErr w:type="spellStart"/>
-      <w:r>
-        <w:t>testing</w:t>
-      </w:r>
-      <w:proofErr w:type="spellEnd"/>
-      <w:r>
-        <w:t xml:space="preserve">, någon/övriga granskade den och </w:t>
-      </w:r>
-      <w:r>
         <w:lastRenderedPageBreak/>
-        <w:t xml:space="preserve">var den ok så </w:t>
-      </w:r>
-      <w:proofErr w:type="spellStart"/>
-      <w:r>
-        <w:t>mergade</w:t>
-      </w:r>
-      <w:proofErr w:type="spellEnd"/>
-      <w:r>
-        <w:t xml:space="preserve"> vi med </w:t>
-      </w:r>
-      <w:proofErr w:type="spellStart"/>
-      <w:r>
-        <w:t>testing</w:t>
-      </w:r>
-      <w:proofErr w:type="spellEnd"/>
-      <w:r>
-        <w:t xml:space="preserve"> (annars stängdes pull-</w:t>
-      </w:r>
-      <w:proofErr w:type="spellStart"/>
-      <w:r>
-        <w:t>requesten</w:t>
-      </w:r>
-      <w:proofErr w:type="spellEnd"/>
-      <w:r>
-        <w:t xml:space="preserve"> och ändringen förkastades eller modifierades)</w:t>
-      </w:r>
-      <w:r>
-        <w:t>.</w:t>
-      </w:r>
-    </w:p>
-    <w:p>
-      <w:proofErr w:type="spellStart"/>
-      <w:r>
-        <w:t>Såsmåningom</w:t>
-      </w:r>
-      <w:proofErr w:type="spellEnd"/>
-      <w:r>
-        <w:t xml:space="preserve"> började vi skapa </w:t>
-      </w:r>
-      <w:proofErr w:type="spellStart"/>
-      <w:r>
-        <w:t>issues</w:t>
-      </w:r>
-      <w:proofErr w:type="spellEnd"/>
-      <w:r>
-        <w:t>, vilket gjorde problemen som skulle lösas mer avgränsade och förenklade arbetet.</w:t>
-      </w:r>
-    </w:p>
-    <w:p>
-      <w:r>
-        <w:t xml:space="preserve">För att släppa en ny </w:t>
-      </w:r>
-      <w:proofErr w:type="spellStart"/>
-      <w:r>
-        <w:t>relase</w:t>
-      </w:r>
-      <w:proofErr w:type="spellEnd"/>
-      <w:r>
-        <w:t xml:space="preserve"> </w:t>
-      </w:r>
-      <w:proofErr w:type="spellStart"/>
-      <w:r>
-        <w:t>mergade</w:t>
-      </w:r>
-      <w:proofErr w:type="spellEnd"/>
-      <w:r>
-        <w:t xml:space="preserve"> vi </w:t>
-      </w:r>
-      <w:proofErr w:type="spellStart"/>
-      <w:r>
-        <w:t>testing</w:t>
-      </w:r>
-      <w:proofErr w:type="spellEnd"/>
-      <w:r>
-        <w:t xml:space="preserve"> med master. Stora ändringar – version 1.0, 2.0 </w:t>
-      </w:r>
-      <w:proofErr w:type="spellStart"/>
-      <w:r>
-        <w:t>etc</w:t>
-      </w:r>
-      <w:proofErr w:type="spellEnd"/>
-      <w:r>
-        <w:t xml:space="preserve">, mindre – version 1.1, 1.2 </w:t>
-      </w:r>
-      <w:r>
-        <w:t>och så vidare</w:t>
-      </w:r>
-      <w:r>
-        <w:t>.</w:t>
-      </w:r>
-    </w:p>
-    <w:p>
-      <w:pPr>
-        <w:pStyle w:val="Rubrik2"/>
-        <w:keepNext/>
-      </w:pPr>
-      <w:r>
         <w:t>Kalkylatorn</w:t>
       </w:r>
     </w:p>
@@ -1621,7 +1470,10 @@
         <w:t xml:space="preserve"> och att implementera ett grafiskt gränssnitt</w:t>
       </w:r>
       <w:r>
-        <w:t xml:space="preserve"> för en enkel miniräknare som kan hantera de fyra räknesätten för heltal.</w:t>
+        <w:t xml:space="preserve"> för en enkel miniräknare som kan hantera de fyra räknesätten för heltal</w:t>
+      </w:r>
+      <w:r>
+        <w:t>. Som en extra feature implementerade vi operatorprioritet.</w:t>
       </w:r>
       <w:r>
         <w:t xml:space="preserve"> </w:t>
@@ -1673,7 +1525,7 @@
                     </pic:cNvPicPr>
                   </pic:nvPicPr>
                   <pic:blipFill>
-                    <a:blip r:embed="rId13">
+                    <a:blip r:embed="rId12">
                       <a:extLst>
                         <a:ext uri="{28A0092B-C50C-407E-A947-70E740481C1C}">
                           <a14:useLocalDpi xmlns:a14="http://schemas.microsoft.com/office/drawing/2010/main" val="0"/>
@@ -1731,7 +1583,7 @@
                     <pic:cNvPicPr/>
                   </pic:nvPicPr>
                   <pic:blipFill>
-                    <a:blip r:embed="rId14">
+                    <a:blip r:embed="rId13">
                       <a:extLst>
                         <a:ext uri="{28A0092B-C50C-407E-A947-70E740481C1C}">
                           <a14:useLocalDpi xmlns:a14="http://schemas.microsoft.com/office/drawing/2010/main" val="0"/>
@@ -1784,7 +1636,7 @@
                     </pic:cNvPicPr>
                   </pic:nvPicPr>
                   <pic:blipFill>
-                    <a:blip r:embed="rId15">
+                    <a:blip r:embed="rId14">
                       <a:extLst>
                         <a:ext uri="{28A0092B-C50C-407E-A947-70E740481C1C}">
                           <a14:useLocalDpi xmlns:a14="http://schemas.microsoft.com/office/drawing/2010/main" val="0"/>
@@ -1815,23 +1667,7 @@
     </w:p>
     <w:p>
       <w:r>
-        <w:t xml:space="preserve">För att påbörja en ny beräkning efter att man tryckt på likhetstecknet måste man först nollställa displayen med C-knappen. Det är inte i linje med hur exempelvis Windows miniräknare fungerar och bör åtgärdas i en framtida </w:t>
-      </w:r>
-      <w:proofErr w:type="spellStart"/>
-      <w:r>
-        <w:t>relaese</w:t>
-      </w:r>
-      <w:proofErr w:type="spellEnd"/>
-      <w:r>
-        <w:t xml:space="preserve">. </w:t>
-      </w:r>
-      <w:bookmarkStart w:id="1" w:name="_GoBack"/>
-      <w:bookmarkEnd w:id="1"/>
-      <w:r>
-        <w:rPr>
-          <w:highlight w:val="yellow"/>
-        </w:rPr>
-        <w:t>//TODO här eller under Avgränsning?</w:t>
+        <w:t xml:space="preserve">För att påbörja en ny beräkning efter att man tryckt på likhetstecknet måste man först nollställa displayen med C-knappen. </w:t>
       </w:r>
     </w:p>
     <w:p>
@@ -1882,6 +1718,87 @@
     <w:p>
       <w:r>
         <w:t>De knappar som är ljusgrå i gränssnittet står för funktionalitet som inte är implementerad.</w:t>
+      </w:r>
+    </w:p>
+    <w:p>
+      <w:pPr>
+        <w:pStyle w:val="Rubrik1"/>
+      </w:pPr>
+      <w:r>
+        <w:t>Avgränsning</w:t>
+      </w:r>
+    </w:p>
+    <w:p>
+      <w:r>
+        <w:t>Detta är en enkel kalkylator som vid första leverans klarar att hantera de fyra räknesätten för heltal</w:t>
+      </w:r>
+      <w:r>
+        <w:t xml:space="preserve"> med operatorprioritet (</w:t>
+      </w:r>
+      <w:r>
+        <w:t>multiplikation och division utförs före addition och subtraktion)</w:t>
+      </w:r>
+      <w:r>
+        <w:t>, men däremot inte kan hantera decimaltal</w:t>
+      </w:r>
+      <w:r>
+        <w:t xml:space="preserve"> eller </w:t>
+      </w:r>
+      <w:r>
+        <w:t>parenteser.</w:t>
+      </w:r>
+      <w:r>
+        <w:t xml:space="preserve"> Negativa tal hanteras inte heller. </w:t>
+      </w:r>
+      <w:r>
+        <w:t xml:space="preserve">Division med 0 genererar fel och bör i en senare version ge ett tydligt meddelande till användaren om att operationen är otillåten. </w:t>
+      </w:r>
+      <w:proofErr w:type="gramStart"/>
+      <w:r>
+        <w:t>CE</w:t>
+      </w:r>
+      <w:proofErr w:type="gramEnd"/>
+      <w:r>
+        <w:t>-knappen (</w:t>
+      </w:r>
+      <w:proofErr w:type="spellStart"/>
+      <w:r>
+        <w:t>clear</w:t>
+      </w:r>
+      <w:proofErr w:type="spellEnd"/>
+      <w:r>
+        <w:t xml:space="preserve"> </w:t>
+      </w:r>
+      <w:proofErr w:type="spellStart"/>
+      <w:r>
+        <w:t>entry</w:t>
+      </w:r>
+      <w:proofErr w:type="spellEnd"/>
+      <w:r>
+        <w:t>) är inte implementerad.</w:t>
+      </w:r>
+      <w:r>
+        <w:t xml:space="preserve"> </w:t>
+      </w:r>
+      <w:r>
+        <w:t xml:space="preserve">Knappar för icke-implementerad funktionalitet har ljusgrå text. </w:t>
+      </w:r>
+    </w:p>
+    <w:p>
+      <w:pPr>
+        <w:pStyle w:val="Rubrik1"/>
+      </w:pPr>
+      <w:r>
+        <w:t>Slutsatser/diskussion</w:t>
+      </w:r>
+    </w:p>
+    <w:bookmarkEnd w:id="0"/>
+    <w:p>
+      <w:pPr>
+        <w:pStyle w:val="Rubrik2"/>
+      </w:pPr>
+      <w:r>
+        <w:t>Kalkylatorns implementering</w:t>
       </w:r>
     </w:p>
     <w:p>
@@ -1891,191 +1808,116 @@
         </w:rPr>
       </w:pPr>
       <w:r>
-        <w:rPr>
-          <w:highlight w:val="yellow"/>
-        </w:rPr>
-        <w:t>//</w:t>
-      </w:r>
-      <w:r>
-        <w:rPr>
-          <w:highlight w:val="yellow"/>
-        </w:rPr>
-        <w:t xml:space="preserve">TODO </w:t>
-      </w:r>
-      <w:r>
-        <w:rPr>
-          <w:highlight w:val="yellow"/>
-        </w:rPr>
-        <w:t>Något mer vi ska ta upp om k</w:t>
-      </w:r>
-      <w:r>
-        <w:rPr>
-          <w:highlight w:val="yellow"/>
-        </w:rPr>
-        <w:t>alkylatorns funktion</w:t>
-      </w:r>
-      <w:r>
-        <w:rPr>
-          <w:highlight w:val="yellow"/>
-        </w:rPr>
-        <w:t>?</w:t>
-      </w:r>
-      <w:r>
-        <w:rPr>
-          <w:highlight w:val="yellow"/>
-        </w:rPr>
-        <w:t xml:space="preserve"> (bilder pilar </w:t>
+        <w:t xml:space="preserve">Uppdraget var att göra en </w:t>
       </w:r>
       <w:proofErr w:type="gramStart"/>
       <w:r>
-        <w:rPr>
-          <w:highlight w:val="yellow"/>
-        </w:rPr>
-        <w:t>förklaringar)…</w:t>
+        <w:t>enkel kalkylator</w:t>
       </w:r>
       <w:proofErr w:type="gramEnd"/>
       <w:r>
-        <w:rPr>
-          <w:highlight w:val="yellow"/>
-        </w:rPr>
-        <w:t>?</w:t>
+        <w:t xml:space="preserve"> som klarar att hantera de fyra räknesätten för heltal, och det </w:t>
+      </w:r>
+      <w:r>
+        <w:t>har</w:t>
+      </w:r>
+      <w:r>
+        <w:t xml:space="preserve"> vi lever</w:t>
+      </w:r>
+      <w:r>
+        <w:t>erat.</w:t>
       </w:r>
     </w:p>
     <w:p>
       <w:r>
-        <w:rPr>
-          <w:highlight w:val="yellow"/>
-        </w:rPr>
-        <w:t>//</w:t>
-      </w:r>
-      <w:r>
-        <w:rPr>
-          <w:highlight w:val="yellow"/>
-        </w:rPr>
-        <w:t xml:space="preserve">TODO </w:t>
-      </w:r>
-      <w:r>
-        <w:rPr>
-          <w:highlight w:val="yellow"/>
-        </w:rPr>
-        <w:t>Är det någon del av koden som kräver d</w:t>
-      </w:r>
-      <w:r>
-        <w:rPr>
-          <w:highlight w:val="yellow"/>
-        </w:rPr>
-        <w:t>jupare förklaring</w:t>
-      </w:r>
-      <w:r>
-        <w:rPr>
-          <w:highlight w:val="yellow"/>
-        </w:rPr>
-        <w:t>?</w:t>
+        <w:t xml:space="preserve">En fördel </w:t>
+      </w:r>
+      <w:r>
+        <w:t>med vår implementering är</w:t>
+      </w:r>
+      <w:r>
+        <w:t xml:space="preserve"> att kalkylatorn kan hantera inmatningar både via tangentbordet och genom att man klickar på knapparna i </w:t>
+      </w:r>
+      <w:proofErr w:type="spellStart"/>
+      <w:proofErr w:type="gramStart"/>
+      <w:r>
+        <w:t>GUI:t</w:t>
+      </w:r>
+      <w:proofErr w:type="spellEnd"/>
+      <w:r>
+        <w:t>.</w:t>
+      </w:r>
+      <w:proofErr w:type="gramEnd"/>
+      <w:r>
+        <w:t xml:space="preserve"> Det gör den mer användarvänlig. En annan fördel är att den visar ekvationen som ligger bakom resultatet som visas på displayen.</w:t>
       </w:r>
     </w:p>
     <w:p>
-      <w:pPr>
-        <w:pStyle w:val="Rubrik1"/>
-      </w:pPr>
-      <w:r>
-        <w:t>Avgränsning</w:t>
+      <w:r>
+        <w:lastRenderedPageBreak/>
+        <w:t xml:space="preserve">Till en början kunde </w:t>
+      </w:r>
+      <w:r>
+        <w:t xml:space="preserve">ekvationsvisningen </w:t>
+      </w:r>
+      <w:r>
+        <w:t xml:space="preserve">dock </w:t>
+      </w:r>
+      <w:r>
+        <w:t xml:space="preserve">i vissa lägen </w:t>
+      </w:r>
+      <w:r>
+        <w:t>uppfattas förvirrande när ekvationen visa</w:t>
+      </w:r>
+      <w:r>
+        <w:t>de</w:t>
+      </w:r>
+      <w:r>
+        <w:t xml:space="preserve"> t ex 6+4*2 och resultatet bl</w:t>
+      </w:r>
+      <w:r>
+        <w:t>ev</w:t>
+      </w:r>
+      <w:r>
+        <w:t xml:space="preserve"> 20 (</w:t>
+      </w:r>
+      <w:r>
+        <w:t>när hjärnan väntade sig 14 efter att ha utfört multiplikationen före additionen). Denna nackdel valde vi att eliminera genom att implementera operatorprioritet.</w:t>
       </w:r>
     </w:p>
     <w:p>
-      <w:pPr>
-        <w:rPr>
-          <w:color w:val="918485" w:themeColor="accent5"/>
-        </w:rPr>
-      </w:pPr>
-      <w:r>
-        <w:rPr>
-          <w:color w:val="918485" w:themeColor="accent5"/>
-        </w:rPr>
-        <w:t>Vilka features har ni valt att inte implementera? Hur avgränsade ni ert arbete?</w:t>
-      </w:r>
-    </w:p>
-    <w:p>
-      <w:pPr>
-        <w:rPr>
-          <w:highlight w:val="yellow"/>
-        </w:rPr>
-      </w:pPr>
-      <w:r>
-        <w:t>Detta är en enkel kalkylator som vid första leverans klarar att hantera de fyra räknesätten för heltal, men däremot inte kan hantera decimaltal, parenteser eller operatorprioritet.</w:t>
-      </w:r>
-      <w:r>
-        <w:t xml:space="preserve"> Negativa tal hanteras inte heller. CE-knappen (</w:t>
-      </w:r>
-      <w:proofErr w:type="spellStart"/>
-      <w:r>
-        <w:t>clear</w:t>
-      </w:r>
-      <w:proofErr w:type="spellEnd"/>
-      <w:r>
-        <w:t xml:space="preserve"> </w:t>
-      </w:r>
-      <w:proofErr w:type="spellStart"/>
-      <w:r>
-        <w:t>entry</w:t>
-      </w:r>
-      <w:proofErr w:type="spellEnd"/>
-      <w:r>
-        <w:t>) är inte implementerad.</w:t>
-      </w:r>
-      <w:r>
-        <w:t xml:space="preserve"> </w:t>
-      </w:r>
-      <w:r>
-        <w:t xml:space="preserve">Knappar för icke-implementerad funktionalitet har ljusgrå text. </w:t>
-      </w:r>
-      <w:r>
-        <w:rPr>
-          <w:highlight w:val="yellow"/>
-        </w:rPr>
-        <w:t>//</w:t>
-      </w:r>
-      <w:r>
-        <w:rPr>
-          <w:highlight w:val="yellow"/>
-        </w:rPr>
-        <w:t>TODO ändra om något av dessa implementeras innan release.</w:t>
-      </w:r>
-    </w:p>
-    <w:p>
-      <w:r>
-        <w:rPr>
-          <w:highlight w:val="yellow"/>
-        </w:rPr>
-        <w:lastRenderedPageBreak/>
-        <w:t xml:space="preserve">TODO </w:t>
-      </w:r>
-      <w:r>
-        <w:rPr>
-          <w:highlight w:val="yellow"/>
-        </w:rPr>
-        <w:t>Har vi fler avgränsningar?</w:t>
-      </w:r>
-    </w:p>
-    <w:p>
-      <w:pPr>
-        <w:pStyle w:val="Rubrik1"/>
-      </w:pPr>
-      <w:r>
-        <w:t>Slutsatser/diskussion</w:t>
-      </w:r>
-    </w:p>
-    <w:bookmarkEnd w:id="0"/>
-    <w:p>
-      <w:pPr>
-        <w:rPr>
-          <w:color w:val="918485" w:themeColor="accent5"/>
-        </w:rPr>
-      </w:pPr>
-      <w:r>
-        <w:rPr>
-          <w:color w:val="918485" w:themeColor="accent5"/>
-        </w:rPr>
-        <w:t>Ta upp fördelar och nackdelar med er implementation. Diskutera era nya insikter om själva projektet och inte era personliga förkunskaper.</w:t>
+      <w:r>
+        <w:t xml:space="preserve">En nackdel med nuvarande version av kalkylatorn är dock att </w:t>
+      </w:r>
+      <w:r>
+        <w:t>f</w:t>
+      </w:r>
+      <w:r>
+        <w:t xml:space="preserve">ör att påbörja en ny beräkning efter att man tryckt på likhetstecknet </w:t>
+      </w:r>
+      <w:r>
+        <w:t xml:space="preserve">och visat resultatet, så </w:t>
+      </w:r>
+      <w:r>
+        <w:t>måste man först nollställa displayen med C-knappen</w:t>
+      </w:r>
+      <w:r>
+        <w:t xml:space="preserve">. Att bara direkt skriva en siffra fyller annars bara på resultatet i displayen. </w:t>
+      </w:r>
+      <w:r>
+        <w:t>Det</w:t>
+      </w:r>
+      <w:r>
+        <w:t>ta</w:t>
+      </w:r>
+      <w:r>
+        <w:t xml:space="preserve"> är inte i linje med hur exempelvis Windows </w:t>
+      </w:r>
+      <w:r>
+        <w:t>kalkylator</w:t>
+      </w:r>
+      <w:r>
+        <w:t xml:space="preserve"> fungerar och bör åtgärdas i en framtida release.</w:t>
       </w:r>
     </w:p>
     <w:p>
@@ -2083,90 +1925,125 @@
         <w:pStyle w:val="Rubrik2"/>
       </w:pPr>
       <w:r>
-        <w:t>Kalkylatorns implementering</w:t>
+        <w:t>Arbetsmetodik</w:t>
       </w:r>
     </w:p>
     <w:p>
-      <w:pPr>
-        <w:rPr>
-          <w:highlight w:val="yellow"/>
-        </w:rPr>
-      </w:pPr>
-      <w:r>
-        <w:t xml:space="preserve">Uppdraget var att göra en </w:t>
-      </w:r>
-      <w:proofErr w:type="gramStart"/>
-      <w:r>
-        <w:t>enkel kalkylator</w:t>
-      </w:r>
-      <w:proofErr w:type="gramEnd"/>
-      <w:r>
-        <w:t xml:space="preserve"> som klarar att hantera de fyra räknesätten för heltal, och det </w:t>
-      </w:r>
-      <w:r>
-        <w:t>har</w:t>
-      </w:r>
-      <w:r>
-        <w:t xml:space="preserve"> vi lever</w:t>
-      </w:r>
-      <w:r>
-        <w:t>erat.</w:t>
+      <w:r>
+        <w:t xml:space="preserve">En fördel med att arbeta med </w:t>
+      </w:r>
+      <w:proofErr w:type="spellStart"/>
+      <w:r>
+        <w:t>github</w:t>
+      </w:r>
+      <w:proofErr w:type="spellEnd"/>
+      <w:r>
+        <w:t xml:space="preserve"> är att det är lätt att ta del av vad de andra har gjort.</w:t>
       </w:r>
     </w:p>
     <w:p>
       <w:r>
-        <w:t xml:space="preserve">En fördel </w:t>
-      </w:r>
-      <w:r>
-        <w:t>med vår implementering är</w:t>
-      </w:r>
-      <w:r>
-        <w:t xml:space="preserve"> att kalkylatorn kan hantera inmatningar både via tangentbordet och genom att man klickar på knapparna i </w:t>
-      </w:r>
-      <w:proofErr w:type="spellStart"/>
-      <w:proofErr w:type="gramStart"/>
-      <w:r>
-        <w:t>GUI:t</w:t>
-      </w:r>
-      <w:proofErr w:type="spellEnd"/>
-      <w:r>
-        <w:t>.</w:t>
-      </w:r>
-      <w:proofErr w:type="gramEnd"/>
-      <w:r>
-        <w:t xml:space="preserve"> Det gör den mer användarvänlig. En annan fördel är att den visar ekvationen som ligger bakom resultatet som visas på displayen.</w:t>
+        <w:t>En nackdel med vårt upplägg var att vi inte alltid var tillräckligt tydliga med vem som skulle jobba med vad, så de</w:t>
+      </w:r>
+      <w:r>
+        <w:t>t</w:t>
+      </w:r>
+      <w:r>
+        <w:t xml:space="preserve"> blev en del dubbelarbete. </w:t>
       </w:r>
     </w:p>
     <w:p>
       <w:r>
-        <w:rPr>
-          <w:highlight w:val="yellow"/>
-        </w:rPr>
-        <w:t>//TODO fler fördelar?</w:t>
+        <w:t xml:space="preserve">En viktig insikt är att </w:t>
+      </w:r>
+      <w:r>
+        <w:t>det</w:t>
+      </w:r>
+      <w:r>
+        <w:t xml:space="preserve"> vid ett samarbetsprojekt där </w:t>
+      </w:r>
+      <w:r>
+        <w:t>deltagarna</w:t>
+      </w:r>
+      <w:r>
+        <w:t xml:space="preserve"> sitter på olika ställen och dessutom arbetar på olika tider </w:t>
+      </w:r>
+      <w:r>
+        <w:t xml:space="preserve">finns mycket att vinna på att redan innan själva arbetet </w:t>
+      </w:r>
+      <w:r>
+        <w:t xml:space="preserve">börjar tydliggöra exakt hur </w:t>
+      </w:r>
+      <w:r>
+        <w:t>arbetsprocessen är tänkt att</w:t>
+      </w:r>
+      <w:r>
+        <w:t xml:space="preserve"> se ut. Vi hade varsin utvecklings-</w:t>
+      </w:r>
+      <w:proofErr w:type="spellStart"/>
+      <w:r>
+        <w:t>branch</w:t>
+      </w:r>
+      <w:proofErr w:type="spellEnd"/>
+      <w:r>
+        <w:t xml:space="preserve"> och en gemensam </w:t>
+      </w:r>
+      <w:proofErr w:type="spellStart"/>
+      <w:r>
+        <w:t>testing-branch</w:t>
+      </w:r>
+      <w:proofErr w:type="spellEnd"/>
+      <w:r>
+        <w:t xml:space="preserve"> (och förstås gemensam master), men vi kunde varit tydligare </w:t>
+      </w:r>
+      <w:r>
+        <w:t xml:space="preserve">från start </w:t>
+      </w:r>
+      <w:r>
+        <w:t xml:space="preserve">i vem som skulle ta ansvar för vad, hur vi skulle ta oss mellan </w:t>
+      </w:r>
+      <w:proofErr w:type="spellStart"/>
+      <w:r>
+        <w:t>brancherna</w:t>
+      </w:r>
+      <w:proofErr w:type="spellEnd"/>
+      <w:r>
+        <w:t xml:space="preserve"> och hur besluten skulle dokumenteras. </w:t>
+      </w:r>
+      <w:proofErr w:type="spellStart"/>
+      <w:r>
+        <w:t>Issue</w:t>
+      </w:r>
+      <w:proofErr w:type="spellEnd"/>
+      <w:r>
+        <w:t xml:space="preserve">-hanteringen hade vi också kunnat definiera tydligare. Två orsaker till att vi inte lyckades få till en mer optimal arbetsprocess var att både </w:t>
+      </w:r>
+      <w:proofErr w:type="spellStart"/>
+      <w:r>
+        <w:t>git</w:t>
+      </w:r>
+      <w:proofErr w:type="spellEnd"/>
+      <w:r>
+        <w:t xml:space="preserve"> och </w:t>
+      </w:r>
+      <w:proofErr w:type="spellStart"/>
+      <w:r>
+        <w:t>github</w:t>
+      </w:r>
+      <w:proofErr w:type="spellEnd"/>
+      <w:r>
+        <w:t xml:space="preserve"> är relativt nya för oss, och </w:t>
+      </w:r>
+      <w:r>
+        <w:t>att vi inte tog oss tillräckligt med tid i början för att sätta upp en genomtänkt process. Vi var mer fokuserade på funktionalitet i applikationen.</w:t>
       </w:r>
     </w:p>
     <w:p>
       <w:r>
-        <w:t xml:space="preserve">Samtidigt kan ekvationsvisningen i vissa lägen </w:t>
-      </w:r>
-      <w:r>
-        <w:t>uppfattas förvirrande när ekvationen visar t ex 6+4*2 och resultatet blir 20 (eftersom operatorprioritet inte hanteras) då man är van att multiplikation går före addition.</w:t>
-      </w:r>
-      <w:r>
-        <w:t xml:space="preserve"> Detta är en nackdel.</w:t>
-      </w:r>
-    </w:p>
-    <w:p>
-      <w:pPr>
-        <w:rPr>
-          <w:highlight w:val="yellow"/>
-        </w:rPr>
-      </w:pPr>
-      <w:r>
-        <w:rPr>
-          <w:highlight w:val="yellow"/>
-        </w:rPr>
-        <w:t>TODO Fler nackdelar?</w:t>
+        <w:t>Om vi skulle göra om projektet idag skulle vi utse en projektledare som fick ha mer fokus på processen medan de andra ägnade sig åt själva koden.</w:t>
+      </w:r>
+      <w:r>
+        <w:t xml:space="preserve"> </w:t>
       </w:r>
     </w:p>
     <w:p>
@@ -2174,253 +2051,27 @@
         <w:pStyle w:val="Rubrik2"/>
       </w:pPr>
       <w:r>
-        <w:t>Arbetsmetodik</w:t>
+        <w:t>Resultat</w:t>
       </w:r>
     </w:p>
     <w:p>
       <w:r>
-        <w:t xml:space="preserve">En fördel med att arbeta med </w:t>
+        <w:t xml:space="preserve">Slutresultatet blev att vi levererade en applikation som uppfyllde kraven, att vi lärde oss en del om </w:t>
       </w:r>
       <w:proofErr w:type="spellStart"/>
       <w:r>
-        <w:t>github</w:t>
+        <w:t>Javafx</w:t>
       </w:r>
       <w:proofErr w:type="spellEnd"/>
       <w:r>
-        <w:t xml:space="preserve"> är att det är lätt att ta del av vad de andra har gjort.</w:t>
-      </w:r>
-    </w:p>
-    <w:p>
-      <w:r>
-        <w:rPr>
-          <w:highlight w:val="yellow"/>
-        </w:rPr>
-        <w:t>TODO Fler fördelar?</w:t>
-      </w:r>
-    </w:p>
-    <w:p>
-      <w:r>
-        <w:t xml:space="preserve">En nackdel med vårt upplägg var att vi inte alltid var tillräckligt tydliga med vem som skulle jobba med vad, så de blev en del dubbelarbete. </w:t>
-      </w:r>
-    </w:p>
-    <w:p>
-      <w:pPr>
-        <w:rPr>
-          <w:highlight w:val="yellow"/>
-        </w:rPr>
-      </w:pPr>
-      <w:r>
-        <w:rPr>
-          <w:highlight w:val="yellow"/>
-        </w:rPr>
-        <w:t>TODO Fler nackdelar?</w:t>
-      </w:r>
-    </w:p>
-    <w:p>
-      <w:r>
-        <w:t>En viktig insikt är att man vid ett samarbetsprojekt där man sitter på olika ställen och dessutom arbetar på olika tider vinner mycket på att redan innan man börjar tydliggöra exakt hur den process man tänkt jobba efter ska se ut. Vi hade varsin utvecklings-</w:t>
-      </w:r>
-      <w:proofErr w:type="spellStart"/>
-      <w:r>
-        <w:t>branch</w:t>
-      </w:r>
-      <w:proofErr w:type="spellEnd"/>
-      <w:r>
-        <w:t xml:space="preserve"> och en gemensam </w:t>
-      </w:r>
-      <w:proofErr w:type="spellStart"/>
-      <w:r>
-        <w:t>testing-branch</w:t>
-      </w:r>
-      <w:proofErr w:type="spellEnd"/>
-      <w:r>
-        <w:t xml:space="preserve"> (och förstås gemensam master), men vi kunde varit tydligare </w:t>
-      </w:r>
-      <w:r>
-        <w:t xml:space="preserve">från start </w:t>
-      </w:r>
-      <w:r>
-        <w:t xml:space="preserve">i vem som skulle ta ansvar för vad, hur vi skulle ta oss mellan </w:t>
-      </w:r>
-      <w:proofErr w:type="spellStart"/>
-      <w:r>
-        <w:t>brancherna</w:t>
-      </w:r>
-      <w:proofErr w:type="spellEnd"/>
-      <w:r>
-        <w:t xml:space="preserve"> och hur besluten skulle dokumenteras. </w:t>
-      </w:r>
-      <w:proofErr w:type="spellStart"/>
-      <w:r>
-        <w:t>Issue</w:t>
-      </w:r>
-      <w:proofErr w:type="spellEnd"/>
-      <w:r>
-        <w:t xml:space="preserve">-hanteringen hade vi också kunnat definiera tydligare. Två orsaker till att vi inte lyckades få till en mer optimal arbetsprocess var att både </w:t>
-      </w:r>
-      <w:proofErr w:type="spellStart"/>
-      <w:r>
-        <w:t>git</w:t>
-      </w:r>
-      <w:proofErr w:type="spellEnd"/>
-      <w:r>
-        <w:t xml:space="preserve"> och </w:t>
-      </w:r>
-      <w:proofErr w:type="spellStart"/>
-      <w:r>
-        <w:t>github</w:t>
-      </w:r>
-      <w:proofErr w:type="spellEnd"/>
-      <w:r>
-        <w:t xml:space="preserve"> är relativt nya för oss, och </w:t>
-      </w:r>
-      <w:r>
-        <w:t>att vi inte tog oss tillräckligt med tid i början för att sätta upp en genomtänkt process. Vi var mer fokuserade på funktionalitet i applikationen.</w:t>
-      </w:r>
-    </w:p>
-    <w:p>
-      <w:r>
-        <w:t>Om vi skulle göra om projektet idag skulle vi utse en projektledare som fick ha mer fokus på processen medan de andra ägnade sig åt själva koden.</w:t>
-      </w:r>
-      <w:r>
-        <w:t xml:space="preserve"> </w:t>
-      </w:r>
-    </w:p>
-    <w:p>
-      <w:pPr>
-        <w:pStyle w:val="Rubrik2"/>
-      </w:pPr>
-      <w:r>
-        <w:t>Resultat</w:t>
-      </w:r>
-    </w:p>
-    <w:p>
-      <w:r>
-        <w:t xml:space="preserve">Slutresultatet blev att vi levererade en applikation som uppfyllde kraven, att vi lärde oss en del om </w:t>
-      </w:r>
-      <w:proofErr w:type="spellStart"/>
-      <w:r>
-        <w:t>Javafx</w:t>
-      </w:r>
-      <w:proofErr w:type="spellEnd"/>
-      <w:r>
         <w:t xml:space="preserve"> samt en hel del om versionshantering och hur det är att arbeta tillsammans med kod.</w:t>
       </w:r>
-    </w:p>
-    <w:p>
-      <w:r>
-        <w:rPr>
-          <w:highlight w:val="yellow"/>
-        </w:rPr>
-        <w:t>TODO Slutresultatet blev... som förväntat/sämre/bättre.</w:t>
-      </w:r>
-      <w:r>
-        <w:rPr>
-          <w:highlight w:val="yellow"/>
-        </w:rPr>
-        <w:t xml:space="preserve"> Behöver vi skriva något mer/annat än ovanstående?</w:t>
-      </w:r>
-    </w:p>
-    <w:sdt>
-      <w:sdtPr>
-        <w:rPr>
-          <w:rFonts w:asciiTheme="minorHAnsi" w:hAnsiTheme="minorHAnsi"/>
-          <w:b w:val="0"/>
-          <w:color w:val="000000" w:themeColor="text1"/>
-          <w:spacing w:val="0"/>
-          <w:sz w:val="22"/>
-          <w:szCs w:val="20"/>
-        </w:rPr>
-        <w:id w:val="-1816714969"/>
-        <w:docPartObj>
-          <w:docPartGallery w:val="Bibliographies"/>
-          <w:docPartUnique/>
-        </w:docPartObj>
-      </w:sdtPr>
-      <w:sdtEndPr/>
-      <w:sdtContent>
-        <w:p>
-          <w:pPr>
-            <w:pStyle w:val="Rubrik1"/>
-          </w:pPr>
-          <w:r>
-            <w:t>Referenser</w:t>
-          </w:r>
-        </w:p>
-        <w:sdt>
-          <w:sdtPr>
-            <w:id w:val="-573587230"/>
-            <w:bibliography/>
-          </w:sdtPr>
-          <w:sdtEndPr/>
-          <w:sdtContent>
-            <w:p>
-              <w:pPr>
-                <w:pStyle w:val="Litteraturfrteckning"/>
-                <w:ind w:left="720" w:hanging="720"/>
-              </w:pPr>
-              <w:r>
-                <w:rPr>
-                  <w:highlight w:val="yellow"/>
-                </w:rPr>
-                <w:t xml:space="preserve">TODO </w:t>
-              </w:r>
-              <w:r>
-                <w:rPr>
-                  <w:highlight w:val="yellow"/>
-                </w:rPr>
-                <w:t xml:space="preserve">Har vi några referenser? </w:t>
-              </w:r>
-              <w:proofErr w:type="spellStart"/>
-              <w:r>
-                <w:rPr>
-                  <w:highlight w:val="yellow"/>
-                </w:rPr>
-                <w:t>Javafx</w:t>
-              </w:r>
-              <w:proofErr w:type="spellEnd"/>
-              <w:r>
-                <w:rPr>
-                  <w:highlight w:val="yellow"/>
-                </w:rPr>
-                <w:t xml:space="preserve"> </w:t>
-              </w:r>
-              <w:proofErr w:type="spellStart"/>
-              <w:r>
-                <w:rPr>
-                  <w:highlight w:val="yellow"/>
-                </w:rPr>
-                <w:t>documentationen</w:t>
-              </w:r>
-              <w:proofErr w:type="spellEnd"/>
-              <w:r>
-                <w:rPr>
-                  <w:highlight w:val="yellow"/>
-                </w:rPr>
-                <w:t>? Något annat?</w:t>
-              </w:r>
-            </w:p>
-            <w:p/>
-          </w:sdtContent>
-        </w:sdt>
-      </w:sdtContent>
-    </w:sdt>
-    <w:p>
-      <w:pPr>
-        <w:spacing w:after="200"/>
-        <w:rPr>
-          <w:rFonts w:asciiTheme="majorHAnsi" w:hAnsiTheme="majorHAnsi"/>
-          <w:b/>
-          <w:color w:val="9D3511" w:themeColor="accent1" w:themeShade="BF"/>
-          <w:spacing w:val="20"/>
-          <w:sz w:val="28"/>
-          <w:szCs w:val="28"/>
-        </w:rPr>
-      </w:pPr>
+      <w:bookmarkStart w:id="1" w:name="_GoBack"/>
+      <w:bookmarkEnd w:id="1"/>
     </w:p>
     <w:sectPr>
-      <w:footerReference w:type="even" r:id="rId16"/>
-      <w:footerReference w:type="default" r:id="rId17"/>
+      <w:footerReference w:type="even" r:id="rId15"/>
+      <w:footerReference w:type="default" r:id="rId16"/>
       <w:pgSz w:w="11907" w:h="16839" w:code="1"/>
       <w:pgMar w:top="1418" w:right="1418" w:bottom="1418" w:left="1418" w:header="709" w:footer="709" w:gutter="0"/>
       <w:pgNumType w:start="0"/>
@@ -2589,7 +2240,7 @@
                               <w:alias w:val="Datum"/>
                               <w:id w:val="201965362"/>
                               <w:dataBinding w:prefixMappings="xmlns:ns0='http://schemas.microsoft.com/office/2006/coverPageProps'" w:xpath="/ns0:CoverPageProperties[1]/ns0:PublishDate[1]" w:storeItemID="{55AF091B-3C7A-41E3-B477-F2FDAA23CFDA}"/>
-                              <w:date w:fullDate="2018-02-08T00:00:00Z">
+                              <w:date w:fullDate="2018-02-09T00:00:00Z">
                                 <w:dateFormat w:val="yyyy-MM-dd"/>
                                 <w:lid w:val="sv-SE"/>
                                 <w:storeMappedDataAs w:val="dateTime"/>
@@ -2603,7 +2254,7 @@
                                   <w:rFonts w:asciiTheme="majorHAnsi" w:eastAsiaTheme="majorEastAsia" w:hAnsiTheme="majorHAnsi" w:cstheme="majorBidi"/>
                                   <w:sz w:val="20"/>
                                 </w:rPr>
-                                <w:t>2018-02-08</w:t>
+                                <w:t>2018-02-09</w:t>
                               </w:r>
                             </w:sdtContent>
                           </w:sdt>
@@ -2649,14 +2300,33 @@
                         <w:dataBinding w:prefixMappings="xmlns:ns0='http://schemas.openxmlformats.org/package/2006/metadata/core-properties' xmlns:ns1='http://purl.org/dc/elements/1.1/'" w:xpath="/ns0:coreProperties[1]/ns1:title[1]" w:storeItemID="{6C3C8BC8-F283-45AE-878A-BAB7291924A1}"/>
                         <w:text/>
                       </w:sdtPr>
+                      <w:sdtEndPr/>
                       <w:sdtContent>
+                        <w:proofErr w:type="spellStart"/>
                         <w:r>
                           <w:rPr>
                             <w:rFonts w:asciiTheme="majorHAnsi" w:eastAsiaTheme="majorEastAsia" w:hAnsiTheme="majorHAnsi" w:cstheme="majorBidi"/>
                             <w:sz w:val="20"/>
                           </w:rPr>
-                          <w:t>Evil Corporation Calculator</w:t>
+                          <w:t>Evil</w:t>
                         </w:r>
+                        <w:proofErr w:type="spellEnd"/>
+                        <w:r>
+                          <w:rPr>
+                            <w:rFonts w:asciiTheme="majorHAnsi" w:eastAsiaTheme="majorEastAsia" w:hAnsiTheme="majorHAnsi" w:cstheme="majorBidi"/>
+                            <w:sz w:val="20"/>
+                          </w:rPr>
+                          <w:t xml:space="preserve"> Corporation </w:t>
+                        </w:r>
+                        <w:proofErr w:type="spellStart"/>
+                        <w:r>
+                          <w:rPr>
+                            <w:rFonts w:asciiTheme="majorHAnsi" w:eastAsiaTheme="majorEastAsia" w:hAnsiTheme="majorHAnsi" w:cstheme="majorBidi"/>
+                            <w:sz w:val="20"/>
+                          </w:rPr>
+                          <w:t>Calculator</w:t>
+                        </w:r>
+                        <w:proofErr w:type="spellEnd"/>
                       </w:sdtContent>
                     </w:sdt>
                     <w:r>
@@ -2675,20 +2345,21 @@
                         <w:alias w:val="Datum"/>
                         <w:id w:val="201965362"/>
                         <w:dataBinding w:prefixMappings="xmlns:ns0='http://schemas.microsoft.com/office/2006/coverPageProps'" w:xpath="/ns0:CoverPageProperties[1]/ns0:PublishDate[1]" w:storeItemID="{55AF091B-3C7A-41E3-B477-F2FDAA23CFDA}"/>
-                        <w:date w:fullDate="2018-02-08T00:00:00Z">
+                        <w:date w:fullDate="2018-02-09T00:00:00Z">
                           <w:dateFormat w:val="yyyy-MM-dd"/>
                           <w:lid w:val="sv-SE"/>
                           <w:storeMappedDataAs w:val="dateTime"/>
                           <w:calendar w:val="gregorian"/>
                         </w:date>
                       </w:sdtPr>
+                      <w:sdtEndPr/>
                       <w:sdtContent>
                         <w:r>
                           <w:rPr>
                             <w:rFonts w:asciiTheme="majorHAnsi" w:eastAsiaTheme="majorEastAsia" w:hAnsiTheme="majorHAnsi" w:cstheme="majorBidi"/>
                             <w:sz w:val="20"/>
                           </w:rPr>
-                          <w:t>2018-02-08</w:t>
+                          <w:t>2018-02-09</w:t>
                         </w:r>
                       </w:sdtContent>
                     </w:sdt>
@@ -2868,7 +2539,7 @@
                               <w:sz w:val="40"/>
                               <w:szCs w:val="40"/>
                             </w:rPr>
-                            <w:t>4</w:t>
+                            <w:t>2</w:t>
                           </w:r>
                           <w:r>
                             <w:rPr>
@@ -2927,7 +2598,7 @@
                         <w:sz w:val="40"/>
                         <w:szCs w:val="40"/>
                       </w:rPr>
-                      <w:t>4</w:t>
+                      <w:t>2</w:t>
                     </w:r>
                     <w:r>
                       <w:rPr>
@@ -3086,7 +2757,7 @@
                               <w:alias w:val="Datum"/>
                               <w:id w:val="62384371"/>
                               <w:dataBinding w:prefixMappings="xmlns:ns0='http://schemas.microsoft.com/office/2006/coverPageProps'" w:xpath="/ns0:CoverPageProperties[1]/ns0:PublishDate[1]" w:storeItemID="{55AF091B-3C7A-41E3-B477-F2FDAA23CFDA}"/>
-                              <w:date w:fullDate="2018-02-08T00:00:00Z">
+                              <w:date w:fullDate="2018-02-09T00:00:00Z">
                                 <w:dateFormat w:val="yyyy-MM-dd"/>
                                 <w:lid w:val="sv-SE"/>
                                 <w:storeMappedDataAs w:val="dateTime"/>
@@ -3100,7 +2771,7 @@
                                   <w:rFonts w:asciiTheme="majorHAnsi" w:eastAsiaTheme="majorEastAsia" w:hAnsiTheme="majorHAnsi" w:cstheme="majorBidi"/>
                                   <w:sz w:val="20"/>
                                 </w:rPr>
-                                <w:t>2018-02-08</w:t>
+                                <w:t>2018-02-09</w:t>
                               </w:r>
                             </w:sdtContent>
                           </w:sdt>
@@ -3146,14 +2817,33 @@
                         <w:dataBinding w:prefixMappings="xmlns:ns0='http://schemas.openxmlformats.org/package/2006/metadata/core-properties' xmlns:ns1='http://purl.org/dc/elements/1.1/'" w:xpath="/ns0:coreProperties[1]/ns1:title[1]" w:storeItemID="{6C3C8BC8-F283-45AE-878A-BAB7291924A1}"/>
                         <w:text/>
                       </w:sdtPr>
+                      <w:sdtEndPr/>
                       <w:sdtContent>
+                        <w:proofErr w:type="spellStart"/>
                         <w:r>
                           <w:rPr>
                             <w:rFonts w:asciiTheme="majorHAnsi" w:eastAsiaTheme="majorEastAsia" w:hAnsiTheme="majorHAnsi" w:cstheme="majorBidi"/>
                             <w:sz w:val="20"/>
                           </w:rPr>
-                          <w:t>Evil Corporation Calculator</w:t>
+                          <w:t>Evil</w:t>
                         </w:r>
+                        <w:proofErr w:type="spellEnd"/>
+                        <w:r>
+                          <w:rPr>
+                            <w:rFonts w:asciiTheme="majorHAnsi" w:eastAsiaTheme="majorEastAsia" w:hAnsiTheme="majorHAnsi" w:cstheme="majorBidi"/>
+                            <w:sz w:val="20"/>
+                          </w:rPr>
+                          <w:t xml:space="preserve"> Corporation </w:t>
+                        </w:r>
+                        <w:proofErr w:type="spellStart"/>
+                        <w:r>
+                          <w:rPr>
+                            <w:rFonts w:asciiTheme="majorHAnsi" w:eastAsiaTheme="majorEastAsia" w:hAnsiTheme="majorHAnsi" w:cstheme="majorBidi"/>
+                            <w:sz w:val="20"/>
+                          </w:rPr>
+                          <w:t>Calculator</w:t>
+                        </w:r>
+                        <w:proofErr w:type="spellEnd"/>
                       </w:sdtContent>
                     </w:sdt>
                     <w:r>
@@ -3172,20 +2862,21 @@
                         <w:alias w:val="Datum"/>
                         <w:id w:val="62384371"/>
                         <w:dataBinding w:prefixMappings="xmlns:ns0='http://schemas.microsoft.com/office/2006/coverPageProps'" w:xpath="/ns0:CoverPageProperties[1]/ns0:PublishDate[1]" w:storeItemID="{55AF091B-3C7A-41E3-B477-F2FDAA23CFDA}"/>
-                        <w:date w:fullDate="2018-02-08T00:00:00Z">
+                        <w:date w:fullDate="2018-02-09T00:00:00Z">
                           <w:dateFormat w:val="yyyy-MM-dd"/>
                           <w:lid w:val="sv-SE"/>
                           <w:storeMappedDataAs w:val="dateTime"/>
                           <w:calendar w:val="gregorian"/>
                         </w:date>
                       </w:sdtPr>
+                      <w:sdtEndPr/>
                       <w:sdtContent>
                         <w:r>
                           <w:rPr>
                             <w:rFonts w:asciiTheme="majorHAnsi" w:eastAsiaTheme="majorEastAsia" w:hAnsiTheme="majorHAnsi" w:cstheme="majorBidi"/>
                             <w:sz w:val="20"/>
                           </w:rPr>
-                          <w:t>2018-02-08</w:t>
+                          <w:t>2018-02-09</w:t>
                         </w:r>
                       </w:sdtContent>
                     </w:sdt>
@@ -3367,7 +3058,7 @@
                               <w:sz w:val="40"/>
                               <w:szCs w:val="40"/>
                             </w:rPr>
-                            <w:t>1</w:t>
+                            <w:t>3</w:t>
                           </w:r>
                           <w:r>
                             <w:rPr>
@@ -3426,7 +3117,7 @@
                         <w:sz w:val="40"/>
                         <w:szCs w:val="40"/>
                       </w:rPr>
-                      <w:t>1</w:t>
+                      <w:t>3</w:t>
                     </w:r>
                     <w:r>
                       <w:rPr>
@@ -5345,6 +5036,7 @@
     <w:rsid w:val="00957F11"/>
     <w:rsid w:val="009C35C9"/>
     <w:rsid w:val="00B77D10"/>
+    <w:rsid w:val="00C015C2"/>
     <w:rsid w:val="00E06051"/>
     <w:rsid w:val="00FA7499"/>
   </w:rsids>
@@ -6199,7 +5891,7 @@
 
 <file path=customXml/item1.xml><?xml version="1.0" encoding="utf-8"?>
 <CoverPageProperties xmlns="http://schemas.microsoft.com/office/2006/coverPageProps">
-  <PublishDate>2018-02-08T00:00:00</PublishDate>
+  <PublishDate>2018-02-09T00:00:00</PublishDate>
   <Abstract/>
   <CompanyAddress/>
   <CompanyPhone/>
@@ -6209,15 +5901,6 @@
 </file>
 
 <file path=customXml/item2.xml><?xml version="1.0" encoding="utf-8"?>
-<?mso-contentType ?>
-<FormTemplates xmlns="http://schemas.microsoft.com/sharepoint/v3/contenttype/forms">
-  <Display>DocumentLibraryForm</Display>
-  <Edit>AssetEditForm</Edit>
-  <New>DocumentLibraryForm</New>
-</FormTemplates>
-</file>
-
-<file path=customXml/item3.xml><?xml version="1.0" encoding="utf-8"?>
 <outs:outSpaceData xmlns:outs="http://schemas.microsoft.com/office/2009/outspace/metadata">
   <outs:relatedDates/>
   <outs:relatedDocuments/>
@@ -6225,6 +5908,15 @@
   <outs:propertyMetadataList/>
   <outs:corruptMetadataWasLost/>
 </outs:outSpaceData>
+</file>
+
+<file path=customXml/item3.xml><?xml version="1.0" encoding="utf-8"?>
+<?mso-contentType ?>
+<FormTemplates xmlns="http://schemas.microsoft.com/sharepoint/v3/contenttype/forms">
+  <Display>DocumentLibraryForm</Display>
+  <Edit>AssetEditForm</Edit>
+  <New>DocumentLibraryForm</New>
+</FormTemplates>
 </file>
 
 <file path=customXml/item4.xml><?xml version="1.0" encoding="utf-8"?>
@@ -6378,6 +6070,14 @@
 </file>
 
 <file path=customXml/itemProps2.xml><?xml version="1.0" encoding="utf-8"?>
+<ds:datastoreItem xmlns:ds="http://schemas.openxmlformats.org/officeDocument/2006/customXml" ds:itemID="{800B806B-C3C7-4EFE-A57F-81DC87A14EE1}">
+  <ds:schemaRefs>
+    <ds:schemaRef ds:uri="http://schemas.microsoft.com/office/2009/outspace/metadata"/>
+  </ds:schemaRefs>
+</ds:datastoreItem>
+</file>
+
+<file path=customXml/itemProps3.xml><?xml version="1.0" encoding="utf-8"?>
 <ds:datastoreItem xmlns:ds="http://schemas.openxmlformats.org/officeDocument/2006/customXml" ds:itemID="{4B820453-3CF0-4EAE-81BE-B400E0BB8F14}">
   <ds:schemaRefs>
     <ds:schemaRef ds:uri="http://schemas.microsoft.com/sharepoint/v3/contenttype/forms"/>
@@ -6385,16 +6085,8 @@
 </ds:datastoreItem>
 </file>
 
-<file path=customXml/itemProps3.xml><?xml version="1.0" encoding="utf-8"?>
-<ds:datastoreItem xmlns:ds="http://schemas.openxmlformats.org/officeDocument/2006/customXml" ds:itemID="{800B806B-C3C7-4EFE-A57F-81DC87A14EE1}">
-  <ds:schemaRefs>
-    <ds:schemaRef ds:uri="http://schemas.microsoft.com/office/2009/outspace/metadata"/>
-  </ds:schemaRefs>
-</ds:datastoreItem>
-</file>
-
 <file path=customXml/itemProps4.xml><?xml version="1.0" encoding="utf-8"?>
-<ds:datastoreItem xmlns:ds="http://schemas.openxmlformats.org/officeDocument/2006/customXml" ds:itemID="{81520FD9-72F5-4EEC-9B1E-8E1AC3754942}">
+<ds:datastoreItem xmlns:ds="http://schemas.openxmlformats.org/officeDocument/2006/customXml" ds:itemID="{58E66193-1017-4829-90F3-905CEDDCF0E6}">
   <ds:schemaRefs>
     <ds:schemaRef ds:uri="http://schemas.openxmlformats.org/officeDocument/2006/bibliography"/>
   </ds:schemaRefs>

</xml_diff>